<commit_message>
Please enter the commit message for your changes. Lines starting
</commit_message>
<xml_diff>
--- a/edx/solutions.docx
+++ b/edx/solutions.docx
@@ -249,9 +249,8 @@
           <w:b/>
           <w:sz w:val="24"/>
           <w:szCs w:val="24"/>
-          <w:lang w:eastAsia="fr-CA"/>
-        </w:rPr>
-        <w:object w:dxaOrig="360" w:dyaOrig="312" w14:anchorId="1DBE66A5">
+        </w:rPr>
+        <w:object w:dxaOrig="225" w:dyaOrig="225" w14:anchorId="1DBE66A5">
           <v:shapetype id="_x0000_t75" coordsize="21600,21600" o:spt="75" o:preferrelative="t" path="m@4@5l@4@11@9@11@9@5xe" filled="f" stroked="f">
             <v:stroke joinstyle="miter"/>
             <v:formulas>
@@ -271,10 +270,10 @@
             <v:path o:extrusionok="f" gradientshapeok="t" o:connecttype="rect"/>
             <o:lock v:ext="edit" aspectratio="t"/>
           </v:shapetype>
-          <v:shape id="_x0000_i1273" type="#_x0000_t75" style="width:18pt;height:15.6pt" o:ole="">
+          <v:shape id="_x0000_i1066" type="#_x0000_t75" style="width:18pt;height:15.6pt" o:ole="">
             <v:imagedata r:id="rId6" o:title=""/>
           </v:shape>
-          <w:control r:id="rId7" w:name="DefaultOcxName1" w:shapeid="_x0000_i1273"/>
+          <w:control r:id="rId7" w:name="DefaultOcxName1" w:shapeid="_x0000_i1066"/>
         </w:object>
       </w:r>
       <w:r>
@@ -400,13 +399,12 @@
           <w:b/>
           <w:sz w:val="24"/>
           <w:szCs w:val="24"/>
-          <w:lang w:eastAsia="fr-CA"/>
-        </w:rPr>
-        <w:object w:dxaOrig="360" w:dyaOrig="312" w14:anchorId="2C74854F">
-          <v:shape id="_x0000_i1287" type="#_x0000_t75" style="width:156pt;height:18pt" o:ole="">
+        </w:rPr>
+        <w:object w:dxaOrig="225" w:dyaOrig="225" w14:anchorId="2C74854F">
+          <v:shape id="_x0000_i1070" type="#_x0000_t75" style="width:156pt;height:18pt" o:ole="">
             <v:imagedata r:id="rId8" o:title=""/>
           </v:shape>
-          <w:control r:id="rId9" w:name="DefaultOcxName2" w:shapeid="_x0000_i1287"/>
+          <w:control r:id="rId9" w:name="DefaultOcxName2" w:shapeid="_x0000_i1070"/>
         </w:object>
       </w:r>
       <w:r>
@@ -483,13 +481,12 @@
           <w:b/>
           <w:sz w:val="24"/>
           <w:szCs w:val="24"/>
-          <w:lang w:eastAsia="fr-CA"/>
-        </w:rPr>
-        <w:object w:dxaOrig="360" w:dyaOrig="312" w14:anchorId="0D2AF87A">
-          <v:shape id="_x0000_i1455" type="#_x0000_t75" style="width:156pt;height:18pt" o:ole="">
+        </w:rPr>
+        <w:object w:dxaOrig="225" w:dyaOrig="225" w14:anchorId="0D2AF87A">
+          <v:shape id="_x0000_i1073" type="#_x0000_t75" style="width:156pt;height:18pt" o:ole="">
             <v:imagedata r:id="rId10" o:title=""/>
           </v:shape>
-          <w:control r:id="rId11" w:name="DefaultOcxName3" w:shapeid="_x0000_i1455"/>
+          <w:control r:id="rId11" w:name="DefaultOcxName3" w:shapeid="_x0000_i1073"/>
         </w:object>
       </w:r>
       <w:r>
@@ -566,13 +563,12 @@
           <w:b/>
           <w:sz w:val="24"/>
           <w:szCs w:val="24"/>
-          <w:lang w:eastAsia="fr-CA"/>
-        </w:rPr>
-        <w:object w:dxaOrig="360" w:dyaOrig="312" w14:anchorId="448B0C74">
-          <v:shape id="_x0000_i1289" type="#_x0000_t75" style="width:156pt;height:18pt" o:ole="">
+        </w:rPr>
+        <w:object w:dxaOrig="225" w:dyaOrig="225" w14:anchorId="448B0C74">
+          <v:shape id="_x0000_i1076" type="#_x0000_t75" style="width:156pt;height:18pt" o:ole="">
             <v:imagedata r:id="rId12" o:title=""/>
           </v:shape>
-          <w:control r:id="rId13" w:name="DefaultOcxName4" w:shapeid="_x0000_i1289"/>
+          <w:control r:id="rId13" w:name="DefaultOcxName4" w:shapeid="_x0000_i1076"/>
         </w:object>
       </w:r>
       <w:r>
@@ -1085,13 +1081,12 @@
           <w:b/>
           <w:sz w:val="24"/>
           <w:szCs w:val="24"/>
-          <w:lang w:eastAsia="fr-CA"/>
-        </w:rPr>
-        <w:object w:dxaOrig="360" w:dyaOrig="312" w14:anchorId="65812EAA">
-          <v:shape id="_x0000_i1293" type="#_x0000_t75" style="width:18pt;height:15.6pt" o:ole="">
+        </w:rPr>
+        <w:object w:dxaOrig="225" w:dyaOrig="225" w14:anchorId="65812EAA">
+          <v:shape id="_x0000_i1078" type="#_x0000_t75" style="width:18pt;height:15.6pt" o:ole="">
             <v:imagedata r:id="rId16" o:title=""/>
           </v:shape>
-          <w:control r:id="rId17" w:name="DefaultOcxName17" w:shapeid="_x0000_i1293"/>
+          <w:control r:id="rId17" w:name="DefaultOcxName17" w:shapeid="_x0000_i1078"/>
         </w:object>
       </w:r>
       <w:r>
@@ -1226,13 +1221,12 @@
           <w:b/>
           <w:sz w:val="24"/>
           <w:szCs w:val="24"/>
-          <w:lang w:eastAsia="fr-CA"/>
-        </w:rPr>
-        <w:object w:dxaOrig="360" w:dyaOrig="312" w14:anchorId="188B07E8">
-          <v:shape id="_x0000_i1454" type="#_x0000_t75" style="width:18pt;height:15.6pt" o:ole="">
+        </w:rPr>
+        <w:object w:dxaOrig="225" w:dyaOrig="225" w14:anchorId="188B07E8">
+          <v:shape id="_x0000_i1081" type="#_x0000_t75" style="width:18pt;height:15.6pt" o:ole="">
             <v:imagedata r:id="rId6" o:title=""/>
           </v:shape>
-          <w:control r:id="rId18" w:name="DefaultOcxName8" w:shapeid="_x0000_i1454"/>
+          <w:control r:id="rId18" w:name="DefaultOcxName8" w:shapeid="_x0000_i1081"/>
         </w:object>
       </w:r>
       <w:r>
@@ -1518,13 +1512,12 @@
           <w:b/>
           <w:sz w:val="24"/>
           <w:szCs w:val="24"/>
-          <w:lang w:eastAsia="fr-CA"/>
-        </w:rPr>
-        <w:object w:dxaOrig="360" w:dyaOrig="312" w14:anchorId="28BB041C">
-          <v:shape id="_x0000_i1474" type="#_x0000_t75" style="width:84pt;height:18pt" o:ole="">
+        </w:rPr>
+        <w:object w:dxaOrig="225" w:dyaOrig="225" w14:anchorId="28BB041C">
+          <v:shape id="_x0000_i1085" type="#_x0000_t75" style="width:84pt;height:18pt" o:ole="">
             <v:imagedata r:id="rId19" o:title=""/>
           </v:shape>
-          <w:control r:id="rId20" w:name="DefaultOcxName9" w:shapeid="_x0000_i1474"/>
+          <w:control r:id="rId20" w:name="DefaultOcxName9" w:shapeid="_x0000_i1085"/>
         </w:object>
       </w:r>
       <w:r>
@@ -1575,13 +1568,12 @@
           <w:b/>
           <w:sz w:val="24"/>
           <w:szCs w:val="24"/>
-          <w:lang w:eastAsia="fr-CA"/>
-        </w:rPr>
-        <w:object w:dxaOrig="360" w:dyaOrig="312" w14:anchorId="7FACC1DE">
-          <v:shape id="_x0000_i1475" type="#_x0000_t75" style="width:18pt;height:15.6pt" o:ole="">
+        </w:rPr>
+        <w:object w:dxaOrig="225" w:dyaOrig="225" w14:anchorId="7FACC1DE">
+          <v:shape id="_x0000_i1087" type="#_x0000_t75" style="width:18pt;height:15.6pt" o:ole="">
             <v:imagedata r:id="rId6" o:title=""/>
           </v:shape>
-          <w:control r:id="rId21" w:name="DefaultOcxName11" w:shapeid="_x0000_i1475"/>
+          <w:control r:id="rId21" w:name="DefaultOcxName11" w:shapeid="_x0000_i1087"/>
         </w:object>
       </w:r>
       <w:r>
@@ -1745,13 +1737,12 @@
           <w:rFonts w:eastAsia="Times New Roman" w:cstheme="minorHAnsi"/>
           <w:sz w:val="24"/>
           <w:szCs w:val="24"/>
-          <w:lang w:eastAsia="fr-CA"/>
-        </w:rPr>
-        <w:object w:dxaOrig="360" w:dyaOrig="312" w14:anchorId="21966EAA">
-          <v:shape id="_x0000_i1481" type="#_x0000_t75" style="width:156pt;height:18pt" o:ole="">
+        </w:rPr>
+        <w:object w:dxaOrig="225" w:dyaOrig="225" w14:anchorId="21966EAA">
+          <v:shape id="_x0000_i1091" type="#_x0000_t75" style="width:156pt;height:18pt" o:ole="">
             <v:imagedata r:id="rId22" o:title=""/>
           </v:shape>
-          <w:control r:id="rId23" w:name="DefaultOcxName12" w:shapeid="_x0000_i1481"/>
+          <w:control r:id="rId23" w:name="DefaultOcxName12" w:shapeid="_x0000_i1091"/>
         </w:object>
       </w:r>
       <w:r>
@@ -1980,13 +1971,12 @@
           <w:b/>
           <w:sz w:val="24"/>
           <w:szCs w:val="24"/>
-          <w:lang w:eastAsia="fr-CA"/>
-        </w:rPr>
-        <w:object w:dxaOrig="360" w:dyaOrig="312" w14:anchorId="78EE96C2">
-          <v:shape id="_x0000_i1240" type="#_x0000_t75" style="width:18pt;height:15.6pt" o:ole="">
+        </w:rPr>
+        <w:object w:dxaOrig="225" w:dyaOrig="225" w14:anchorId="78EE96C2">
+          <v:shape id="_x0000_i1093" type="#_x0000_t75" style="width:18pt;height:15.6pt" o:ole="">
             <v:imagedata r:id="rId25" o:title=""/>
           </v:shape>
-          <w:control r:id="rId26" w:name="DefaultOcxName14" w:shapeid="_x0000_i1240"/>
+          <w:control r:id="rId26" w:name="DefaultOcxName14" w:shapeid="_x0000_i1093"/>
         </w:object>
       </w:r>
       <w:r>
@@ -2244,11 +2234,11 @@
           <w:rFonts w:cstheme="minorHAnsi"/>
           <w:b/>
         </w:rPr>
-        <w:object w:dxaOrig="360" w:dyaOrig="312" w14:anchorId="33D06077">
-          <v:shape id="_x0000_i1517" type="#_x0000_t75" style="width:18pt;height:15.6pt" o:ole="">
+        <w:object w:dxaOrig="225" w:dyaOrig="225" w14:anchorId="33D06077">
+          <v:shape id="_x0000_i1096" type="#_x0000_t75" style="width:18pt;height:15.6pt" o:ole="">
             <v:imagedata r:id="rId6" o:title=""/>
           </v:shape>
-          <w:control r:id="rId27" w:name="DefaultOcxName13" w:shapeid="_x0000_i1517"/>
+          <w:control r:id="rId27" w:name="DefaultOcxName13" w:shapeid="_x0000_i1096"/>
         </w:object>
       </w:r>
       <w:r>
@@ -2463,11 +2453,11 @@
           <w:rFonts w:cstheme="minorHAnsi"/>
           <w:b/>
         </w:rPr>
-        <w:object w:dxaOrig="360" w:dyaOrig="312" w14:anchorId="5C118075">
-          <v:shape id="_x0000_i1553" type="#_x0000_t75" style="width:18pt;height:15.6pt" o:ole="">
+        <w:object w:dxaOrig="225" w:dyaOrig="225" w14:anchorId="5C118075">
+          <v:shape id="_x0000_i1099" type="#_x0000_t75" style="width:18pt;height:15.6pt" o:ole="">
             <v:imagedata r:id="rId25" o:title=""/>
           </v:shape>
-          <w:control r:id="rId28" w:name="DefaultOcxName21" w:shapeid="_x0000_i1553"/>
+          <w:control r:id="rId28" w:name="DefaultOcxName21" w:shapeid="_x0000_i1099"/>
         </w:object>
       </w:r>
     </w:p>
@@ -3443,11 +3433,11 @@
           <w:rFonts w:cstheme="minorHAnsi"/>
           <w:b/>
         </w:rPr>
-        <w:object w:dxaOrig="360" w:dyaOrig="312" w14:anchorId="297E7DEE">
-          <v:shape id="_x0000_i1617" type="#_x0000_t75" style="width:18pt;height:15.6pt" o:ole="">
+        <w:object w:dxaOrig="225" w:dyaOrig="225" w14:anchorId="297E7DEE">
+          <v:shape id="_x0000_i1102" type="#_x0000_t75" style="width:18pt;height:15.6pt" o:ole="">
             <v:imagedata r:id="rId6" o:title=""/>
           </v:shape>
-          <w:control r:id="rId31" w:name="DefaultOcxName22" w:shapeid="_x0000_i1617"/>
+          <w:control r:id="rId31" w:name="DefaultOcxName22" w:shapeid="_x0000_i1102"/>
         </w:object>
       </w:r>
       <w:r>
@@ -3487,11 +3477,11 @@
           <w:rFonts w:cstheme="minorHAnsi"/>
           <w:b/>
         </w:rPr>
-        <w:object w:dxaOrig="360" w:dyaOrig="312" w14:anchorId="670F29FB">
-          <v:shape id="_x0000_i1618" type="#_x0000_t75" style="width:18pt;height:15.6pt" o:ole="">
+        <w:object w:dxaOrig="225" w:dyaOrig="225" w14:anchorId="670F29FB">
+          <v:shape id="_x0000_i1105" type="#_x0000_t75" style="width:18pt;height:15.6pt" o:ole="">
             <v:imagedata r:id="rId6" o:title=""/>
           </v:shape>
-          <w:control r:id="rId32" w:name="DefaultOcxName41" w:shapeid="_x0000_i1618"/>
+          <w:control r:id="rId32" w:name="DefaultOcxName41" w:shapeid="_x0000_i1105"/>
         </w:object>
       </w:r>
       <w:r>
@@ -3531,11 +3521,11 @@
           <w:rFonts w:cstheme="minorHAnsi"/>
           <w:b/>
         </w:rPr>
-        <w:object w:dxaOrig="360" w:dyaOrig="312" w14:anchorId="411261EE">
-          <v:shape id="_x0000_i1619" type="#_x0000_t75" style="width:18pt;height:15.6pt" o:ole="">
+        <w:object w:dxaOrig="225" w:dyaOrig="225" w14:anchorId="411261EE">
+          <v:shape id="_x0000_i1108" type="#_x0000_t75" style="width:18pt;height:15.6pt" o:ole="">
             <v:imagedata r:id="rId6" o:title=""/>
           </v:shape>
-          <w:control r:id="rId33" w:name="DefaultOcxName81" w:shapeid="_x0000_i1619"/>
+          <w:control r:id="rId33" w:name="DefaultOcxName81" w:shapeid="_x0000_i1108"/>
         </w:object>
       </w:r>
       <w:r>
@@ -3605,11 +3595,11 @@
         <w:rPr>
           <w:rFonts w:cstheme="minorHAnsi"/>
         </w:rPr>
-        <w:object w:dxaOrig="360" w:dyaOrig="312" w14:anchorId="378F3651">
-          <v:shape id="_x0000_i1631" type="#_x0000_t75" style="width:66pt;height:18pt" o:ole="">
+        <w:object w:dxaOrig="225" w:dyaOrig="225" w14:anchorId="378F3651">
+          <v:shape id="_x0000_i1112" type="#_x0000_t75" style="width:66pt;height:18pt" o:ole="">
             <v:imagedata r:id="rId34" o:title=""/>
           </v:shape>
-          <w:control r:id="rId35" w:name="DefaultOcxName10" w:shapeid="_x0000_i1631"/>
+          <w:control r:id="rId35" w:name="DefaultOcxName10" w:shapeid="_x0000_i1112"/>
         </w:object>
       </w:r>
     </w:p>
@@ -7550,16 +7540,7 @@
           <w:szCs w:val="24"/>
           <w:lang w:val="fr-CA" w:eastAsia="fr-CA"/>
         </w:rPr>
-        <w:t xml:space="preserve">0.33984, </w:t>
-      </w:r>
-      <w:r>
-        <w:rPr>
-          <w:rFonts w:eastAsia="Times New Roman" w:cstheme="minorHAnsi"/>
-          <w:sz w:val="24"/>
-          <w:szCs w:val="24"/>
-          <w:lang w:val="fr-CA" w:eastAsia="fr-CA"/>
-        </w:rPr>
-        <w:t>2.8018</w:t>
+        <w:t>0.33984, 2.8018</w:t>
       </w:r>
     </w:p>
     <w:p>
@@ -10967,13 +10948,12 @@
           <w:b/>
           <w:sz w:val="24"/>
           <w:szCs w:val="24"/>
-          <w:lang w:val="fr-CA" w:eastAsia="fr-CA"/>
-        </w:rPr>
-        <w:object w:dxaOrig="1440" w:dyaOrig="1440" w14:anchorId="5BE8149E">
-          <v:shape id="_x0000_i1751" type="#_x0000_t75" style="width:18pt;height:15.6pt" o:ole="">
+        </w:rPr>
+        <w:object w:dxaOrig="225" w:dyaOrig="225" w14:anchorId="5BE8149E">
+          <v:shape id="_x0000_i1114" type="#_x0000_t75" style="width:18pt;height:15.6pt" o:ole="">
             <v:imagedata r:id="rId6" o:title=""/>
           </v:shape>
-          <w:control r:id="rId39" w:name="DefaultOcxName31" w:shapeid="_x0000_i1751"/>
+          <w:control r:id="rId39" w:name="DefaultOcxName31" w:shapeid="_x0000_i1114"/>
         </w:object>
       </w:r>
       <w:r>
@@ -14206,27 +14186,7 @@
           <w:szCs w:val="24"/>
           <w:lang w:val="fr-CA" w:eastAsia="fr-CA"/>
         </w:rPr>
-        <w:t>=</w:t>
-      </w:r>
-      <w:r>
-        <w:rPr>
-          <w:rFonts w:eastAsia="Times New Roman" w:cstheme="minorHAnsi"/>
-          <w:b/>
-          <w:sz w:val="24"/>
-          <w:szCs w:val="24"/>
-          <w:lang w:val="fr-CA" w:eastAsia="fr-CA"/>
-        </w:rPr>
-        <w:t>32x^2+u^2</w:t>
-      </w:r>
-      <w:r>
-        <w:rPr>
-          <w:rFonts w:eastAsia="Times New Roman" w:cstheme="minorHAnsi"/>
-          <w:b/>
-          <w:sz w:val="24"/>
-          <w:szCs w:val="24"/>
-          <w:lang w:val="fr-CA" w:eastAsia="fr-CA"/>
-        </w:rPr>
-        <w:t>+2*p*x*(-4</w:t>
+        <w:t>=32x^2+u^2+2*p*x*(-4</w:t>
       </w:r>
       <w:r>
         <w:rPr>
@@ -14410,57 +14370,7 @@
           <w:szCs w:val="24"/>
           <w:lang w:val="fr-CA" w:eastAsia="fr-CA"/>
         </w:rPr>
-        <w:t xml:space="preserve">J* = </w:t>
-      </w:r>
-      <w:r>
-        <w:rPr>
-          <w:rFonts w:eastAsia="Times New Roman" w:cstheme="minorHAnsi"/>
-          <w:b/>
-          <w:sz w:val="24"/>
-          <w:szCs w:val="24"/>
-          <w:lang w:val="fr-CA" w:eastAsia="fr-CA"/>
-        </w:rPr>
-        <w:t>32x^2</w:t>
-      </w:r>
-      <w:r>
-        <w:rPr>
-          <w:rFonts w:eastAsia="Times New Roman" w:cstheme="minorHAnsi"/>
-          <w:b/>
-          <w:sz w:val="24"/>
-          <w:szCs w:val="24"/>
-          <w:lang w:val="fr-CA" w:eastAsia="fr-CA"/>
-        </w:rPr>
-        <w:t xml:space="preserve"> </w:t>
-      </w:r>
-      <w:r>
-        <w:rPr>
-          <w:rFonts w:eastAsia="Times New Roman" w:cstheme="minorHAnsi"/>
-          <w:b/>
-          <w:sz w:val="24"/>
-          <w:szCs w:val="24"/>
-          <w:lang w:val="fr-CA" w:eastAsia="fr-CA"/>
-        </w:rPr>
-        <w:t>+</w:t>
-      </w:r>
-      <w:r>
-        <w:rPr>
-          <w:rFonts w:eastAsia="Times New Roman" w:cstheme="minorHAnsi"/>
-          <w:b/>
-          <w:sz w:val="24"/>
-          <w:szCs w:val="24"/>
-          <w:lang w:val="fr-CA" w:eastAsia="fr-CA"/>
-        </w:rPr>
-        <w:t xml:space="preserve"> (</w:t>
-      </w:r>
-      <w:r>
-        <w:rPr>
-          <w:rFonts w:eastAsia="Times New Roman" w:cstheme="minorHAnsi"/>
-          <w:b/>
-          <w:sz w:val="24"/>
-          <w:szCs w:val="24"/>
-          <w:lang w:val="fr-CA" w:eastAsia="fr-CA"/>
-        </w:rPr>
-        <w:t>-2*p*</w:t>
+        <w:t>J* = 32x^2 + (-2*p*</w:t>
       </w:r>
       <w:proofErr w:type="gramStart"/>
       <w:r>
@@ -14471,27 +14381,7 @@
           <w:szCs w:val="24"/>
           <w:lang w:val="fr-CA" w:eastAsia="fr-CA"/>
         </w:rPr>
-        <w:t>x</w:t>
-      </w:r>
-      <w:r>
-        <w:rPr>
-          <w:rFonts w:eastAsia="Times New Roman" w:cstheme="minorHAnsi"/>
-          <w:b/>
-          <w:sz w:val="24"/>
-          <w:szCs w:val="24"/>
-          <w:lang w:val="fr-CA" w:eastAsia="fr-CA"/>
-        </w:rPr>
-        <w:t>)</w:t>
-      </w:r>
-      <w:r>
-        <w:rPr>
-          <w:rFonts w:eastAsia="Times New Roman" w:cstheme="minorHAnsi"/>
-          <w:b/>
-          <w:sz w:val="24"/>
-          <w:szCs w:val="24"/>
-          <w:lang w:val="fr-CA" w:eastAsia="fr-CA"/>
-        </w:rPr>
-        <w:t>^</w:t>
+        <w:t>x)^</w:t>
       </w:r>
       <w:proofErr w:type="gramEnd"/>
       <w:r>
@@ -14502,87 +14392,7 @@
           <w:szCs w:val="24"/>
           <w:lang w:val="fr-CA" w:eastAsia="fr-CA"/>
         </w:rPr>
-        <w:t>2</w:t>
-      </w:r>
-      <w:r>
-        <w:rPr>
-          <w:rFonts w:eastAsia="Times New Roman" w:cstheme="minorHAnsi"/>
-          <w:b/>
-          <w:sz w:val="24"/>
-          <w:szCs w:val="24"/>
-          <w:lang w:val="fr-CA" w:eastAsia="fr-CA"/>
-        </w:rPr>
-        <w:t xml:space="preserve"> </w:t>
-      </w:r>
-      <w:r>
-        <w:rPr>
-          <w:rFonts w:eastAsia="Times New Roman" w:cstheme="minorHAnsi"/>
-          <w:b/>
-          <w:sz w:val="24"/>
-          <w:szCs w:val="24"/>
-          <w:lang w:val="fr-CA" w:eastAsia="fr-CA"/>
-        </w:rPr>
-        <w:t>+</w:t>
-      </w:r>
-      <w:r>
-        <w:rPr>
-          <w:rFonts w:eastAsia="Times New Roman" w:cstheme="minorHAnsi"/>
-          <w:b/>
-          <w:sz w:val="24"/>
-          <w:szCs w:val="24"/>
-          <w:lang w:val="fr-CA" w:eastAsia="fr-CA"/>
-        </w:rPr>
-        <w:t xml:space="preserve"> </w:t>
-      </w:r>
-      <w:r>
-        <w:rPr>
-          <w:rFonts w:eastAsia="Times New Roman" w:cstheme="minorHAnsi"/>
-          <w:b/>
-          <w:sz w:val="24"/>
-          <w:szCs w:val="24"/>
-          <w:lang w:val="fr-CA" w:eastAsia="fr-CA"/>
-        </w:rPr>
-        <w:t>2*p*x*(-4*x+2*</w:t>
-      </w:r>
-      <w:r>
-        <w:rPr>
-          <w:rFonts w:eastAsia="Times New Roman" w:cstheme="minorHAnsi"/>
-          <w:b/>
-          <w:sz w:val="24"/>
-          <w:szCs w:val="24"/>
-          <w:lang w:val="fr-CA" w:eastAsia="fr-CA"/>
-        </w:rPr>
-        <w:t>(</w:t>
-      </w:r>
-      <w:r>
-        <w:rPr>
-          <w:rFonts w:eastAsia="Times New Roman" w:cstheme="minorHAnsi"/>
-          <w:b/>
-          <w:sz w:val="24"/>
-          <w:szCs w:val="24"/>
-          <w:lang w:val="fr-CA" w:eastAsia="fr-CA"/>
-        </w:rPr>
-        <w:t>-2*p*x</w:t>
-      </w:r>
-      <w:r>
-        <w:rPr>
-          <w:rFonts w:eastAsia="Times New Roman" w:cstheme="minorHAnsi"/>
-          <w:b/>
-          <w:sz w:val="24"/>
-          <w:szCs w:val="24"/>
-          <w:lang w:val="fr-CA" w:eastAsia="fr-CA"/>
-        </w:rPr>
-        <w:t>)</w:t>
-      </w:r>
-      <w:r>
-        <w:rPr>
-          <w:rFonts w:eastAsia="Times New Roman" w:cstheme="minorHAnsi"/>
-          <w:b/>
-          <w:sz w:val="24"/>
-          <w:szCs w:val="24"/>
-          <w:lang w:val="fr-CA" w:eastAsia="fr-CA"/>
-        </w:rPr>
-        <w:t>)</w:t>
+        <w:t>2 + 2*p*x*(-4*x+2*(-2*p*x))</w:t>
       </w:r>
     </w:p>
     <w:p>
@@ -14604,27 +14414,7 @@
           <w:szCs w:val="24"/>
           <w:lang w:val="fr-CA" w:eastAsia="fr-CA"/>
         </w:rPr>
-        <w:t>=</w:t>
-      </w:r>
-      <w:r>
-        <w:rPr>
-          <w:rFonts w:eastAsia="Times New Roman" w:cstheme="minorHAnsi"/>
-          <w:b/>
-          <w:sz w:val="24"/>
-          <w:szCs w:val="24"/>
-          <w:lang w:val="fr-CA" w:eastAsia="fr-CA"/>
-        </w:rPr>
-        <w:t>-4*x^2*(p^2 + 2*p - 8)</w:t>
-      </w:r>
-      <w:r>
-        <w:rPr>
-          <w:rFonts w:eastAsia="Times New Roman" w:cstheme="minorHAnsi"/>
-          <w:b/>
-          <w:sz w:val="24"/>
-          <w:szCs w:val="24"/>
-          <w:lang w:val="fr-CA" w:eastAsia="fr-CA"/>
-        </w:rPr>
-        <w:t xml:space="preserve"> = 0</w:t>
+        <w:t>=-4*x^2*(p^2 + 2*p - 8) = 0</w:t>
       </w:r>
     </w:p>
     <w:p>
@@ -14680,27 +14470,7 @@
           <w:szCs w:val="24"/>
           <w:lang w:val="fr-CA" w:eastAsia="fr-CA"/>
         </w:rPr>
-        <w:t xml:space="preserve">or all x -&gt; </w:t>
-      </w:r>
-      <w:r>
-        <w:rPr>
-          <w:rFonts w:eastAsia="Times New Roman" w:cstheme="minorHAnsi"/>
-          <w:b/>
-          <w:sz w:val="24"/>
-          <w:szCs w:val="24"/>
-          <w:lang w:val="fr-CA" w:eastAsia="fr-CA"/>
-        </w:rPr>
-        <w:t>-4*(p^2 + 2*p - 8)</w:t>
-      </w:r>
-      <w:r>
-        <w:rPr>
-          <w:rFonts w:eastAsia="Times New Roman" w:cstheme="minorHAnsi"/>
-          <w:b/>
-          <w:sz w:val="24"/>
-          <w:szCs w:val="24"/>
-          <w:lang w:val="fr-CA" w:eastAsia="fr-CA"/>
-        </w:rPr>
-        <w:t xml:space="preserve"> = 0. P = -4, 2</w:t>
+        <w:t>or all x -&gt; -4*(p^2 + 2*p - 8) = 0. P = -4, 2</w:t>
       </w:r>
     </w:p>
     <w:p>
@@ -14785,6 +14555,7 @@
       <w:pPr>
         <w:spacing w:after="0" w:line="240" w:lineRule="auto"/>
         <w:rPr>
+          <w:rFonts w:cstheme="minorHAnsi"/>
           <w:color w:val="000000"/>
           <w:sz w:val="27"/>
           <w:szCs w:val="27"/>
@@ -14793,6 +14564,7 @@
       </w:pPr>
       <w:r>
         <w:rPr>
+          <w:rFonts w:cstheme="minorHAnsi"/>
           <w:color w:val="000000"/>
           <w:sz w:val="27"/>
           <w:szCs w:val="27"/>
@@ -14804,7 +14576,7 @@
       <w:r>
         <w:rPr>
           <w:rStyle w:val="mi"/>
-          <w:rFonts w:ascii="MathJax_Main-bold" w:hAnsi="MathJax_Main-bold"/>
+          <w:rFonts w:cstheme="minorHAnsi"/>
           <w:color w:val="000000"/>
           <w:sz w:val="25"/>
           <w:szCs w:val="25"/>
@@ -14816,6 +14588,7 @@
       <w:r>
         <w:rPr>
           <w:rStyle w:val="mjxassistivemathml"/>
+          <w:rFonts w:cstheme="minorHAnsi"/>
           <w:color w:val="000000"/>
           <w:sz w:val="27"/>
           <w:szCs w:val="27"/>
@@ -14827,6 +14600,7 @@
       <w:proofErr w:type="spellEnd"/>
       <w:r>
         <w:rPr>
+          <w:rFonts w:cstheme="minorHAnsi"/>
           <w:color w:val="000000"/>
           <w:sz w:val="27"/>
           <w:szCs w:val="27"/>
@@ -14838,7 +14612,7 @@
       <w:r>
         <w:rPr>
           <w:rStyle w:val="mi"/>
-          <w:rFonts w:ascii="MathJax_Main-bold" w:hAnsi="MathJax_Main-bold"/>
+          <w:rFonts w:cstheme="minorHAnsi"/>
           <w:color w:val="000000"/>
           <w:sz w:val="25"/>
           <w:szCs w:val="25"/>
@@ -14850,6 +14624,7 @@
       <w:r>
         <w:rPr>
           <w:rStyle w:val="mjxassistivemathml"/>
+          <w:rFonts w:cstheme="minorHAnsi"/>
           <w:color w:val="000000"/>
           <w:sz w:val="27"/>
           <w:szCs w:val="27"/>
@@ -14861,6 +14636,7 @@
       <w:proofErr w:type="spellEnd"/>
       <w:r>
         <w:rPr>
+          <w:rFonts w:cstheme="minorHAnsi"/>
           <w:color w:val="000000"/>
           <w:sz w:val="27"/>
           <w:szCs w:val="27"/>
@@ -15379,13 +15155,12 @@
           <w:rFonts w:eastAsia="Times New Roman" w:cstheme="minorHAnsi"/>
           <w:sz w:val="24"/>
           <w:szCs w:val="24"/>
-          <w:lang w:val="fr-CA" w:eastAsia="fr-CA"/>
-        </w:rPr>
-        <w:object w:dxaOrig="1440" w:dyaOrig="1440" w14:anchorId="11792087">
-          <v:shape id="_x0000_i1829" type="#_x0000_t75" style="width:18pt;height:15.6pt" o:ole="">
+        </w:rPr>
+        <w:object w:dxaOrig="225" w:dyaOrig="225" w14:anchorId="11792087">
+          <v:shape id="_x0000_i1117" type="#_x0000_t75" style="width:18pt;height:15.6pt" o:ole="">
             <v:imagedata r:id="rId25" o:title=""/>
           </v:shape>
-          <w:control r:id="rId40" w:name="DefaultOcxName23" w:shapeid="_x0000_i1829"/>
+          <w:control r:id="rId40" w:name="DefaultOcxName23" w:shapeid="_x0000_i1117"/>
         </w:object>
       </w:r>
       <w:r>
@@ -15473,13 +15248,12 @@
           <w:rFonts w:eastAsia="Times New Roman" w:cstheme="minorHAnsi"/>
           <w:sz w:val="24"/>
           <w:szCs w:val="24"/>
-          <w:lang w:val="fr-CA" w:eastAsia="fr-CA"/>
-        </w:rPr>
-        <w:object w:dxaOrig="1440" w:dyaOrig="1440" w14:anchorId="6EE1896C">
-          <v:shape id="_x0000_i1828" type="#_x0000_t75" style="width:18pt;height:15.6pt" o:ole="">
+        </w:rPr>
+        <w:object w:dxaOrig="225" w:dyaOrig="225" w14:anchorId="6EE1896C">
+          <v:shape id="_x0000_i1120" type="#_x0000_t75" style="width:18pt;height:15.6pt" o:ole="">
             <v:imagedata r:id="rId25" o:title=""/>
           </v:shape>
-          <w:control r:id="rId41" w:name="DefaultOcxName32" w:shapeid="_x0000_i1828"/>
+          <w:control r:id="rId41" w:name="DefaultOcxName32" w:shapeid="_x0000_i1120"/>
         </w:object>
       </w:r>
       <w:r>
@@ -15567,13 +15341,12 @@
           <w:rFonts w:eastAsia="Times New Roman" w:cstheme="minorHAnsi"/>
           <w:sz w:val="24"/>
           <w:szCs w:val="24"/>
-          <w:lang w:val="fr-CA" w:eastAsia="fr-CA"/>
-        </w:rPr>
-        <w:object w:dxaOrig="1440" w:dyaOrig="1440" w14:anchorId="5D61DEC8">
-          <v:shape id="_x0000_i1830" type="#_x0000_t75" style="width:18pt;height:15.6pt" o:ole="">
+        </w:rPr>
+        <w:object w:dxaOrig="225" w:dyaOrig="225" w14:anchorId="5D61DEC8">
+          <v:shape id="_x0000_i1123" type="#_x0000_t75" style="width:18pt;height:15.6pt" o:ole="">
             <v:imagedata r:id="rId42" o:title=""/>
           </v:shape>
-          <w:control r:id="rId43" w:name="DefaultOcxName42" w:shapeid="_x0000_i1830"/>
+          <w:control r:id="rId43" w:name="DefaultOcxName42" w:shapeid="_x0000_i1123"/>
         </w:object>
       </w:r>
       <w:r>
@@ -15691,47 +15464,7 @@
           <w:szCs w:val="24"/>
           <w:lang w:val="fr-CA" w:eastAsia="fr-CA"/>
         </w:rPr>
-        <w:t>=</w:t>
-      </w:r>
-      <w:r>
-        <w:rPr>
-          <w:rFonts w:eastAsia="Times New Roman" w:cstheme="minorHAnsi"/>
-          <w:b/>
-          <w:sz w:val="24"/>
-          <w:szCs w:val="24"/>
-          <w:lang w:val="fr-CA" w:eastAsia="fr-CA"/>
-        </w:rPr>
-        <w:t>96*</w:t>
-      </w:r>
-      <w:r>
-        <w:rPr>
-          <w:rFonts w:eastAsia="Times New Roman" w:cstheme="minorHAnsi"/>
-          <w:b/>
-          <w:sz w:val="24"/>
-          <w:szCs w:val="24"/>
-          <w:lang w:val="fr-CA" w:eastAsia="fr-CA"/>
-        </w:rPr>
-        <w:t>x^2+</w:t>
-      </w:r>
-      <w:r>
-        <w:rPr>
-          <w:rFonts w:eastAsia="Times New Roman" w:cstheme="minorHAnsi"/>
-          <w:b/>
-          <w:sz w:val="24"/>
-          <w:szCs w:val="24"/>
-          <w:lang w:val="fr-CA" w:eastAsia="fr-CA"/>
-        </w:rPr>
-        <w:t>3*</w:t>
-      </w:r>
-      <w:r>
-        <w:rPr>
-          <w:rFonts w:eastAsia="Times New Roman" w:cstheme="minorHAnsi"/>
-          <w:b/>
-          <w:sz w:val="24"/>
-          <w:szCs w:val="24"/>
-          <w:lang w:val="fr-CA" w:eastAsia="fr-CA"/>
-        </w:rPr>
-        <w:t>u^2</w:t>
+        <w:t>=96*x^2+3*u^2</w:t>
       </w:r>
     </w:p>
     <w:p>
@@ -15929,47 +15662,7 @@
           <w:szCs w:val="24"/>
           <w:lang w:val="fr-CA" w:eastAsia="fr-CA"/>
         </w:rPr>
-        <w:t>=</w:t>
-      </w:r>
-      <w:r>
-        <w:rPr>
-          <w:rFonts w:eastAsia="Times New Roman" w:cstheme="minorHAnsi"/>
-          <w:b/>
-          <w:sz w:val="24"/>
-          <w:szCs w:val="24"/>
-          <w:lang w:val="fr-CA" w:eastAsia="fr-CA"/>
-        </w:rPr>
-        <w:t>96</w:t>
-      </w:r>
-      <w:r>
-        <w:rPr>
-          <w:rFonts w:eastAsia="Times New Roman" w:cstheme="minorHAnsi"/>
-          <w:b/>
-          <w:sz w:val="24"/>
-          <w:szCs w:val="24"/>
-          <w:lang w:val="fr-CA" w:eastAsia="fr-CA"/>
-        </w:rPr>
-        <w:t>x^2+</w:t>
-      </w:r>
-      <w:r>
-        <w:rPr>
-          <w:rFonts w:eastAsia="Times New Roman" w:cstheme="minorHAnsi"/>
-          <w:b/>
-          <w:sz w:val="24"/>
-          <w:szCs w:val="24"/>
-          <w:lang w:val="fr-CA" w:eastAsia="fr-CA"/>
-        </w:rPr>
-        <w:t>3*</w:t>
-      </w:r>
-      <w:r>
-        <w:rPr>
-          <w:rFonts w:eastAsia="Times New Roman" w:cstheme="minorHAnsi"/>
-          <w:b/>
-          <w:sz w:val="24"/>
-          <w:szCs w:val="24"/>
-          <w:lang w:val="fr-CA" w:eastAsia="fr-CA"/>
-        </w:rPr>
-        <w:t>u^2+2*p*x*(-4*x+2*u)</w:t>
+        <w:t>=96x^2+3*u^2+2*p*x*(-4*x+2*u)</w:t>
       </w:r>
     </w:p>
     <w:p>
@@ -16025,17 +15718,7 @@
           <w:szCs w:val="24"/>
           <w:lang w:val="fr-CA" w:eastAsia="fr-CA"/>
         </w:rPr>
-        <w:t>6</w:t>
-      </w:r>
-      <w:r>
-        <w:rPr>
-          <w:rFonts w:eastAsia="Times New Roman" w:cstheme="minorHAnsi"/>
-          <w:b/>
-          <w:sz w:val="24"/>
-          <w:szCs w:val="24"/>
-          <w:lang w:val="fr-CA" w:eastAsia="fr-CA"/>
-        </w:rPr>
-        <w:t>*u+4*p*x=0</w:t>
+        <w:t>6*u+4*p*x=0</w:t>
       </w:r>
     </w:p>
     <w:p>
@@ -16069,27 +15752,7 @@
           <w:szCs w:val="24"/>
           <w:lang w:val="fr-CA" w:eastAsia="fr-CA"/>
         </w:rPr>
-        <w:t>=-</w:t>
-      </w:r>
-      <w:r>
-        <w:rPr>
-          <w:rFonts w:eastAsia="Times New Roman" w:cstheme="minorHAnsi"/>
-          <w:b/>
-          <w:sz w:val="24"/>
-          <w:szCs w:val="24"/>
-          <w:lang w:val="fr-CA" w:eastAsia="fr-CA"/>
-        </w:rPr>
-        <w:t>2/3</w:t>
-      </w:r>
-      <w:r>
-        <w:rPr>
-          <w:rFonts w:eastAsia="Times New Roman" w:cstheme="minorHAnsi"/>
-          <w:b/>
-          <w:sz w:val="24"/>
-          <w:szCs w:val="24"/>
-          <w:lang w:val="fr-CA" w:eastAsia="fr-CA"/>
-        </w:rPr>
-        <w:t>*p*x</w:t>
+        <w:t>=-2/3*p*x</w:t>
       </w:r>
     </w:p>
     <w:p>
@@ -16145,47 +15808,7 @@
           <w:szCs w:val="24"/>
           <w:lang w:val="fr-CA" w:eastAsia="fr-CA"/>
         </w:rPr>
-        <w:t>(96*x^2+3*(-</w:t>
-      </w:r>
-      <w:r>
-        <w:rPr>
-          <w:rFonts w:eastAsia="Times New Roman" w:cstheme="minorHAnsi"/>
-          <w:b/>
-          <w:sz w:val="24"/>
-          <w:szCs w:val="24"/>
-          <w:lang w:val="fr-CA" w:eastAsia="fr-CA"/>
-        </w:rPr>
-        <w:t>2</w:t>
-      </w:r>
-      <w:r>
-        <w:rPr>
-          <w:rFonts w:eastAsia="Times New Roman" w:cstheme="minorHAnsi"/>
-          <w:b/>
-          <w:sz w:val="24"/>
-          <w:szCs w:val="24"/>
-          <w:lang w:val="fr-CA" w:eastAsia="fr-CA"/>
-        </w:rPr>
-        <w:t>/</w:t>
-      </w:r>
-      <w:r>
-        <w:rPr>
-          <w:rFonts w:eastAsia="Times New Roman" w:cstheme="minorHAnsi"/>
-          <w:b/>
-          <w:sz w:val="24"/>
-          <w:szCs w:val="24"/>
-          <w:lang w:val="fr-CA" w:eastAsia="fr-CA"/>
-        </w:rPr>
-        <w:t>3</w:t>
-      </w:r>
-      <w:r>
-        <w:rPr>
-          <w:rFonts w:eastAsia="Times New Roman" w:cstheme="minorHAnsi"/>
-          <w:b/>
-          <w:sz w:val="24"/>
-          <w:szCs w:val="24"/>
-          <w:lang w:val="fr-CA" w:eastAsia="fr-CA"/>
-        </w:rPr>
-        <w:t>*p*</w:t>
+        <w:t>(96*x^2+3*(-2/3*p*</w:t>
       </w:r>
       <w:proofErr w:type="gramStart"/>
       <w:r>
@@ -16207,47 +15830,7 @@
           <w:szCs w:val="24"/>
           <w:lang w:val="fr-CA" w:eastAsia="fr-CA"/>
         </w:rPr>
-        <w:t>2+2*p*x*(-4*x+2*(-</w:t>
-      </w:r>
-      <w:r>
-        <w:rPr>
-          <w:rFonts w:eastAsia="Times New Roman" w:cstheme="minorHAnsi"/>
-          <w:b/>
-          <w:sz w:val="24"/>
-          <w:szCs w:val="24"/>
-          <w:lang w:val="fr-CA" w:eastAsia="fr-CA"/>
-        </w:rPr>
-        <w:t>2</w:t>
-      </w:r>
-      <w:r>
-        <w:rPr>
-          <w:rFonts w:eastAsia="Times New Roman" w:cstheme="minorHAnsi"/>
-          <w:b/>
-          <w:sz w:val="24"/>
-          <w:szCs w:val="24"/>
-          <w:lang w:val="fr-CA" w:eastAsia="fr-CA"/>
-        </w:rPr>
-        <w:t>/</w:t>
-      </w:r>
-      <w:r>
-        <w:rPr>
-          <w:rFonts w:eastAsia="Times New Roman" w:cstheme="minorHAnsi"/>
-          <w:b/>
-          <w:sz w:val="24"/>
-          <w:szCs w:val="24"/>
-          <w:lang w:val="fr-CA" w:eastAsia="fr-CA"/>
-        </w:rPr>
-        <w:t>3</w:t>
-      </w:r>
-      <w:r>
-        <w:rPr>
-          <w:rFonts w:eastAsia="Times New Roman" w:cstheme="minorHAnsi"/>
-          <w:b/>
-          <w:sz w:val="24"/>
-          <w:szCs w:val="24"/>
-          <w:lang w:val="fr-CA" w:eastAsia="fr-CA"/>
-        </w:rPr>
-        <w:t>*p*x)))</w:t>
+        <w:t>2+2*p*x*(-4*x+2*(-2/3*p*x)))</w:t>
       </w:r>
     </w:p>
     <w:p>
@@ -16269,27 +15852,7 @@
           <w:szCs w:val="24"/>
           <w:lang w:val="fr-CA" w:eastAsia="fr-CA"/>
         </w:rPr>
-        <w:t>=</w:t>
-      </w:r>
-      <w:r>
-        <w:rPr>
-          <w:rFonts w:eastAsia="Times New Roman" w:cstheme="minorHAnsi"/>
-          <w:b/>
-          <w:sz w:val="24"/>
-          <w:szCs w:val="24"/>
-          <w:lang w:val="fr-CA" w:eastAsia="fr-CA"/>
-        </w:rPr>
-        <w:t xml:space="preserve"> </w:t>
-      </w:r>
-      <w:r>
-        <w:rPr>
-          <w:rFonts w:eastAsia="Times New Roman" w:cstheme="minorHAnsi"/>
-          <w:b/>
-          <w:sz w:val="24"/>
-          <w:szCs w:val="24"/>
-          <w:lang w:val="fr-CA" w:eastAsia="fr-CA"/>
-        </w:rPr>
-        <w:t>-(4*x^2*(p^2 + 6*p - 72</w:t>
+        <w:t>= -(4*x^2*(p^2 + 6*p - 72</w:t>
       </w:r>
       <w:proofErr w:type="gramStart"/>
       <w:r>
@@ -16311,17 +15874,7 @@
           <w:szCs w:val="24"/>
           <w:lang w:val="fr-CA" w:eastAsia="fr-CA"/>
         </w:rPr>
-        <w:t>3</w:t>
-      </w:r>
-      <w:r>
-        <w:rPr>
-          <w:rFonts w:eastAsia="Times New Roman" w:cstheme="minorHAnsi"/>
-          <w:b/>
-          <w:sz w:val="24"/>
-          <w:szCs w:val="24"/>
-          <w:lang w:val="fr-CA" w:eastAsia="fr-CA"/>
-        </w:rPr>
-        <w:t xml:space="preserve"> = 0</w:t>
+        <w:t>3 = 0</w:t>
       </w:r>
     </w:p>
     <w:p>
@@ -16367,37 +15920,7 @@
           <w:szCs w:val="24"/>
           <w:lang w:val="fr-CA" w:eastAsia="fr-CA"/>
         </w:rPr>
-        <w:t xml:space="preserve"> for all x -&gt; (p^2 + 6*p - 72)</w:t>
-      </w:r>
-      <w:r>
-        <w:rPr>
-          <w:rFonts w:eastAsia="Times New Roman" w:cstheme="minorHAnsi"/>
-          <w:b/>
-          <w:sz w:val="24"/>
-          <w:szCs w:val="24"/>
-          <w:lang w:val="fr-CA" w:eastAsia="fr-CA"/>
-        </w:rPr>
-        <w:t xml:space="preserve"> </w:t>
-      </w:r>
-      <w:r>
-        <w:rPr>
-          <w:rFonts w:eastAsia="Times New Roman" w:cstheme="minorHAnsi"/>
-          <w:b/>
-          <w:sz w:val="24"/>
-          <w:szCs w:val="24"/>
-          <w:lang w:val="fr-CA" w:eastAsia="fr-CA"/>
-        </w:rPr>
-        <w:t xml:space="preserve">= 0. P = </w:t>
-      </w:r>
-      <w:r>
-        <w:rPr>
-          <w:rFonts w:eastAsia="Times New Roman" w:cstheme="minorHAnsi"/>
-          <w:b/>
-          <w:sz w:val="24"/>
-          <w:szCs w:val="24"/>
-          <w:lang w:val="fr-CA" w:eastAsia="fr-CA"/>
-        </w:rPr>
-        <w:t>-12, 6</w:t>
+        <w:t xml:space="preserve"> for all x -&gt; (p^2 + 6*p - 72) = 0. P = -12, 6</w:t>
       </w:r>
     </w:p>
     <w:p>
@@ -16463,17 +15986,7 @@
           <w:szCs w:val="24"/>
           <w:lang w:val="fr-CA" w:eastAsia="fr-CA"/>
         </w:rPr>
-        <w:t xml:space="preserve"> -&gt; p=</w:t>
-      </w:r>
-      <w:r>
-        <w:rPr>
-          <w:rFonts w:eastAsia="Times New Roman" w:cstheme="minorHAnsi"/>
-          <w:b/>
-          <w:sz w:val="24"/>
-          <w:szCs w:val="24"/>
-          <w:lang w:val="fr-CA" w:eastAsia="fr-CA"/>
-        </w:rPr>
-        <w:t>6</w:t>
+        <w:t xml:space="preserve"> -&gt; p=6</w:t>
       </w:r>
     </w:p>
     <w:p>
@@ -16492,24 +16005,3763 @@
       <w:pPr>
         <w:spacing w:after="0" w:line="240" w:lineRule="auto"/>
         <w:rPr>
-          <w:rFonts w:eastAsia="Times New Roman" w:cstheme="minorHAnsi"/>
-          <w:b/>
-          <w:sz w:val="24"/>
-          <w:szCs w:val="24"/>
-          <w:lang w:val="fr-CA" w:eastAsia="fr-CA"/>
-        </w:rPr>
-      </w:pPr>
+          <w:rFonts w:cstheme="minorHAnsi"/>
+          <w:b/>
+          <w:color w:val="222222"/>
+          <w:shd w:val="clear" w:color="auto" w:fill="FFFFFF"/>
+        </w:rPr>
+      </w:pPr>
+      <w:r>
+        <w:rPr>
+          <w:rFonts w:cstheme="minorHAnsi"/>
+          <w:b/>
+          <w:color w:val="222222"/>
+          <w:shd w:val="clear" w:color="auto" w:fill="FFFFFF"/>
+        </w:rPr>
+        <w:t>The optimal cost-to-go gets multiplied by 3, but the controller does not change. This can be easily verified by going through the same calculations as in part (a) and (b). This is a feature of LQR (Linear Quadratic Regulator) problems in general. Scaling both the cost on state and action does not change the controller (but only changes the optimal cost-to-go).</w:t>
+      </w:r>
+    </w:p>
+    <w:p>
+      <w:pPr>
+        <w:rPr>
+          <w:rFonts w:cstheme="minorHAnsi"/>
+          <w:b/>
+          <w:color w:val="222222"/>
+          <w:shd w:val="clear" w:color="auto" w:fill="FFFFFF"/>
+        </w:rPr>
+      </w:pPr>
+      <w:r>
+        <w:rPr>
+          <w:rFonts w:cstheme="minorHAnsi"/>
+          <w:b/>
+          <w:color w:val="222222"/>
+          <w:shd w:val="clear" w:color="auto" w:fill="FFFFFF"/>
+        </w:rPr>
+        <w:br w:type="page"/>
+      </w:r>
+    </w:p>
+    <w:p>
+      <w:pPr>
+        <w:pStyle w:val="Heading3"/>
+        <w:spacing w:before="0" w:beforeAutospacing="0" w:after="150" w:afterAutospacing="0" w:line="336" w:lineRule="atLeast"/>
+        <w:rPr>
+          <w:rFonts w:asciiTheme="minorHAnsi" w:hAnsiTheme="minorHAnsi" w:cstheme="minorHAnsi"/>
+          <w:b w:val="0"/>
+          <w:bCs w:val="0"/>
+          <w:color w:val="474747"/>
+          <w:sz w:val="32"/>
+          <w:szCs w:val="32"/>
+        </w:rPr>
+      </w:pPr>
+      <w:r>
+        <w:rPr>
+          <w:rFonts w:asciiTheme="minorHAnsi" w:hAnsiTheme="minorHAnsi" w:cstheme="minorHAnsi"/>
+          <w:b w:val="0"/>
+          <w:bCs w:val="0"/>
+          <w:color w:val="474747"/>
+          <w:sz w:val="32"/>
+          <w:szCs w:val="32"/>
+        </w:rPr>
+        <w:lastRenderedPageBreak/>
+        <w:t xml:space="preserve">Value </w:t>
+      </w:r>
+      <w:proofErr w:type="spellStart"/>
+      <w:r>
+        <w:rPr>
+          <w:rFonts w:asciiTheme="minorHAnsi" w:hAnsiTheme="minorHAnsi" w:cstheme="minorHAnsi"/>
+          <w:b w:val="0"/>
+          <w:bCs w:val="0"/>
+          <w:color w:val="474747"/>
+          <w:sz w:val="32"/>
+          <w:szCs w:val="32"/>
+        </w:rPr>
+        <w:t>Iteration</w:t>
+      </w:r>
+      <w:proofErr w:type="spellEnd"/>
+      <w:r>
+        <w:rPr>
+          <w:rFonts w:asciiTheme="minorHAnsi" w:hAnsiTheme="minorHAnsi" w:cstheme="minorHAnsi"/>
+          <w:b w:val="0"/>
+          <w:bCs w:val="0"/>
+          <w:color w:val="474747"/>
+          <w:sz w:val="32"/>
+          <w:szCs w:val="32"/>
+        </w:rPr>
+        <w:t xml:space="preserve"> (Double </w:t>
+      </w:r>
+      <w:proofErr w:type="spellStart"/>
+      <w:r>
+        <w:rPr>
+          <w:rFonts w:asciiTheme="minorHAnsi" w:hAnsiTheme="minorHAnsi" w:cstheme="minorHAnsi"/>
+          <w:b w:val="0"/>
+          <w:bCs w:val="0"/>
+          <w:color w:val="474747"/>
+          <w:sz w:val="32"/>
+          <w:szCs w:val="32"/>
+        </w:rPr>
+        <w:t>Integrator</w:t>
+      </w:r>
+      <w:proofErr w:type="spellEnd"/>
+      <w:r>
+        <w:rPr>
+          <w:rFonts w:asciiTheme="minorHAnsi" w:hAnsiTheme="minorHAnsi" w:cstheme="minorHAnsi"/>
+          <w:b w:val="0"/>
+          <w:bCs w:val="0"/>
+          <w:color w:val="474747"/>
+          <w:sz w:val="32"/>
+          <w:szCs w:val="32"/>
+        </w:rPr>
+        <w:t>)</w:t>
+      </w:r>
+    </w:p>
+    <w:p>
+      <w:pPr>
+        <w:pStyle w:val="NormalWeb"/>
+        <w:spacing w:before="0" w:beforeAutospacing="0" w:after="340" w:afterAutospacing="0"/>
+        <w:rPr>
+          <w:rFonts w:asciiTheme="minorHAnsi" w:hAnsiTheme="minorHAnsi" w:cstheme="minorHAnsi"/>
+        </w:rPr>
+      </w:pPr>
+      <w:r>
+        <w:rPr>
+          <w:rFonts w:asciiTheme="minorHAnsi" w:hAnsiTheme="minorHAnsi" w:cstheme="minorHAnsi"/>
+        </w:rPr>
+        <w:t xml:space="preserve">In </w:t>
+      </w:r>
+      <w:proofErr w:type="spellStart"/>
+      <w:r>
+        <w:rPr>
+          <w:rFonts w:asciiTheme="minorHAnsi" w:hAnsiTheme="minorHAnsi" w:cstheme="minorHAnsi"/>
+        </w:rPr>
+        <w:t>this</w:t>
+      </w:r>
+      <w:proofErr w:type="spellEnd"/>
+      <w:r>
+        <w:rPr>
+          <w:rFonts w:asciiTheme="minorHAnsi" w:hAnsiTheme="minorHAnsi" w:cstheme="minorHAnsi"/>
+        </w:rPr>
+        <w:t xml:space="preserve"> </w:t>
+      </w:r>
+      <w:proofErr w:type="spellStart"/>
+      <w:r>
+        <w:rPr>
+          <w:rFonts w:asciiTheme="minorHAnsi" w:hAnsiTheme="minorHAnsi" w:cstheme="minorHAnsi"/>
+        </w:rPr>
+        <w:t>problem</w:t>
+      </w:r>
+      <w:proofErr w:type="spellEnd"/>
+      <w:r>
+        <w:rPr>
+          <w:rFonts w:asciiTheme="minorHAnsi" w:hAnsiTheme="minorHAnsi" w:cstheme="minorHAnsi"/>
+        </w:rPr>
+        <w:t xml:space="preserve">, </w:t>
+      </w:r>
+      <w:proofErr w:type="spellStart"/>
+      <w:r>
+        <w:rPr>
+          <w:rFonts w:asciiTheme="minorHAnsi" w:hAnsiTheme="minorHAnsi" w:cstheme="minorHAnsi"/>
+        </w:rPr>
+        <w:t>we'll</w:t>
+      </w:r>
+      <w:proofErr w:type="spellEnd"/>
+      <w:r>
+        <w:rPr>
+          <w:rFonts w:asciiTheme="minorHAnsi" w:hAnsiTheme="minorHAnsi" w:cstheme="minorHAnsi"/>
+        </w:rPr>
+        <w:t xml:space="preserve"> </w:t>
+      </w:r>
+      <w:proofErr w:type="spellStart"/>
+      <w:r>
+        <w:rPr>
+          <w:rFonts w:asciiTheme="minorHAnsi" w:hAnsiTheme="minorHAnsi" w:cstheme="minorHAnsi"/>
+        </w:rPr>
+        <w:t>consider</w:t>
+      </w:r>
+      <w:proofErr w:type="spellEnd"/>
+      <w:r>
+        <w:rPr>
+          <w:rFonts w:asciiTheme="minorHAnsi" w:hAnsiTheme="minorHAnsi" w:cstheme="minorHAnsi"/>
+        </w:rPr>
+        <w:t xml:space="preserve"> the optimal control </w:t>
+      </w:r>
+      <w:proofErr w:type="spellStart"/>
+      <w:r>
+        <w:rPr>
+          <w:rFonts w:asciiTheme="minorHAnsi" w:hAnsiTheme="minorHAnsi" w:cstheme="minorHAnsi"/>
+        </w:rPr>
+        <w:t>problem</w:t>
+      </w:r>
+      <w:proofErr w:type="spellEnd"/>
+      <w:r>
+        <w:rPr>
+          <w:rFonts w:asciiTheme="minorHAnsi" w:hAnsiTheme="minorHAnsi" w:cstheme="minorHAnsi"/>
+        </w:rPr>
+        <w:t xml:space="preserve"> for the double </w:t>
+      </w:r>
+      <w:proofErr w:type="spellStart"/>
+      <w:r>
+        <w:rPr>
+          <w:rFonts w:asciiTheme="minorHAnsi" w:hAnsiTheme="minorHAnsi" w:cstheme="minorHAnsi"/>
+        </w:rPr>
+        <w:t>integrator</w:t>
+      </w:r>
+      <w:proofErr w:type="spellEnd"/>
+      <w:r>
+        <w:rPr>
+          <w:rFonts w:asciiTheme="minorHAnsi" w:hAnsiTheme="minorHAnsi" w:cstheme="minorHAnsi"/>
+        </w:rPr>
+        <w:t xml:space="preserve"> (unit mass brick on </w:t>
+      </w:r>
+      <w:proofErr w:type="spellStart"/>
+      <w:r>
+        <w:rPr>
+          <w:rFonts w:asciiTheme="minorHAnsi" w:hAnsiTheme="minorHAnsi" w:cstheme="minorHAnsi"/>
+        </w:rPr>
+        <w:t>ice</w:t>
+      </w:r>
+      <w:proofErr w:type="spellEnd"/>
+      <w:r>
+        <w:rPr>
+          <w:rFonts w:asciiTheme="minorHAnsi" w:hAnsiTheme="minorHAnsi" w:cstheme="minorHAnsi"/>
+        </w:rPr>
+        <w:t xml:space="preserve">), </w:t>
+      </w:r>
+      <w:proofErr w:type="spellStart"/>
+      <w:r>
+        <w:rPr>
+          <w:rFonts w:asciiTheme="minorHAnsi" w:hAnsiTheme="minorHAnsi" w:cstheme="minorHAnsi"/>
+        </w:rPr>
+        <w:t>described</w:t>
+      </w:r>
+      <w:proofErr w:type="spellEnd"/>
+      <w:r>
+        <w:rPr>
+          <w:rFonts w:asciiTheme="minorHAnsi" w:hAnsiTheme="minorHAnsi" w:cstheme="minorHAnsi"/>
+        </w:rPr>
+        <w:t xml:space="preserve"> by</w:t>
+      </w:r>
+    </w:p>
+    <w:p>
+      <w:pPr>
+        <w:rPr>
+          <w:rFonts w:cstheme="minorHAnsi"/>
+        </w:rPr>
+      </w:pPr>
+      <w:r>
+        <w:rPr>
+          <w:rFonts w:cstheme="minorHAnsi"/>
+        </w:rPr>
+        <w:t xml:space="preserve">using the Value Iteration algorithm. An implementation of that algorithm is available for you in Drake (see the </w:t>
+      </w:r>
+      <w:proofErr w:type="spellStart"/>
+      <w:r>
+        <w:rPr>
+          <w:rFonts w:cstheme="minorHAnsi"/>
+        </w:rPr>
+        <w:t>runValueIteration</w:t>
+      </w:r>
+      <w:proofErr w:type="spellEnd"/>
+      <w:r>
+        <w:rPr>
+          <w:rFonts w:cstheme="minorHAnsi"/>
+        </w:rPr>
+        <w:t xml:space="preserve"> function in examples/</w:t>
+      </w:r>
+      <w:proofErr w:type="spellStart"/>
+      <w:r>
+        <w:rPr>
+          <w:rFonts w:cstheme="minorHAnsi"/>
+        </w:rPr>
+        <w:t>DoubleIntegrator.m</w:t>
+      </w:r>
+      <w:proofErr w:type="spellEnd"/>
+      <w:r>
+        <w:rPr>
+          <w:rFonts w:cstheme="minorHAnsi"/>
+        </w:rPr>
+        <w:t>). This is a complete implementation of the algorithm with discrete actions and volumetric interpolation over state.</w:t>
+      </w:r>
+    </w:p>
+    <w:p>
+      <w:pPr>
+        <w:pStyle w:val="NormalWeb"/>
+        <w:spacing w:before="300" w:beforeAutospacing="0" w:after="340" w:afterAutospacing="0"/>
+        <w:rPr>
+          <w:rFonts w:asciiTheme="minorHAnsi" w:hAnsiTheme="minorHAnsi" w:cstheme="minorHAnsi"/>
+        </w:rPr>
+      </w:pPr>
+      <w:r>
+        <w:rPr>
+          <w:rFonts w:asciiTheme="minorHAnsi" w:hAnsiTheme="minorHAnsi" w:cstheme="minorHAnsi"/>
+        </w:rPr>
+        <w:t xml:space="preserve">(a) Run the value </w:t>
+      </w:r>
+      <w:proofErr w:type="spellStart"/>
+      <w:r>
+        <w:rPr>
+          <w:rFonts w:asciiTheme="minorHAnsi" w:hAnsiTheme="minorHAnsi" w:cstheme="minorHAnsi"/>
+        </w:rPr>
+        <w:t>iteration</w:t>
+      </w:r>
+      <w:proofErr w:type="spellEnd"/>
+      <w:r>
+        <w:rPr>
+          <w:rFonts w:asciiTheme="minorHAnsi" w:hAnsiTheme="minorHAnsi" w:cstheme="minorHAnsi"/>
+        </w:rPr>
+        <w:t xml:space="preserve"> code for the double </w:t>
+      </w:r>
+      <w:proofErr w:type="spellStart"/>
+      <w:r>
+        <w:rPr>
+          <w:rFonts w:asciiTheme="minorHAnsi" w:hAnsiTheme="minorHAnsi" w:cstheme="minorHAnsi"/>
+        </w:rPr>
+        <w:t>integrator</w:t>
+      </w:r>
+      <w:proofErr w:type="spellEnd"/>
+      <w:r>
+        <w:rPr>
+          <w:rFonts w:asciiTheme="minorHAnsi" w:hAnsiTheme="minorHAnsi" w:cstheme="minorHAnsi"/>
+        </w:rPr>
+        <w:t xml:space="preserve"> to </w:t>
+      </w:r>
+      <w:proofErr w:type="spellStart"/>
+      <w:r>
+        <w:rPr>
+          <w:rFonts w:asciiTheme="minorHAnsi" w:hAnsiTheme="minorHAnsi" w:cstheme="minorHAnsi"/>
+        </w:rPr>
+        <w:t>compute</w:t>
+      </w:r>
+      <w:proofErr w:type="spellEnd"/>
+      <w:r>
+        <w:rPr>
+          <w:rFonts w:asciiTheme="minorHAnsi" w:hAnsiTheme="minorHAnsi" w:cstheme="minorHAnsi"/>
+        </w:rPr>
+        <w:t xml:space="preserve"> the optimal </w:t>
+      </w:r>
+      <w:proofErr w:type="spellStart"/>
+      <w:r>
+        <w:rPr>
+          <w:rFonts w:asciiTheme="minorHAnsi" w:hAnsiTheme="minorHAnsi" w:cstheme="minorHAnsi"/>
+        </w:rPr>
+        <w:t>policy</w:t>
+      </w:r>
+      <w:proofErr w:type="spellEnd"/>
+      <w:r>
+        <w:rPr>
+          <w:rFonts w:asciiTheme="minorHAnsi" w:hAnsiTheme="minorHAnsi" w:cstheme="minorHAnsi"/>
+        </w:rPr>
+        <w:t xml:space="preserve"> and optimal </w:t>
+      </w:r>
+      <w:proofErr w:type="spellStart"/>
+      <w:r>
+        <w:rPr>
+          <w:rFonts w:asciiTheme="minorHAnsi" w:hAnsiTheme="minorHAnsi" w:cstheme="minorHAnsi"/>
+        </w:rPr>
+        <w:t>cost</w:t>
+      </w:r>
+      <w:proofErr w:type="spellEnd"/>
+      <w:r>
+        <w:rPr>
+          <w:rFonts w:asciiTheme="minorHAnsi" w:hAnsiTheme="minorHAnsi" w:cstheme="minorHAnsi"/>
+        </w:rPr>
+        <w:t xml:space="preserve">-to-go for the minimum-time </w:t>
+      </w:r>
+      <w:proofErr w:type="spellStart"/>
+      <w:r>
+        <w:rPr>
+          <w:rFonts w:asciiTheme="minorHAnsi" w:hAnsiTheme="minorHAnsi" w:cstheme="minorHAnsi"/>
+        </w:rPr>
+        <w:t>problem</w:t>
+      </w:r>
+      <w:proofErr w:type="spellEnd"/>
+      <w:r>
+        <w:rPr>
+          <w:rFonts w:asciiTheme="minorHAnsi" w:hAnsiTheme="minorHAnsi" w:cstheme="minorHAnsi"/>
+        </w:rPr>
+        <w:t xml:space="preserve">. Compare the </w:t>
+      </w:r>
+      <w:proofErr w:type="spellStart"/>
+      <w:r>
+        <w:rPr>
+          <w:rFonts w:asciiTheme="minorHAnsi" w:hAnsiTheme="minorHAnsi" w:cstheme="minorHAnsi"/>
+        </w:rPr>
+        <w:t>result</w:t>
+      </w:r>
+      <w:proofErr w:type="spellEnd"/>
+      <w:r>
+        <w:rPr>
+          <w:rFonts w:asciiTheme="minorHAnsi" w:hAnsiTheme="minorHAnsi" w:cstheme="minorHAnsi"/>
+        </w:rPr>
+        <w:t xml:space="preserve"> to the </w:t>
+      </w:r>
+      <w:proofErr w:type="spellStart"/>
+      <w:r>
+        <w:rPr>
+          <w:rFonts w:asciiTheme="minorHAnsi" w:hAnsiTheme="minorHAnsi" w:cstheme="minorHAnsi"/>
+        </w:rPr>
+        <w:t>analytical</w:t>
+      </w:r>
+      <w:proofErr w:type="spellEnd"/>
+      <w:r>
+        <w:rPr>
+          <w:rFonts w:asciiTheme="minorHAnsi" w:hAnsiTheme="minorHAnsi" w:cstheme="minorHAnsi"/>
+        </w:rPr>
+        <w:t xml:space="preserve"> solution </w:t>
+      </w:r>
+      <w:proofErr w:type="spellStart"/>
+      <w:r>
+        <w:rPr>
+          <w:rFonts w:asciiTheme="minorHAnsi" w:hAnsiTheme="minorHAnsi" w:cstheme="minorHAnsi"/>
+        </w:rPr>
+        <w:t>we</w:t>
+      </w:r>
+      <w:proofErr w:type="spellEnd"/>
+      <w:r>
+        <w:rPr>
+          <w:rFonts w:asciiTheme="minorHAnsi" w:hAnsiTheme="minorHAnsi" w:cstheme="minorHAnsi"/>
+        </w:rPr>
+        <w:t xml:space="preserve"> </w:t>
+      </w:r>
+      <w:proofErr w:type="spellStart"/>
+      <w:r>
+        <w:rPr>
+          <w:rFonts w:asciiTheme="minorHAnsi" w:hAnsiTheme="minorHAnsi" w:cstheme="minorHAnsi"/>
+        </w:rPr>
+        <w:t>found</w:t>
+      </w:r>
+      <w:proofErr w:type="spellEnd"/>
+      <w:r>
+        <w:rPr>
+          <w:rFonts w:asciiTheme="minorHAnsi" w:hAnsiTheme="minorHAnsi" w:cstheme="minorHAnsi"/>
+        </w:rPr>
+        <w:t xml:space="preserve"> in lecture (</w:t>
+      </w:r>
+      <w:proofErr w:type="spellStart"/>
+      <w:r>
+        <w:rPr>
+          <w:rFonts w:asciiTheme="minorHAnsi" w:hAnsiTheme="minorHAnsi" w:cstheme="minorHAnsi"/>
+        </w:rPr>
+        <w:t>also</w:t>
+      </w:r>
+      <w:proofErr w:type="spellEnd"/>
+      <w:r>
+        <w:rPr>
+          <w:rFonts w:asciiTheme="minorHAnsi" w:hAnsiTheme="minorHAnsi" w:cstheme="minorHAnsi"/>
+        </w:rPr>
+        <w:t xml:space="preserve"> </w:t>
+      </w:r>
+      <w:proofErr w:type="spellStart"/>
+      <w:r>
+        <w:rPr>
+          <w:rFonts w:asciiTheme="minorHAnsi" w:hAnsiTheme="minorHAnsi" w:cstheme="minorHAnsi"/>
+        </w:rPr>
+        <w:t>available</w:t>
+      </w:r>
+      <w:proofErr w:type="spellEnd"/>
+      <w:r>
+        <w:rPr>
+          <w:rFonts w:asciiTheme="minorHAnsi" w:hAnsiTheme="minorHAnsi" w:cstheme="minorHAnsi"/>
+        </w:rPr>
+        <w:t xml:space="preserve"> in Example 9.2 in the course notes) by </w:t>
+      </w:r>
+      <w:proofErr w:type="spellStart"/>
+      <w:r>
+        <w:rPr>
+          <w:rFonts w:asciiTheme="minorHAnsi" w:hAnsiTheme="minorHAnsi" w:cstheme="minorHAnsi"/>
+        </w:rPr>
+        <w:t>answering</w:t>
+      </w:r>
+      <w:proofErr w:type="spellEnd"/>
+      <w:r>
+        <w:rPr>
+          <w:rFonts w:asciiTheme="minorHAnsi" w:hAnsiTheme="minorHAnsi" w:cstheme="minorHAnsi"/>
+        </w:rPr>
+        <w:t xml:space="preserve"> the </w:t>
+      </w:r>
+      <w:proofErr w:type="spellStart"/>
+      <w:r>
+        <w:rPr>
+          <w:rFonts w:asciiTheme="minorHAnsi" w:hAnsiTheme="minorHAnsi" w:cstheme="minorHAnsi"/>
+        </w:rPr>
+        <w:t>following</w:t>
+      </w:r>
+      <w:proofErr w:type="spellEnd"/>
+      <w:r>
+        <w:rPr>
+          <w:rFonts w:asciiTheme="minorHAnsi" w:hAnsiTheme="minorHAnsi" w:cstheme="minorHAnsi"/>
+        </w:rPr>
+        <w:t xml:space="preserve"> questions.</w:t>
+      </w:r>
+    </w:p>
+    <w:p>
+      <w:pPr>
+        <w:pStyle w:val="NormalWeb"/>
+        <w:spacing w:before="0" w:beforeAutospacing="0" w:after="0" w:afterAutospacing="0"/>
+        <w:rPr>
+          <w:rFonts w:asciiTheme="minorHAnsi" w:hAnsiTheme="minorHAnsi" w:cstheme="minorHAnsi"/>
+        </w:rPr>
+      </w:pPr>
+      <w:r>
+        <w:rPr>
+          <w:rFonts w:asciiTheme="minorHAnsi" w:hAnsiTheme="minorHAnsi" w:cstheme="minorHAnsi"/>
+        </w:rPr>
+        <w:t xml:space="preserve">1) </w:t>
+      </w:r>
+      <w:proofErr w:type="spellStart"/>
+      <w:r>
+        <w:rPr>
+          <w:rFonts w:asciiTheme="minorHAnsi" w:hAnsiTheme="minorHAnsi" w:cstheme="minorHAnsi"/>
+        </w:rPr>
+        <w:t>Find</w:t>
+      </w:r>
+      <w:proofErr w:type="spellEnd"/>
+      <w:r>
+        <w:rPr>
+          <w:rFonts w:asciiTheme="minorHAnsi" w:hAnsiTheme="minorHAnsi" w:cstheme="minorHAnsi"/>
+        </w:rPr>
+        <w:t xml:space="preserve"> an initial condition of the </w:t>
+      </w:r>
+      <w:proofErr w:type="spellStart"/>
+      <w:proofErr w:type="gramStart"/>
+      <w:r>
+        <w:rPr>
+          <w:rFonts w:asciiTheme="minorHAnsi" w:hAnsiTheme="minorHAnsi" w:cstheme="minorHAnsi"/>
+        </w:rPr>
+        <w:t>form</w:t>
+      </w:r>
+      <w:proofErr w:type="spellEnd"/>
+      <w:r>
+        <w:rPr>
+          <w:rFonts w:asciiTheme="minorHAnsi" w:hAnsiTheme="minorHAnsi" w:cstheme="minorHAnsi"/>
+        </w:rPr>
+        <w:t>  </w:t>
+      </w:r>
+      <w:proofErr w:type="spellStart"/>
+      <w:r>
+        <w:rPr>
+          <w:rFonts w:asciiTheme="minorHAnsi" w:hAnsiTheme="minorHAnsi" w:cstheme="minorHAnsi"/>
+        </w:rPr>
+        <w:t>such</w:t>
+      </w:r>
+      <w:proofErr w:type="spellEnd"/>
+      <w:proofErr w:type="gramEnd"/>
+      <w:r>
+        <w:rPr>
+          <w:rFonts w:asciiTheme="minorHAnsi" w:hAnsiTheme="minorHAnsi" w:cstheme="minorHAnsi"/>
+        </w:rPr>
+        <w:t xml:space="preserve"> </w:t>
+      </w:r>
+      <w:proofErr w:type="spellStart"/>
+      <w:r>
+        <w:rPr>
+          <w:rFonts w:asciiTheme="minorHAnsi" w:hAnsiTheme="minorHAnsi" w:cstheme="minorHAnsi"/>
+        </w:rPr>
+        <w:t>that</w:t>
+      </w:r>
+      <w:proofErr w:type="spellEnd"/>
+      <w:r>
+        <w:rPr>
+          <w:rFonts w:asciiTheme="minorHAnsi" w:hAnsiTheme="minorHAnsi" w:cstheme="minorHAnsi"/>
+        </w:rPr>
+        <w:t xml:space="preserve"> the value </w:t>
+      </w:r>
+      <w:proofErr w:type="spellStart"/>
+      <w:r>
+        <w:rPr>
+          <w:rFonts w:asciiTheme="minorHAnsi" w:hAnsiTheme="minorHAnsi" w:cstheme="minorHAnsi"/>
+        </w:rPr>
+        <w:t>iteration</w:t>
+      </w:r>
+      <w:proofErr w:type="spellEnd"/>
+      <w:r>
+        <w:rPr>
+          <w:rFonts w:asciiTheme="minorHAnsi" w:hAnsiTheme="minorHAnsi" w:cstheme="minorHAnsi"/>
+        </w:rPr>
+        <w:t xml:space="preserve"> </w:t>
+      </w:r>
+      <w:proofErr w:type="spellStart"/>
+      <w:r>
+        <w:rPr>
+          <w:rFonts w:asciiTheme="minorHAnsi" w:hAnsiTheme="minorHAnsi" w:cstheme="minorHAnsi"/>
+        </w:rPr>
+        <w:t>policy</w:t>
+      </w:r>
+      <w:proofErr w:type="spellEnd"/>
+      <w:r>
+        <w:rPr>
+          <w:rFonts w:asciiTheme="minorHAnsi" w:hAnsiTheme="minorHAnsi" w:cstheme="minorHAnsi"/>
+        </w:rPr>
+        <w:t xml:space="preserve"> </w:t>
+      </w:r>
+      <w:proofErr w:type="spellStart"/>
+      <w:r>
+        <w:rPr>
+          <w:rFonts w:asciiTheme="minorHAnsi" w:hAnsiTheme="minorHAnsi" w:cstheme="minorHAnsi"/>
+        </w:rPr>
+        <w:t>takes</w:t>
+      </w:r>
+      <w:proofErr w:type="spellEnd"/>
+      <w:r>
+        <w:rPr>
+          <w:rFonts w:asciiTheme="minorHAnsi" w:hAnsiTheme="minorHAnsi" w:cstheme="minorHAnsi"/>
+        </w:rPr>
+        <w:t xml:space="preserve"> an action in </w:t>
+      </w:r>
+      <w:proofErr w:type="spellStart"/>
+      <w:r>
+        <w:rPr>
+          <w:rFonts w:asciiTheme="minorHAnsi" w:hAnsiTheme="minorHAnsi" w:cstheme="minorHAnsi"/>
+        </w:rPr>
+        <w:t>exactly</w:t>
+      </w:r>
+      <w:proofErr w:type="spellEnd"/>
+      <w:r>
+        <w:rPr>
+          <w:rFonts w:asciiTheme="minorHAnsi" w:hAnsiTheme="minorHAnsi" w:cstheme="minorHAnsi"/>
+        </w:rPr>
+        <w:t xml:space="preserve"> the </w:t>
+      </w:r>
+      <w:proofErr w:type="spellStart"/>
+      <w:r>
+        <w:rPr>
+          <w:rFonts w:asciiTheme="minorHAnsi" w:hAnsiTheme="minorHAnsi" w:cstheme="minorHAnsi"/>
+        </w:rPr>
+        <w:t>wrong</w:t>
+      </w:r>
+      <w:proofErr w:type="spellEnd"/>
+      <w:r>
+        <w:rPr>
+          <w:rFonts w:asciiTheme="minorHAnsi" w:hAnsiTheme="minorHAnsi" w:cstheme="minorHAnsi"/>
+        </w:rPr>
+        <w:t xml:space="preserve"> direction </w:t>
+      </w:r>
+      <w:proofErr w:type="spellStart"/>
+      <w:r>
+        <w:rPr>
+          <w:rFonts w:asciiTheme="minorHAnsi" w:hAnsiTheme="minorHAnsi" w:cstheme="minorHAnsi"/>
+        </w:rPr>
+        <w:t>from</w:t>
+      </w:r>
+      <w:proofErr w:type="spellEnd"/>
+      <w:r>
+        <w:rPr>
+          <w:rFonts w:asciiTheme="minorHAnsi" w:hAnsiTheme="minorHAnsi" w:cstheme="minorHAnsi"/>
+        </w:rPr>
+        <w:t xml:space="preserve"> the </w:t>
+      </w:r>
+      <w:proofErr w:type="spellStart"/>
+      <w:r>
+        <w:rPr>
+          <w:rFonts w:asciiTheme="minorHAnsi" w:hAnsiTheme="minorHAnsi" w:cstheme="minorHAnsi"/>
+        </w:rPr>
+        <w:t>true</w:t>
+      </w:r>
+      <w:proofErr w:type="spellEnd"/>
+      <w:r>
+        <w:rPr>
+          <w:rFonts w:asciiTheme="minorHAnsi" w:hAnsiTheme="minorHAnsi" w:cstheme="minorHAnsi"/>
+        </w:rPr>
+        <w:t xml:space="preserve"> optimal </w:t>
+      </w:r>
+      <w:proofErr w:type="spellStart"/>
+      <w:r>
+        <w:rPr>
+          <w:rFonts w:asciiTheme="minorHAnsi" w:hAnsiTheme="minorHAnsi" w:cstheme="minorHAnsi"/>
+        </w:rPr>
+        <w:t>policy</w:t>
+      </w:r>
+      <w:proofErr w:type="spellEnd"/>
+      <w:r>
+        <w:rPr>
+          <w:rFonts w:asciiTheme="minorHAnsi" w:hAnsiTheme="minorHAnsi" w:cstheme="minorHAnsi"/>
+        </w:rPr>
+        <w:t xml:space="preserve">. Type in </w:t>
+      </w:r>
+      <w:proofErr w:type="spellStart"/>
+      <w:r>
+        <w:rPr>
+          <w:rFonts w:asciiTheme="minorHAnsi" w:hAnsiTheme="minorHAnsi" w:cstheme="minorHAnsi"/>
+        </w:rPr>
+        <w:t>your</w:t>
+      </w:r>
+      <w:proofErr w:type="spellEnd"/>
+      <w:r>
+        <w:rPr>
+          <w:rFonts w:asciiTheme="minorHAnsi" w:hAnsiTheme="minorHAnsi" w:cstheme="minorHAnsi"/>
+        </w:rPr>
+        <w:t xml:space="preserve"> value </w:t>
+      </w:r>
+      <w:proofErr w:type="gramStart"/>
+      <w:r>
+        <w:rPr>
+          <w:rFonts w:asciiTheme="minorHAnsi" w:hAnsiTheme="minorHAnsi" w:cstheme="minorHAnsi"/>
+        </w:rPr>
+        <w:t>of  </w:t>
+      </w:r>
+      <w:proofErr w:type="spellStart"/>
+      <w:r>
+        <w:rPr>
+          <w:rFonts w:asciiTheme="minorHAnsi" w:hAnsiTheme="minorHAnsi" w:cstheme="minorHAnsi"/>
+        </w:rPr>
+        <w:t>below</w:t>
+      </w:r>
+      <w:proofErr w:type="spellEnd"/>
+      <w:proofErr w:type="gramEnd"/>
+      <w:r>
+        <w:rPr>
+          <w:rFonts w:asciiTheme="minorHAnsi" w:hAnsiTheme="minorHAnsi" w:cstheme="minorHAnsi"/>
+        </w:rPr>
+        <w:t>:</w:t>
+      </w:r>
+    </w:p>
+    <w:p>
+      <w:pPr>
+        <w:rPr>
+          <w:rFonts w:cstheme="minorHAnsi"/>
+          <w:b/>
+        </w:rPr>
+      </w:pPr>
+      <w:r>
+        <w:rPr>
+          <w:rFonts w:cstheme="minorHAnsi"/>
+          <w:b/>
+        </w:rPr>
+        <w:object w:dxaOrig="225" w:dyaOrig="225" w14:anchorId="2610D279">
+          <v:shape id="_x0000_i1173" type="#_x0000_t75" style="width:51.6pt;height:18pt" o:ole="">
+            <v:imagedata r:id="rId44" o:title=""/>
+          </v:shape>
+          <w:control r:id="rId45" w:name="DefaultOcxName" w:shapeid="_x0000_i1173"/>
+        </w:object>
+      </w:r>
+      <w:r>
+        <w:rPr>
+          <w:rFonts w:cstheme="minorHAnsi"/>
+          <w:b/>
+        </w:rPr>
+        <w:t>  </w:t>
+      </w:r>
+    </w:p>
+    <w:p>
+      <w:pPr>
+        <w:pStyle w:val="NormalWeb"/>
+        <w:spacing w:before="0" w:beforeAutospacing="0" w:after="340" w:afterAutospacing="0"/>
+        <w:rPr>
+          <w:rFonts w:asciiTheme="minorHAnsi" w:hAnsiTheme="minorHAnsi" w:cstheme="minorHAnsi"/>
+        </w:rPr>
+      </w:pPr>
+      <w:r>
+        <w:rPr>
+          <w:rFonts w:asciiTheme="minorHAnsi" w:hAnsiTheme="minorHAnsi" w:cstheme="minorHAnsi"/>
+        </w:rPr>
+        <w:t xml:space="preserve">2) </w:t>
+      </w:r>
+      <w:proofErr w:type="spellStart"/>
+      <w:r>
+        <w:rPr>
+          <w:rFonts w:asciiTheme="minorHAnsi" w:hAnsiTheme="minorHAnsi" w:cstheme="minorHAnsi"/>
+        </w:rPr>
+        <w:t>What</w:t>
+      </w:r>
+      <w:proofErr w:type="spellEnd"/>
+      <w:r>
+        <w:rPr>
+          <w:rFonts w:asciiTheme="minorHAnsi" w:hAnsiTheme="minorHAnsi" w:cstheme="minorHAnsi"/>
+        </w:rPr>
+        <w:t xml:space="preserve"> </w:t>
+      </w:r>
+      <w:proofErr w:type="spellStart"/>
+      <w:r>
+        <w:rPr>
+          <w:rFonts w:asciiTheme="minorHAnsi" w:hAnsiTheme="minorHAnsi" w:cstheme="minorHAnsi"/>
+        </w:rPr>
+        <w:t>is</w:t>
+      </w:r>
+      <w:proofErr w:type="spellEnd"/>
+      <w:r>
+        <w:rPr>
+          <w:rFonts w:asciiTheme="minorHAnsi" w:hAnsiTheme="minorHAnsi" w:cstheme="minorHAnsi"/>
+        </w:rPr>
+        <w:t xml:space="preserve"> the </w:t>
+      </w:r>
+      <w:proofErr w:type="spellStart"/>
+      <w:r>
+        <w:rPr>
+          <w:rFonts w:asciiTheme="minorHAnsi" w:hAnsiTheme="minorHAnsi" w:cstheme="minorHAnsi"/>
+        </w:rPr>
+        <w:t>true</w:t>
+      </w:r>
+      <w:proofErr w:type="spellEnd"/>
+      <w:r>
+        <w:rPr>
+          <w:rFonts w:asciiTheme="minorHAnsi" w:hAnsiTheme="minorHAnsi" w:cstheme="minorHAnsi"/>
+        </w:rPr>
+        <w:t xml:space="preserve"> optimal time-to-go </w:t>
+      </w:r>
+      <w:proofErr w:type="spellStart"/>
+      <w:r>
+        <w:rPr>
+          <w:rFonts w:asciiTheme="minorHAnsi" w:hAnsiTheme="minorHAnsi" w:cstheme="minorHAnsi"/>
+        </w:rPr>
+        <w:t>from</w:t>
+      </w:r>
+      <w:proofErr w:type="spellEnd"/>
+      <w:r>
+        <w:rPr>
+          <w:rFonts w:asciiTheme="minorHAnsi" w:hAnsiTheme="minorHAnsi" w:cstheme="minorHAnsi"/>
+        </w:rPr>
+        <w:t xml:space="preserve"> </w:t>
+      </w:r>
+      <w:proofErr w:type="spellStart"/>
+      <w:r>
+        <w:rPr>
+          <w:rFonts w:asciiTheme="minorHAnsi" w:hAnsiTheme="minorHAnsi" w:cstheme="minorHAnsi"/>
+        </w:rPr>
+        <w:t>this</w:t>
+      </w:r>
+      <w:proofErr w:type="spellEnd"/>
+      <w:r>
+        <w:rPr>
+          <w:rFonts w:asciiTheme="minorHAnsi" w:hAnsiTheme="minorHAnsi" w:cstheme="minorHAnsi"/>
+        </w:rPr>
+        <w:t xml:space="preserve"> state (i.e., for the optimal bang-bang </w:t>
+      </w:r>
+      <w:proofErr w:type="spellStart"/>
+      <w:r>
+        <w:rPr>
+          <w:rFonts w:asciiTheme="minorHAnsi" w:hAnsiTheme="minorHAnsi" w:cstheme="minorHAnsi"/>
+        </w:rPr>
+        <w:t>controller</w:t>
+      </w:r>
+      <w:proofErr w:type="spellEnd"/>
+      <w:r>
+        <w:rPr>
+          <w:rFonts w:asciiTheme="minorHAnsi" w:hAnsiTheme="minorHAnsi" w:cstheme="minorHAnsi"/>
+        </w:rPr>
+        <w:t xml:space="preserve"> </w:t>
+      </w:r>
+      <w:proofErr w:type="spellStart"/>
+      <w:r>
+        <w:rPr>
+          <w:rFonts w:asciiTheme="minorHAnsi" w:hAnsiTheme="minorHAnsi" w:cstheme="minorHAnsi"/>
+        </w:rPr>
+        <w:t>derived</w:t>
+      </w:r>
+      <w:proofErr w:type="spellEnd"/>
+      <w:r>
+        <w:rPr>
+          <w:rFonts w:asciiTheme="minorHAnsi" w:hAnsiTheme="minorHAnsi" w:cstheme="minorHAnsi"/>
+        </w:rPr>
+        <w:t xml:space="preserve"> in class)?</w:t>
+      </w:r>
+    </w:p>
+    <w:p>
+      <w:pPr>
+        <w:rPr>
+          <w:rFonts w:cstheme="minorHAnsi"/>
+          <w:b/>
+        </w:rPr>
+      </w:pPr>
+      <w:r>
+        <w:rPr>
+          <w:rFonts w:cstheme="minorHAnsi"/>
+          <w:b/>
+        </w:rPr>
+        <w:object w:dxaOrig="225" w:dyaOrig="225" w14:anchorId="6E6732C3">
+          <v:shape id="_x0000_i1175" type="#_x0000_t75" style="width:51.6pt;height:18pt" o:ole="">
+            <v:imagedata r:id="rId46" o:title=""/>
+          </v:shape>
+          <w:control r:id="rId47" w:name="DefaultOcxName15" w:shapeid="_x0000_i1175"/>
+        </w:object>
+      </w:r>
+      <w:r>
+        <w:rPr>
+          <w:rFonts w:cstheme="minorHAnsi"/>
+          <w:b/>
+        </w:rPr>
+        <w:t>  </w:t>
+      </w:r>
+    </w:p>
+    <w:p>
+      <w:pPr>
+        <w:pStyle w:val="NormalWeb"/>
+        <w:spacing w:before="0" w:beforeAutospacing="0" w:after="340" w:afterAutospacing="0"/>
+        <w:rPr>
+          <w:rFonts w:asciiTheme="minorHAnsi" w:hAnsiTheme="minorHAnsi" w:cstheme="minorHAnsi"/>
+        </w:rPr>
+      </w:pPr>
+      <w:r>
+        <w:rPr>
+          <w:rFonts w:asciiTheme="minorHAnsi" w:hAnsiTheme="minorHAnsi" w:cstheme="minorHAnsi"/>
+        </w:rPr>
+        <w:t xml:space="preserve">3) </w:t>
+      </w:r>
+      <w:proofErr w:type="spellStart"/>
+      <w:r>
+        <w:rPr>
+          <w:rFonts w:asciiTheme="minorHAnsi" w:hAnsiTheme="minorHAnsi" w:cstheme="minorHAnsi"/>
+        </w:rPr>
+        <w:t>What</w:t>
+      </w:r>
+      <w:proofErr w:type="spellEnd"/>
+      <w:r>
+        <w:rPr>
+          <w:rFonts w:asciiTheme="minorHAnsi" w:hAnsiTheme="minorHAnsi" w:cstheme="minorHAnsi"/>
+        </w:rPr>
+        <w:t xml:space="preserve"> </w:t>
+      </w:r>
+      <w:proofErr w:type="spellStart"/>
+      <w:r>
+        <w:rPr>
+          <w:rFonts w:asciiTheme="minorHAnsi" w:hAnsiTheme="minorHAnsi" w:cstheme="minorHAnsi"/>
+        </w:rPr>
+        <w:t>is</w:t>
+      </w:r>
+      <w:proofErr w:type="spellEnd"/>
+      <w:r>
+        <w:rPr>
+          <w:rFonts w:asciiTheme="minorHAnsi" w:hAnsiTheme="minorHAnsi" w:cstheme="minorHAnsi"/>
+        </w:rPr>
+        <w:t xml:space="preserve"> the time-to-go </w:t>
+      </w:r>
+      <w:proofErr w:type="spellStart"/>
+      <w:r>
+        <w:rPr>
+          <w:rFonts w:asciiTheme="minorHAnsi" w:hAnsiTheme="minorHAnsi" w:cstheme="minorHAnsi"/>
+        </w:rPr>
+        <w:t>from</w:t>
+      </w:r>
+      <w:proofErr w:type="spellEnd"/>
+      <w:r>
+        <w:rPr>
+          <w:rFonts w:asciiTheme="minorHAnsi" w:hAnsiTheme="minorHAnsi" w:cstheme="minorHAnsi"/>
+        </w:rPr>
+        <w:t xml:space="preserve"> </w:t>
+      </w:r>
+      <w:proofErr w:type="spellStart"/>
+      <w:r>
+        <w:rPr>
+          <w:rFonts w:asciiTheme="minorHAnsi" w:hAnsiTheme="minorHAnsi" w:cstheme="minorHAnsi"/>
+        </w:rPr>
+        <w:t>this</w:t>
+      </w:r>
+      <w:proofErr w:type="spellEnd"/>
+      <w:r>
+        <w:rPr>
+          <w:rFonts w:asciiTheme="minorHAnsi" w:hAnsiTheme="minorHAnsi" w:cstheme="minorHAnsi"/>
+        </w:rPr>
+        <w:t xml:space="preserve"> state </w:t>
+      </w:r>
+      <w:proofErr w:type="spellStart"/>
+      <w:r>
+        <w:rPr>
+          <w:rFonts w:asciiTheme="minorHAnsi" w:hAnsiTheme="minorHAnsi" w:cstheme="minorHAnsi"/>
+        </w:rPr>
+        <w:t>estimated</w:t>
+      </w:r>
+      <w:proofErr w:type="spellEnd"/>
+      <w:r>
+        <w:rPr>
+          <w:rFonts w:asciiTheme="minorHAnsi" w:hAnsiTheme="minorHAnsi" w:cstheme="minorHAnsi"/>
+        </w:rPr>
+        <w:t xml:space="preserve"> by value </w:t>
+      </w:r>
+      <w:proofErr w:type="spellStart"/>
+      <w:r>
+        <w:rPr>
+          <w:rFonts w:asciiTheme="minorHAnsi" w:hAnsiTheme="minorHAnsi" w:cstheme="minorHAnsi"/>
+        </w:rPr>
+        <w:t>iteration</w:t>
+      </w:r>
+      <w:proofErr w:type="spellEnd"/>
+      <w:r>
+        <w:rPr>
+          <w:rFonts w:asciiTheme="minorHAnsi" w:hAnsiTheme="minorHAnsi" w:cstheme="minorHAnsi"/>
+        </w:rPr>
+        <w:t>?</w:t>
+      </w:r>
+    </w:p>
+    <w:p>
+      <w:pPr>
+        <w:rPr>
+          <w:rFonts w:cstheme="minorHAnsi"/>
+          <w:b/>
+        </w:rPr>
+      </w:pPr>
+      <w:r>
+        <w:rPr>
+          <w:rFonts w:cstheme="minorHAnsi"/>
+          <w:b/>
+        </w:rPr>
+        <w:object w:dxaOrig="225" w:dyaOrig="225" w14:anchorId="081355A2">
+          <v:shape id="_x0000_i1176" type="#_x0000_t75" style="width:51.6pt;height:18pt" o:ole="">
+            <v:imagedata r:id="rId48" o:title=""/>
+          </v:shape>
+          <w:control r:id="rId49" w:name="DefaultOcxName24" w:shapeid="_x0000_i1176"/>
+        </w:object>
+      </w:r>
+      <w:r>
+        <w:rPr>
+          <w:rFonts w:cstheme="minorHAnsi"/>
+          <w:b/>
+        </w:rPr>
+        <w:t>  </w:t>
+      </w:r>
+    </w:p>
+    <w:p>
+      <w:pPr>
+        <w:pStyle w:val="NormalWeb"/>
+        <w:spacing w:before="0" w:beforeAutospacing="0" w:after="0" w:afterAutospacing="0"/>
+        <w:rPr>
+          <w:rFonts w:asciiTheme="minorHAnsi" w:hAnsiTheme="minorHAnsi" w:cstheme="minorHAnsi"/>
+        </w:rPr>
+      </w:pPr>
+      <w:r>
+        <w:rPr>
+          <w:rFonts w:asciiTheme="minorHAnsi" w:hAnsiTheme="minorHAnsi" w:cstheme="minorHAnsi"/>
+        </w:rPr>
+        <w:t xml:space="preserve">4) </w:t>
+      </w:r>
+      <w:proofErr w:type="spellStart"/>
+      <w:r>
+        <w:rPr>
+          <w:rFonts w:asciiTheme="minorHAnsi" w:hAnsiTheme="minorHAnsi" w:cstheme="minorHAnsi"/>
+        </w:rPr>
+        <w:t>When</w:t>
+      </w:r>
+      <w:proofErr w:type="spellEnd"/>
+      <w:r>
+        <w:rPr>
+          <w:rFonts w:asciiTheme="minorHAnsi" w:hAnsiTheme="minorHAnsi" w:cstheme="minorHAnsi"/>
+        </w:rPr>
+        <w:t xml:space="preserve"> </w:t>
+      </w:r>
+      <w:proofErr w:type="spellStart"/>
+      <w:r>
+        <w:rPr>
+          <w:rFonts w:asciiTheme="minorHAnsi" w:hAnsiTheme="minorHAnsi" w:cstheme="minorHAnsi"/>
+        </w:rPr>
+        <w:t>implementing</w:t>
+      </w:r>
+      <w:proofErr w:type="spellEnd"/>
+      <w:r>
+        <w:rPr>
+          <w:rFonts w:asciiTheme="minorHAnsi" w:hAnsiTheme="minorHAnsi" w:cstheme="minorHAnsi"/>
+        </w:rPr>
+        <w:t xml:space="preserve"> value </w:t>
+      </w:r>
+      <w:proofErr w:type="spellStart"/>
+      <w:r>
+        <w:rPr>
+          <w:rFonts w:asciiTheme="minorHAnsi" w:hAnsiTheme="minorHAnsi" w:cstheme="minorHAnsi"/>
+        </w:rPr>
+        <w:t>iteration</w:t>
+      </w:r>
+      <w:proofErr w:type="spellEnd"/>
+      <w:r>
+        <w:rPr>
+          <w:rFonts w:asciiTheme="minorHAnsi" w:hAnsiTheme="minorHAnsi" w:cstheme="minorHAnsi"/>
+        </w:rPr>
+        <w:t xml:space="preserve">, one </w:t>
+      </w:r>
+      <w:proofErr w:type="spellStart"/>
+      <w:r>
+        <w:rPr>
+          <w:rFonts w:asciiTheme="minorHAnsi" w:hAnsiTheme="minorHAnsi" w:cstheme="minorHAnsi"/>
+        </w:rPr>
+        <w:t>needs</w:t>
+      </w:r>
+      <w:proofErr w:type="spellEnd"/>
+      <w:r>
+        <w:rPr>
+          <w:rFonts w:asciiTheme="minorHAnsi" w:hAnsiTheme="minorHAnsi" w:cstheme="minorHAnsi"/>
+        </w:rPr>
+        <w:t xml:space="preserve"> to </w:t>
+      </w:r>
+      <w:proofErr w:type="spellStart"/>
+      <w:r>
+        <w:rPr>
+          <w:rFonts w:asciiTheme="minorHAnsi" w:hAnsiTheme="minorHAnsi" w:cstheme="minorHAnsi"/>
+        </w:rPr>
+        <w:t>be</w:t>
+      </w:r>
+      <w:proofErr w:type="spellEnd"/>
+      <w:r>
+        <w:rPr>
+          <w:rFonts w:asciiTheme="minorHAnsi" w:hAnsiTheme="minorHAnsi" w:cstheme="minorHAnsi"/>
+        </w:rPr>
+        <w:t xml:space="preserve"> </w:t>
+      </w:r>
+      <w:proofErr w:type="spellStart"/>
+      <w:r>
+        <w:rPr>
+          <w:rFonts w:asciiTheme="minorHAnsi" w:hAnsiTheme="minorHAnsi" w:cstheme="minorHAnsi"/>
+        </w:rPr>
+        <w:t>wary</w:t>
+      </w:r>
+      <w:proofErr w:type="spellEnd"/>
+      <w:r>
+        <w:rPr>
+          <w:rFonts w:asciiTheme="minorHAnsi" w:hAnsiTheme="minorHAnsi" w:cstheme="minorHAnsi"/>
+        </w:rPr>
+        <w:t xml:space="preserve"> of </w:t>
+      </w:r>
+      <w:proofErr w:type="spellStart"/>
+      <w:r>
+        <w:rPr>
+          <w:rFonts w:asciiTheme="minorHAnsi" w:hAnsiTheme="minorHAnsi" w:cstheme="minorHAnsi"/>
+        </w:rPr>
+        <w:t>several</w:t>
+      </w:r>
+      <w:proofErr w:type="spellEnd"/>
+      <w:r>
+        <w:rPr>
+          <w:rFonts w:asciiTheme="minorHAnsi" w:hAnsiTheme="minorHAnsi" w:cstheme="minorHAnsi"/>
+        </w:rPr>
+        <w:t xml:space="preserve"> </w:t>
+      </w:r>
+      <w:proofErr w:type="spellStart"/>
+      <w:r>
+        <w:rPr>
+          <w:rFonts w:asciiTheme="minorHAnsi" w:hAnsiTheme="minorHAnsi" w:cstheme="minorHAnsi"/>
+        </w:rPr>
+        <w:t>implementation</w:t>
+      </w:r>
+      <w:proofErr w:type="spellEnd"/>
+      <w:r>
+        <w:rPr>
+          <w:rFonts w:asciiTheme="minorHAnsi" w:hAnsiTheme="minorHAnsi" w:cstheme="minorHAnsi"/>
+        </w:rPr>
+        <w:t xml:space="preserve"> </w:t>
+      </w:r>
+      <w:proofErr w:type="spellStart"/>
+      <w:r>
+        <w:rPr>
+          <w:rFonts w:asciiTheme="minorHAnsi" w:hAnsiTheme="minorHAnsi" w:cstheme="minorHAnsi"/>
+        </w:rPr>
+        <w:t>details</w:t>
+      </w:r>
+      <w:proofErr w:type="spellEnd"/>
+      <w:r>
+        <w:rPr>
+          <w:rFonts w:asciiTheme="minorHAnsi" w:hAnsiTheme="minorHAnsi" w:cstheme="minorHAnsi"/>
+        </w:rPr>
+        <w:t xml:space="preserve">. </w:t>
+      </w:r>
+      <w:proofErr w:type="spellStart"/>
+      <w:r>
+        <w:rPr>
+          <w:rFonts w:asciiTheme="minorHAnsi" w:hAnsiTheme="minorHAnsi" w:cstheme="minorHAnsi"/>
+        </w:rPr>
+        <w:t>Find</w:t>
+      </w:r>
+      <w:proofErr w:type="spellEnd"/>
+      <w:r>
+        <w:rPr>
+          <w:rFonts w:asciiTheme="minorHAnsi" w:hAnsiTheme="minorHAnsi" w:cstheme="minorHAnsi"/>
+        </w:rPr>
+        <w:t xml:space="preserve"> a setting of the </w:t>
+      </w:r>
+      <w:proofErr w:type="spellStart"/>
+      <w:r>
+        <w:rPr>
+          <w:rFonts w:asciiTheme="minorHAnsi" w:hAnsiTheme="minorHAnsi" w:cstheme="minorHAnsi"/>
+        </w:rPr>
+        <w:t>discretization</w:t>
+      </w:r>
+      <w:proofErr w:type="spellEnd"/>
+      <w:r>
+        <w:rPr>
+          <w:rFonts w:asciiTheme="minorHAnsi" w:hAnsiTheme="minorHAnsi" w:cstheme="minorHAnsi"/>
+        </w:rPr>
+        <w:t xml:space="preserve"> (i.e., the variable </w:t>
+      </w:r>
+      <w:proofErr w:type="spellStart"/>
+      <w:r>
+        <w:rPr>
+          <w:rFonts w:asciiTheme="minorHAnsi" w:hAnsiTheme="minorHAnsi" w:cstheme="minorHAnsi"/>
+        </w:rPr>
+        <w:t>xbins</w:t>
+      </w:r>
+      <w:proofErr w:type="spellEnd"/>
+      <w:r>
+        <w:rPr>
+          <w:rFonts w:asciiTheme="minorHAnsi" w:hAnsiTheme="minorHAnsi" w:cstheme="minorHAnsi"/>
+        </w:rPr>
+        <w:t xml:space="preserve"> in </w:t>
+      </w:r>
+      <w:proofErr w:type="spellStart"/>
+      <w:r>
+        <w:rPr>
+          <w:rFonts w:asciiTheme="minorHAnsi" w:hAnsiTheme="minorHAnsi" w:cstheme="minorHAnsi"/>
+        </w:rPr>
+        <w:t>DoubleIntegrator.m</w:t>
+      </w:r>
+      <w:proofErr w:type="spellEnd"/>
+      <w:r>
+        <w:rPr>
+          <w:rFonts w:asciiTheme="minorHAnsi" w:hAnsiTheme="minorHAnsi" w:cstheme="minorHAnsi"/>
+        </w:rPr>
+        <w:t xml:space="preserve">) </w:t>
+      </w:r>
+      <w:proofErr w:type="spellStart"/>
+      <w:r>
+        <w:rPr>
+          <w:rFonts w:asciiTheme="minorHAnsi" w:hAnsiTheme="minorHAnsi" w:cstheme="minorHAnsi"/>
+        </w:rPr>
+        <w:t>that</w:t>
+      </w:r>
+      <w:proofErr w:type="spellEnd"/>
+      <w:r>
+        <w:rPr>
+          <w:rFonts w:asciiTheme="minorHAnsi" w:hAnsiTheme="minorHAnsi" w:cstheme="minorHAnsi"/>
+        </w:rPr>
+        <w:t xml:space="preserve"> causes the code to NOT converge. The maximum distance </w:t>
+      </w:r>
+      <w:proofErr w:type="spellStart"/>
+      <w:r>
+        <w:rPr>
+          <w:rFonts w:asciiTheme="minorHAnsi" w:hAnsiTheme="minorHAnsi" w:cstheme="minorHAnsi"/>
+        </w:rPr>
+        <w:t>between</w:t>
+      </w:r>
+      <w:proofErr w:type="spellEnd"/>
+      <w:r>
+        <w:rPr>
+          <w:rFonts w:asciiTheme="minorHAnsi" w:hAnsiTheme="minorHAnsi" w:cstheme="minorHAnsi"/>
+        </w:rPr>
+        <w:t xml:space="preserve"> points in </w:t>
+      </w:r>
+      <w:proofErr w:type="gramStart"/>
+      <w:r>
+        <w:rPr>
+          <w:rFonts w:asciiTheme="minorHAnsi" w:hAnsiTheme="minorHAnsi" w:cstheme="minorHAnsi"/>
+        </w:rPr>
+        <w:t>the  and</w:t>
+      </w:r>
+      <w:proofErr w:type="gramEnd"/>
+      <w:r>
+        <w:rPr>
+          <w:rFonts w:asciiTheme="minorHAnsi" w:hAnsiTheme="minorHAnsi" w:cstheme="minorHAnsi"/>
+        </w:rPr>
+        <w:t xml:space="preserve">  directions </w:t>
+      </w:r>
+      <w:proofErr w:type="spellStart"/>
+      <w:r>
+        <w:rPr>
+          <w:rFonts w:asciiTheme="minorHAnsi" w:hAnsiTheme="minorHAnsi" w:cstheme="minorHAnsi"/>
+        </w:rPr>
+        <w:t>should</w:t>
+      </w:r>
+      <w:proofErr w:type="spellEnd"/>
+      <w:r>
+        <w:rPr>
+          <w:rFonts w:asciiTheme="minorHAnsi" w:hAnsiTheme="minorHAnsi" w:cstheme="minorHAnsi"/>
+        </w:rPr>
+        <w:t xml:space="preserve"> </w:t>
+      </w:r>
+      <w:proofErr w:type="spellStart"/>
+      <w:r>
+        <w:rPr>
+          <w:rFonts w:asciiTheme="minorHAnsi" w:hAnsiTheme="minorHAnsi" w:cstheme="minorHAnsi"/>
+        </w:rPr>
+        <w:t>still</w:t>
+      </w:r>
+      <w:proofErr w:type="spellEnd"/>
+      <w:r>
+        <w:rPr>
+          <w:rFonts w:asciiTheme="minorHAnsi" w:hAnsiTheme="minorHAnsi" w:cstheme="minorHAnsi"/>
+        </w:rPr>
+        <w:t xml:space="preserve"> </w:t>
+      </w:r>
+      <w:proofErr w:type="spellStart"/>
+      <w:r>
+        <w:rPr>
+          <w:rFonts w:asciiTheme="minorHAnsi" w:hAnsiTheme="minorHAnsi" w:cstheme="minorHAnsi"/>
+        </w:rPr>
+        <w:t>be</w:t>
+      </w:r>
+      <w:proofErr w:type="spellEnd"/>
+      <w:r>
+        <w:rPr>
+          <w:rFonts w:asciiTheme="minorHAnsi" w:hAnsiTheme="minorHAnsi" w:cstheme="minorHAnsi"/>
+        </w:rPr>
+        <w:t xml:space="preserve"> at </w:t>
+      </w:r>
+      <w:proofErr w:type="spellStart"/>
+      <w:r>
+        <w:rPr>
+          <w:rFonts w:asciiTheme="minorHAnsi" w:hAnsiTheme="minorHAnsi" w:cstheme="minorHAnsi"/>
+        </w:rPr>
+        <w:t>most</w:t>
+      </w:r>
+      <w:proofErr w:type="spellEnd"/>
+      <w:r>
+        <w:rPr>
+          <w:rFonts w:asciiTheme="minorHAnsi" w:hAnsiTheme="minorHAnsi" w:cstheme="minorHAnsi"/>
+        </w:rPr>
+        <w:t xml:space="preserve"> 0.2, and the </w:t>
+      </w:r>
+      <w:proofErr w:type="spellStart"/>
+      <w:r>
+        <w:rPr>
+          <w:rFonts w:asciiTheme="minorHAnsi" w:hAnsiTheme="minorHAnsi" w:cstheme="minorHAnsi"/>
+        </w:rPr>
+        <w:t>grid</w:t>
+      </w:r>
+      <w:proofErr w:type="spellEnd"/>
+      <w:r>
+        <w:rPr>
+          <w:rFonts w:asciiTheme="minorHAnsi" w:hAnsiTheme="minorHAnsi" w:cstheme="minorHAnsi"/>
+        </w:rPr>
+        <w:t xml:space="preserve"> must </w:t>
+      </w:r>
+      <w:proofErr w:type="spellStart"/>
+      <w:r>
+        <w:rPr>
+          <w:rFonts w:asciiTheme="minorHAnsi" w:hAnsiTheme="minorHAnsi" w:cstheme="minorHAnsi"/>
+        </w:rPr>
+        <w:t>still</w:t>
+      </w:r>
+      <w:proofErr w:type="spellEnd"/>
+      <w:r>
+        <w:rPr>
+          <w:rFonts w:asciiTheme="minorHAnsi" w:hAnsiTheme="minorHAnsi" w:cstheme="minorHAnsi"/>
+        </w:rPr>
+        <w:t xml:space="preserve"> </w:t>
+      </w:r>
+      <w:proofErr w:type="spellStart"/>
+      <w:r>
+        <w:rPr>
+          <w:rFonts w:asciiTheme="minorHAnsi" w:hAnsiTheme="minorHAnsi" w:cstheme="minorHAnsi"/>
+        </w:rPr>
+        <w:t>contain</w:t>
+      </w:r>
+      <w:proofErr w:type="spellEnd"/>
+      <w:r>
+        <w:rPr>
+          <w:rFonts w:asciiTheme="minorHAnsi" w:hAnsiTheme="minorHAnsi" w:cstheme="minorHAnsi"/>
+        </w:rPr>
+        <w:t xml:space="preserve"> the square </w:t>
+      </w:r>
+      <w:proofErr w:type="spellStart"/>
+      <w:r>
+        <w:rPr>
+          <w:rFonts w:asciiTheme="minorHAnsi" w:hAnsiTheme="minorHAnsi" w:cstheme="minorHAnsi"/>
+        </w:rPr>
+        <w:t>with</w:t>
+      </w:r>
+      <w:proofErr w:type="spellEnd"/>
+      <w:r>
+        <w:rPr>
+          <w:rFonts w:asciiTheme="minorHAnsi" w:hAnsiTheme="minorHAnsi" w:cstheme="minorHAnsi"/>
+        </w:rPr>
+        <w:t xml:space="preserve"> </w:t>
+      </w:r>
+      <w:proofErr w:type="spellStart"/>
+      <w:r>
+        <w:rPr>
+          <w:rFonts w:asciiTheme="minorHAnsi" w:hAnsiTheme="minorHAnsi" w:cstheme="minorHAnsi"/>
+        </w:rPr>
+        <w:t>sides</w:t>
+      </w:r>
+      <w:proofErr w:type="spellEnd"/>
+      <w:r>
+        <w:rPr>
+          <w:rFonts w:asciiTheme="minorHAnsi" w:hAnsiTheme="minorHAnsi" w:cstheme="minorHAnsi"/>
+        </w:rPr>
+        <w:t xml:space="preserve"> of </w:t>
+      </w:r>
+      <w:proofErr w:type="spellStart"/>
+      <w:r>
+        <w:rPr>
+          <w:rFonts w:asciiTheme="minorHAnsi" w:hAnsiTheme="minorHAnsi" w:cstheme="minorHAnsi"/>
+        </w:rPr>
+        <w:t>length</w:t>
+      </w:r>
+      <w:proofErr w:type="spellEnd"/>
+      <w:r>
+        <w:rPr>
+          <w:rFonts w:asciiTheme="minorHAnsi" w:hAnsiTheme="minorHAnsi" w:cstheme="minorHAnsi"/>
+        </w:rPr>
+        <w:t xml:space="preserve"> 2 </w:t>
+      </w:r>
+      <w:proofErr w:type="spellStart"/>
+      <w:r>
+        <w:rPr>
+          <w:rFonts w:asciiTheme="minorHAnsi" w:hAnsiTheme="minorHAnsi" w:cstheme="minorHAnsi"/>
+        </w:rPr>
+        <w:t>centered</w:t>
+      </w:r>
+      <w:proofErr w:type="spellEnd"/>
+      <w:r>
+        <w:rPr>
+          <w:rFonts w:asciiTheme="minorHAnsi" w:hAnsiTheme="minorHAnsi" w:cstheme="minorHAnsi"/>
+        </w:rPr>
+        <w:t xml:space="preserve"> about the </w:t>
+      </w:r>
+      <w:proofErr w:type="spellStart"/>
+      <w:r>
+        <w:rPr>
+          <w:rFonts w:asciiTheme="minorHAnsi" w:hAnsiTheme="minorHAnsi" w:cstheme="minorHAnsi"/>
+        </w:rPr>
+        <w:t>origin</w:t>
+      </w:r>
+      <w:proofErr w:type="spellEnd"/>
+      <w:r>
+        <w:rPr>
+          <w:rFonts w:asciiTheme="minorHAnsi" w:hAnsiTheme="minorHAnsi" w:cstheme="minorHAnsi"/>
+        </w:rPr>
+        <w:t>. (</w:t>
+      </w:r>
+      <w:proofErr w:type="spellStart"/>
+      <w:r>
+        <w:rPr>
+          <w:rFonts w:asciiTheme="minorHAnsi" w:hAnsiTheme="minorHAnsi" w:cstheme="minorHAnsi"/>
+        </w:rPr>
+        <w:t>Hint</w:t>
+      </w:r>
+      <w:proofErr w:type="spellEnd"/>
+      <w:r>
+        <w:rPr>
+          <w:rFonts w:asciiTheme="minorHAnsi" w:hAnsiTheme="minorHAnsi" w:cstheme="minorHAnsi"/>
+        </w:rPr>
+        <w:t xml:space="preserve">: </w:t>
+      </w:r>
+      <w:proofErr w:type="spellStart"/>
+      <w:r>
+        <w:rPr>
+          <w:rFonts w:asciiTheme="minorHAnsi" w:hAnsiTheme="minorHAnsi" w:cstheme="minorHAnsi"/>
+        </w:rPr>
+        <w:t>it</w:t>
+      </w:r>
+      <w:proofErr w:type="spellEnd"/>
+      <w:r>
+        <w:rPr>
+          <w:rFonts w:asciiTheme="minorHAnsi" w:hAnsiTheme="minorHAnsi" w:cstheme="minorHAnsi"/>
+        </w:rPr>
+        <w:t xml:space="preserve"> </w:t>
+      </w:r>
+      <w:proofErr w:type="spellStart"/>
+      <w:r>
+        <w:rPr>
+          <w:rFonts w:asciiTheme="minorHAnsi" w:hAnsiTheme="minorHAnsi" w:cstheme="minorHAnsi"/>
+        </w:rPr>
+        <w:t>might</w:t>
+      </w:r>
+      <w:proofErr w:type="spellEnd"/>
+      <w:r>
+        <w:rPr>
+          <w:rFonts w:asciiTheme="minorHAnsi" w:hAnsiTheme="minorHAnsi" w:cstheme="minorHAnsi"/>
+        </w:rPr>
+        <w:t xml:space="preserve"> help to </w:t>
+      </w:r>
+      <w:proofErr w:type="spellStart"/>
+      <w:r>
+        <w:rPr>
+          <w:rFonts w:asciiTheme="minorHAnsi" w:hAnsiTheme="minorHAnsi" w:cstheme="minorHAnsi"/>
+        </w:rPr>
+        <w:t>see</w:t>
+      </w:r>
+      <w:proofErr w:type="spellEnd"/>
+      <w:r>
+        <w:rPr>
+          <w:rFonts w:asciiTheme="minorHAnsi" w:hAnsiTheme="minorHAnsi" w:cstheme="minorHAnsi"/>
+        </w:rPr>
+        <w:t xml:space="preserve"> how the minimum-time </w:t>
+      </w:r>
+      <w:proofErr w:type="spellStart"/>
+      <w:r>
+        <w:rPr>
+          <w:rFonts w:asciiTheme="minorHAnsi" w:hAnsiTheme="minorHAnsi" w:cstheme="minorHAnsi"/>
+        </w:rPr>
+        <w:t>cost</w:t>
+      </w:r>
+      <w:proofErr w:type="spellEnd"/>
+      <w:r>
+        <w:rPr>
+          <w:rFonts w:asciiTheme="minorHAnsi" w:hAnsiTheme="minorHAnsi" w:cstheme="minorHAnsi"/>
+        </w:rPr>
+        <w:t xml:space="preserve"> </w:t>
+      </w:r>
+      <w:proofErr w:type="spellStart"/>
+      <w:r>
+        <w:rPr>
+          <w:rFonts w:asciiTheme="minorHAnsi" w:hAnsiTheme="minorHAnsi" w:cstheme="minorHAnsi"/>
+        </w:rPr>
+        <w:t>function</w:t>
+      </w:r>
+      <w:proofErr w:type="spellEnd"/>
+      <w:r>
+        <w:rPr>
+          <w:rFonts w:asciiTheme="minorHAnsi" w:hAnsiTheme="minorHAnsi" w:cstheme="minorHAnsi"/>
+        </w:rPr>
+        <w:t xml:space="preserve"> </w:t>
+      </w:r>
+      <w:proofErr w:type="spellStart"/>
+      <w:r>
+        <w:rPr>
+          <w:rFonts w:asciiTheme="minorHAnsi" w:hAnsiTheme="minorHAnsi" w:cstheme="minorHAnsi"/>
+        </w:rPr>
+        <w:t>is</w:t>
+      </w:r>
+      <w:proofErr w:type="spellEnd"/>
+      <w:r>
+        <w:rPr>
+          <w:rFonts w:asciiTheme="minorHAnsi" w:hAnsiTheme="minorHAnsi" w:cstheme="minorHAnsi"/>
+        </w:rPr>
+        <w:t xml:space="preserve"> </w:t>
+      </w:r>
+      <w:proofErr w:type="spellStart"/>
+      <w:r>
+        <w:rPr>
+          <w:rFonts w:asciiTheme="minorHAnsi" w:hAnsiTheme="minorHAnsi" w:cstheme="minorHAnsi"/>
+        </w:rPr>
+        <w:t>implemented</w:t>
+      </w:r>
+      <w:proofErr w:type="spellEnd"/>
+      <w:r>
+        <w:rPr>
+          <w:rFonts w:asciiTheme="minorHAnsi" w:hAnsiTheme="minorHAnsi" w:cstheme="minorHAnsi"/>
+        </w:rPr>
+        <w:t>).</w:t>
+      </w:r>
+    </w:p>
+    <w:p>
+      <w:pPr>
+        <w:shd w:val="clear" w:color="auto" w:fill="FFFFFF"/>
+        <w:spacing w:line="270" w:lineRule="atLeast"/>
+        <w:rPr>
+          <w:rFonts w:cstheme="minorHAnsi"/>
+          <w:color w:val="000000"/>
+          <w:sz w:val="21"/>
+          <w:szCs w:val="21"/>
+        </w:rPr>
+      </w:pPr>
+      <w:r>
+        <w:rPr>
+          <w:rFonts w:cstheme="minorHAnsi"/>
+          <w:color w:val="000000"/>
+          <w:sz w:val="21"/>
+          <w:szCs w:val="21"/>
+        </w:rPr>
+        <w:object w:dxaOrig="225" w:dyaOrig="225" w14:anchorId="68C8E5D1">
+          <v:shape id="_x0000_i1142" type="#_x0000_t75" style="width:132.6pt;height:66.6pt" o:ole="">
+            <v:imagedata r:id="rId50" o:title=""/>
+          </v:shape>
+          <w:control r:id="rId51" w:name="DefaultOcxName33" w:shapeid="_x0000_i1142"/>
+        </w:object>
+      </w:r>
+    </w:p>
+    <w:p>
+      <w:pPr>
+        <w:autoSpaceDE w:val="0"/>
+        <w:autoSpaceDN w:val="0"/>
+        <w:adjustRightInd w:val="0"/>
+        <w:spacing w:after="0" w:line="240" w:lineRule="auto"/>
+        <w:rPr>
+          <w:rFonts w:cstheme="minorHAnsi"/>
+          <w:b/>
+          <w:color w:val="000000"/>
+          <w:sz w:val="26"/>
+          <w:szCs w:val="26"/>
+          <w:lang w:val="fr-CA"/>
+        </w:rPr>
+      </w:pPr>
+      <w:proofErr w:type="spellStart"/>
+      <w:proofErr w:type="gramStart"/>
+      <w:r>
+        <w:rPr>
+          <w:rFonts w:cstheme="minorHAnsi"/>
+          <w:b/>
+          <w:color w:val="000000"/>
+          <w:sz w:val="26"/>
+          <w:szCs w:val="26"/>
+          <w:lang w:val="fr-CA"/>
+        </w:rPr>
+        <w:t>xbins</w:t>
+      </w:r>
+      <w:proofErr w:type="spellEnd"/>
+      <w:proofErr w:type="gramEnd"/>
+      <w:r>
+        <w:rPr>
+          <w:rFonts w:cstheme="minorHAnsi"/>
+          <w:b/>
+          <w:color w:val="000000"/>
+          <w:sz w:val="26"/>
+          <w:szCs w:val="26"/>
+          <w:lang w:val="fr-CA"/>
+        </w:rPr>
+        <w:t xml:space="preserve"> = {[-2.1:.2:2.1],[-2.1:.2:2.1]};</w:t>
+      </w:r>
+    </w:p>
+    <w:p>
+      <w:pPr>
+        <w:autoSpaceDE w:val="0"/>
+        <w:autoSpaceDN w:val="0"/>
+        <w:adjustRightInd w:val="0"/>
+        <w:spacing w:after="0" w:line="240" w:lineRule="auto"/>
+        <w:rPr>
+          <w:rFonts w:cstheme="minorHAnsi"/>
+          <w:b/>
+          <w:color w:val="000000"/>
+          <w:sz w:val="26"/>
+          <w:szCs w:val="26"/>
+          <w:lang w:val="fr-CA"/>
+        </w:rPr>
+      </w:pPr>
+    </w:p>
+    <w:p>
+      <w:pPr>
+        <w:pBdr>
+          <w:top w:val="single" w:sz="6" w:space="5" w:color="C8C8C8"/>
+          <w:left w:val="single" w:sz="6" w:space="8" w:color="C8C8C8"/>
+          <w:bottom w:val="single" w:sz="6" w:space="5" w:color="C8C8C8"/>
+          <w:right w:val="single" w:sz="6" w:space="8" w:color="C8C8C8"/>
+        </w:pBdr>
+        <w:shd w:val="clear" w:color="auto" w:fill="F8F8F8"/>
+        <w:tabs>
+          <w:tab w:val="left" w:pos="916"/>
+          <w:tab w:val="left" w:pos="1832"/>
+          <w:tab w:val="left" w:pos="2748"/>
+          <w:tab w:val="left" w:pos="3664"/>
+          <w:tab w:val="left" w:pos="4580"/>
+          <w:tab w:val="left" w:pos="5496"/>
+          <w:tab w:val="left" w:pos="6412"/>
+          <w:tab w:val="left" w:pos="7328"/>
+          <w:tab w:val="left" w:pos="8244"/>
+          <w:tab w:val="left" w:pos="9160"/>
+          <w:tab w:val="left" w:pos="10076"/>
+          <w:tab w:val="left" w:pos="10992"/>
+          <w:tab w:val="left" w:pos="11908"/>
+          <w:tab w:val="left" w:pos="12824"/>
+          <w:tab w:val="left" w:pos="13740"/>
+          <w:tab w:val="left" w:pos="14656"/>
+        </w:tabs>
+        <w:spacing w:after="0" w:line="240" w:lineRule="auto"/>
+        <w:rPr>
+          <w:rFonts w:eastAsia="Times New Roman" w:cstheme="minorHAnsi"/>
+          <w:b/>
+          <w:color w:val="222222"/>
+          <w:sz w:val="20"/>
+          <w:szCs w:val="20"/>
+          <w:bdr w:val="none" w:sz="0" w:space="0" w:color="auto" w:frame="1"/>
+          <w:lang w:val="fr-CA" w:eastAsia="fr-CA"/>
+        </w:rPr>
+      </w:pPr>
+      <w:r>
+        <w:rPr>
+          <w:rFonts w:eastAsia="Times New Roman" w:cstheme="minorHAnsi"/>
+          <w:b/>
+          <w:color w:val="222222"/>
+          <w:sz w:val="20"/>
+          <w:szCs w:val="20"/>
+          <w:bdr w:val="none" w:sz="0" w:space="0" w:color="auto" w:frame="1"/>
+          <w:lang w:val="fr-CA" w:eastAsia="fr-CA"/>
+        </w:rPr>
+        <w:t xml:space="preserve">% </w:t>
+      </w:r>
+      <w:proofErr w:type="spellStart"/>
+      <w:r>
+        <w:rPr>
+          <w:rFonts w:eastAsia="Times New Roman" w:cstheme="minorHAnsi"/>
+          <w:b/>
+          <w:color w:val="222222"/>
+          <w:sz w:val="20"/>
+          <w:szCs w:val="20"/>
+          <w:bdr w:val="none" w:sz="0" w:space="0" w:color="auto" w:frame="1"/>
+          <w:lang w:val="fr-CA" w:eastAsia="fr-CA"/>
+        </w:rPr>
+        <w:t>Any</w:t>
+      </w:r>
+      <w:proofErr w:type="spellEnd"/>
+      <w:r>
+        <w:rPr>
+          <w:rFonts w:eastAsia="Times New Roman" w:cstheme="minorHAnsi"/>
+          <w:b/>
+          <w:color w:val="222222"/>
+          <w:sz w:val="20"/>
+          <w:szCs w:val="20"/>
+          <w:bdr w:val="none" w:sz="0" w:space="0" w:color="auto" w:frame="1"/>
+          <w:lang w:val="fr-CA" w:eastAsia="fr-CA"/>
+        </w:rPr>
+        <w:t xml:space="preserve"> solution </w:t>
+      </w:r>
+      <w:proofErr w:type="spellStart"/>
+      <w:r>
+        <w:rPr>
+          <w:rFonts w:eastAsia="Times New Roman" w:cstheme="minorHAnsi"/>
+          <w:b/>
+          <w:color w:val="222222"/>
+          <w:sz w:val="20"/>
+          <w:szCs w:val="20"/>
+          <w:bdr w:val="none" w:sz="0" w:space="0" w:color="auto" w:frame="1"/>
+          <w:lang w:val="fr-CA" w:eastAsia="fr-CA"/>
+        </w:rPr>
+        <w:t>where</w:t>
+      </w:r>
+      <w:proofErr w:type="spellEnd"/>
+      <w:r>
+        <w:rPr>
+          <w:rFonts w:eastAsia="Times New Roman" w:cstheme="minorHAnsi"/>
+          <w:b/>
+          <w:color w:val="222222"/>
+          <w:sz w:val="20"/>
+          <w:szCs w:val="20"/>
+          <w:bdr w:val="none" w:sz="0" w:space="0" w:color="auto" w:frame="1"/>
+          <w:lang w:val="fr-CA" w:eastAsia="fr-CA"/>
+        </w:rPr>
+        <w:t xml:space="preserve"> the </w:t>
+      </w:r>
+      <w:proofErr w:type="spellStart"/>
+      <w:r>
+        <w:rPr>
+          <w:rFonts w:eastAsia="Times New Roman" w:cstheme="minorHAnsi"/>
+          <w:b/>
+          <w:color w:val="222222"/>
+          <w:sz w:val="20"/>
+          <w:szCs w:val="20"/>
+          <w:bdr w:val="none" w:sz="0" w:space="0" w:color="auto" w:frame="1"/>
+          <w:lang w:val="fr-CA" w:eastAsia="fr-CA"/>
+        </w:rPr>
+        <w:t>grid</w:t>
+      </w:r>
+      <w:proofErr w:type="spellEnd"/>
+      <w:r>
+        <w:rPr>
+          <w:rFonts w:eastAsia="Times New Roman" w:cstheme="minorHAnsi"/>
+          <w:b/>
+          <w:color w:val="222222"/>
+          <w:sz w:val="20"/>
+          <w:szCs w:val="20"/>
+          <w:bdr w:val="none" w:sz="0" w:space="0" w:color="auto" w:frame="1"/>
+          <w:lang w:val="fr-CA" w:eastAsia="fr-CA"/>
+        </w:rPr>
+        <w:t xml:space="preserve"> </w:t>
+      </w:r>
+      <w:proofErr w:type="spellStart"/>
+      <w:r>
+        <w:rPr>
+          <w:rFonts w:eastAsia="Times New Roman" w:cstheme="minorHAnsi"/>
+          <w:b/>
+          <w:color w:val="222222"/>
+          <w:sz w:val="20"/>
+          <w:szCs w:val="20"/>
+          <w:bdr w:val="none" w:sz="0" w:space="0" w:color="auto" w:frame="1"/>
+          <w:lang w:val="fr-CA" w:eastAsia="fr-CA"/>
+        </w:rPr>
+        <w:t>does</w:t>
+      </w:r>
+      <w:proofErr w:type="spellEnd"/>
+      <w:r>
+        <w:rPr>
+          <w:rFonts w:eastAsia="Times New Roman" w:cstheme="minorHAnsi"/>
+          <w:b/>
+          <w:color w:val="222222"/>
+          <w:sz w:val="20"/>
+          <w:szCs w:val="20"/>
+          <w:bdr w:val="none" w:sz="0" w:space="0" w:color="auto" w:frame="1"/>
+          <w:lang w:val="fr-CA" w:eastAsia="fr-CA"/>
+        </w:rPr>
+        <w:t xml:space="preserve"> not </w:t>
+      </w:r>
+      <w:proofErr w:type="spellStart"/>
+      <w:r>
+        <w:rPr>
+          <w:rFonts w:eastAsia="Times New Roman" w:cstheme="minorHAnsi"/>
+          <w:b/>
+          <w:color w:val="222222"/>
+          <w:sz w:val="20"/>
+          <w:szCs w:val="20"/>
+          <w:bdr w:val="none" w:sz="0" w:space="0" w:color="auto" w:frame="1"/>
+          <w:lang w:val="fr-CA" w:eastAsia="fr-CA"/>
+        </w:rPr>
+        <w:t>contain</w:t>
+      </w:r>
+      <w:proofErr w:type="spellEnd"/>
+      <w:r>
+        <w:rPr>
+          <w:rFonts w:eastAsia="Times New Roman" w:cstheme="minorHAnsi"/>
+          <w:b/>
+          <w:color w:val="222222"/>
+          <w:sz w:val="20"/>
+          <w:szCs w:val="20"/>
+          <w:bdr w:val="none" w:sz="0" w:space="0" w:color="auto" w:frame="1"/>
+          <w:lang w:val="fr-CA" w:eastAsia="fr-CA"/>
+        </w:rPr>
+        <w:t xml:space="preserve"> the </w:t>
+      </w:r>
+      <w:proofErr w:type="spellStart"/>
+      <w:r>
+        <w:rPr>
+          <w:rFonts w:eastAsia="Times New Roman" w:cstheme="minorHAnsi"/>
+          <w:b/>
+          <w:color w:val="222222"/>
+          <w:sz w:val="20"/>
+          <w:szCs w:val="20"/>
+          <w:bdr w:val="none" w:sz="0" w:space="0" w:color="auto" w:frame="1"/>
+          <w:lang w:val="fr-CA" w:eastAsia="fr-CA"/>
+        </w:rPr>
+        <w:t>origin</w:t>
+      </w:r>
+      <w:proofErr w:type="spellEnd"/>
+      <w:r>
+        <w:rPr>
+          <w:rFonts w:eastAsia="Times New Roman" w:cstheme="minorHAnsi"/>
+          <w:b/>
+          <w:color w:val="222222"/>
+          <w:sz w:val="20"/>
+          <w:szCs w:val="20"/>
+          <w:bdr w:val="none" w:sz="0" w:space="0" w:color="auto" w:frame="1"/>
+          <w:lang w:val="fr-CA" w:eastAsia="fr-CA"/>
+        </w:rPr>
+        <w:t xml:space="preserve"> </w:t>
+      </w:r>
+      <w:proofErr w:type="spellStart"/>
+      <w:r>
+        <w:rPr>
+          <w:rFonts w:eastAsia="Times New Roman" w:cstheme="minorHAnsi"/>
+          <w:b/>
+          <w:color w:val="222222"/>
+          <w:sz w:val="20"/>
+          <w:szCs w:val="20"/>
+          <w:bdr w:val="none" w:sz="0" w:space="0" w:color="auto" w:frame="1"/>
+          <w:lang w:val="fr-CA" w:eastAsia="fr-CA"/>
+        </w:rPr>
+        <w:t>will</w:t>
+      </w:r>
+      <w:proofErr w:type="spellEnd"/>
+      <w:r>
+        <w:rPr>
+          <w:rFonts w:eastAsia="Times New Roman" w:cstheme="minorHAnsi"/>
+          <w:b/>
+          <w:color w:val="222222"/>
+          <w:sz w:val="20"/>
+          <w:szCs w:val="20"/>
+          <w:bdr w:val="none" w:sz="0" w:space="0" w:color="auto" w:frame="1"/>
+          <w:lang w:val="fr-CA" w:eastAsia="fr-CA"/>
+        </w:rPr>
+        <w:t xml:space="preserve"> cause</w:t>
+      </w:r>
+    </w:p>
+    <w:p>
+      <w:pPr>
+        <w:pBdr>
+          <w:top w:val="single" w:sz="6" w:space="5" w:color="C8C8C8"/>
+          <w:left w:val="single" w:sz="6" w:space="8" w:color="C8C8C8"/>
+          <w:bottom w:val="single" w:sz="6" w:space="5" w:color="C8C8C8"/>
+          <w:right w:val="single" w:sz="6" w:space="8" w:color="C8C8C8"/>
+        </w:pBdr>
+        <w:shd w:val="clear" w:color="auto" w:fill="F8F8F8"/>
+        <w:tabs>
+          <w:tab w:val="left" w:pos="916"/>
+          <w:tab w:val="left" w:pos="1832"/>
+          <w:tab w:val="left" w:pos="2748"/>
+          <w:tab w:val="left" w:pos="3664"/>
+          <w:tab w:val="left" w:pos="4580"/>
+          <w:tab w:val="left" w:pos="5496"/>
+          <w:tab w:val="left" w:pos="6412"/>
+          <w:tab w:val="left" w:pos="7328"/>
+          <w:tab w:val="left" w:pos="8244"/>
+          <w:tab w:val="left" w:pos="9160"/>
+          <w:tab w:val="left" w:pos="10076"/>
+          <w:tab w:val="left" w:pos="10992"/>
+          <w:tab w:val="left" w:pos="11908"/>
+          <w:tab w:val="left" w:pos="12824"/>
+          <w:tab w:val="left" w:pos="13740"/>
+          <w:tab w:val="left" w:pos="14656"/>
+        </w:tabs>
+        <w:spacing w:after="0" w:line="240" w:lineRule="auto"/>
+        <w:rPr>
+          <w:rFonts w:eastAsia="Times New Roman" w:cstheme="minorHAnsi"/>
+          <w:b/>
+          <w:color w:val="222222"/>
+          <w:sz w:val="20"/>
+          <w:szCs w:val="20"/>
+          <w:bdr w:val="none" w:sz="0" w:space="0" w:color="auto" w:frame="1"/>
+          <w:lang w:val="fr-CA" w:eastAsia="fr-CA"/>
+        </w:rPr>
+      </w:pPr>
+      <w:r>
+        <w:rPr>
+          <w:rFonts w:eastAsia="Times New Roman" w:cstheme="minorHAnsi"/>
+          <w:b/>
+          <w:color w:val="222222"/>
+          <w:sz w:val="20"/>
+          <w:szCs w:val="20"/>
+          <w:bdr w:val="none" w:sz="0" w:space="0" w:color="auto" w:frame="1"/>
+          <w:lang w:val="fr-CA" w:eastAsia="fr-CA"/>
+        </w:rPr>
+        <w:tab/>
+        <w:t xml:space="preserve">% the value </w:t>
+      </w:r>
+      <w:proofErr w:type="spellStart"/>
+      <w:r>
+        <w:rPr>
+          <w:rFonts w:eastAsia="Times New Roman" w:cstheme="minorHAnsi"/>
+          <w:b/>
+          <w:color w:val="222222"/>
+          <w:sz w:val="20"/>
+          <w:szCs w:val="20"/>
+          <w:bdr w:val="none" w:sz="0" w:space="0" w:color="auto" w:frame="1"/>
+          <w:lang w:val="fr-CA" w:eastAsia="fr-CA"/>
+        </w:rPr>
+        <w:t>iteration</w:t>
+      </w:r>
+      <w:proofErr w:type="spellEnd"/>
+      <w:r>
+        <w:rPr>
+          <w:rFonts w:eastAsia="Times New Roman" w:cstheme="minorHAnsi"/>
+          <w:b/>
+          <w:color w:val="222222"/>
+          <w:sz w:val="20"/>
+          <w:szCs w:val="20"/>
+          <w:bdr w:val="none" w:sz="0" w:space="0" w:color="auto" w:frame="1"/>
+          <w:lang w:val="fr-CA" w:eastAsia="fr-CA"/>
+        </w:rPr>
+        <w:t xml:space="preserve"> to not converge. This </w:t>
+      </w:r>
+      <w:proofErr w:type="spellStart"/>
+      <w:r>
+        <w:rPr>
+          <w:rFonts w:eastAsia="Times New Roman" w:cstheme="minorHAnsi"/>
+          <w:b/>
+          <w:color w:val="222222"/>
+          <w:sz w:val="20"/>
+          <w:szCs w:val="20"/>
+          <w:bdr w:val="none" w:sz="0" w:space="0" w:color="auto" w:frame="1"/>
+          <w:lang w:val="fr-CA" w:eastAsia="fr-CA"/>
+        </w:rPr>
+        <w:t>is</w:t>
+      </w:r>
+      <w:proofErr w:type="spellEnd"/>
+      <w:r>
+        <w:rPr>
+          <w:rFonts w:eastAsia="Times New Roman" w:cstheme="minorHAnsi"/>
+          <w:b/>
+          <w:color w:val="222222"/>
+          <w:sz w:val="20"/>
+          <w:szCs w:val="20"/>
+          <w:bdr w:val="none" w:sz="0" w:space="0" w:color="auto" w:frame="1"/>
+          <w:lang w:val="fr-CA" w:eastAsia="fr-CA"/>
+        </w:rPr>
+        <w:t xml:space="preserve"> </w:t>
+      </w:r>
+      <w:proofErr w:type="spellStart"/>
+      <w:r>
+        <w:rPr>
+          <w:rFonts w:eastAsia="Times New Roman" w:cstheme="minorHAnsi"/>
+          <w:b/>
+          <w:color w:val="222222"/>
+          <w:sz w:val="20"/>
+          <w:szCs w:val="20"/>
+          <w:bdr w:val="none" w:sz="0" w:space="0" w:color="auto" w:frame="1"/>
+          <w:lang w:val="fr-CA" w:eastAsia="fr-CA"/>
+        </w:rPr>
+        <w:t>because</w:t>
+      </w:r>
+      <w:proofErr w:type="spellEnd"/>
+      <w:r>
+        <w:rPr>
+          <w:rFonts w:eastAsia="Times New Roman" w:cstheme="minorHAnsi"/>
+          <w:b/>
+          <w:color w:val="222222"/>
+          <w:sz w:val="20"/>
+          <w:szCs w:val="20"/>
+          <w:bdr w:val="none" w:sz="0" w:space="0" w:color="auto" w:frame="1"/>
+          <w:lang w:val="fr-CA" w:eastAsia="fr-CA"/>
+        </w:rPr>
+        <w:t xml:space="preserve"> the </w:t>
+      </w:r>
+      <w:proofErr w:type="spellStart"/>
+      <w:r>
+        <w:rPr>
+          <w:rFonts w:eastAsia="Times New Roman" w:cstheme="minorHAnsi"/>
+          <w:b/>
+          <w:color w:val="222222"/>
+          <w:sz w:val="20"/>
+          <w:szCs w:val="20"/>
+          <w:bdr w:val="none" w:sz="0" w:space="0" w:color="auto" w:frame="1"/>
+          <w:lang w:val="fr-CA" w:eastAsia="fr-CA"/>
+        </w:rPr>
+        <w:t>cost</w:t>
+      </w:r>
+      <w:proofErr w:type="spellEnd"/>
+      <w:r>
+        <w:rPr>
+          <w:rFonts w:eastAsia="Times New Roman" w:cstheme="minorHAnsi"/>
+          <w:b/>
+          <w:color w:val="222222"/>
+          <w:sz w:val="20"/>
+          <w:szCs w:val="20"/>
+          <w:bdr w:val="none" w:sz="0" w:space="0" w:color="auto" w:frame="1"/>
+          <w:lang w:val="fr-CA" w:eastAsia="fr-CA"/>
+        </w:rPr>
+        <w:t xml:space="preserve">-to-go </w:t>
+      </w:r>
+    </w:p>
+    <w:p>
+      <w:pPr>
+        <w:pBdr>
+          <w:top w:val="single" w:sz="6" w:space="5" w:color="C8C8C8"/>
+          <w:left w:val="single" w:sz="6" w:space="8" w:color="C8C8C8"/>
+          <w:bottom w:val="single" w:sz="6" w:space="5" w:color="C8C8C8"/>
+          <w:right w:val="single" w:sz="6" w:space="8" w:color="C8C8C8"/>
+        </w:pBdr>
+        <w:shd w:val="clear" w:color="auto" w:fill="F8F8F8"/>
+        <w:tabs>
+          <w:tab w:val="left" w:pos="916"/>
+          <w:tab w:val="left" w:pos="1832"/>
+          <w:tab w:val="left" w:pos="2748"/>
+          <w:tab w:val="left" w:pos="3664"/>
+          <w:tab w:val="left" w:pos="4580"/>
+          <w:tab w:val="left" w:pos="5496"/>
+          <w:tab w:val="left" w:pos="6412"/>
+          <w:tab w:val="left" w:pos="7328"/>
+          <w:tab w:val="left" w:pos="8244"/>
+          <w:tab w:val="left" w:pos="9160"/>
+          <w:tab w:val="left" w:pos="10076"/>
+          <w:tab w:val="left" w:pos="10992"/>
+          <w:tab w:val="left" w:pos="11908"/>
+          <w:tab w:val="left" w:pos="12824"/>
+          <w:tab w:val="left" w:pos="13740"/>
+          <w:tab w:val="left" w:pos="14656"/>
+        </w:tabs>
+        <w:spacing w:after="0" w:line="240" w:lineRule="auto"/>
+        <w:rPr>
+          <w:rFonts w:eastAsia="Times New Roman" w:cstheme="minorHAnsi"/>
+          <w:b/>
+          <w:color w:val="222222"/>
+          <w:lang w:val="fr-CA" w:eastAsia="fr-CA"/>
+        </w:rPr>
+      </w:pPr>
+      <w:r>
+        <w:rPr>
+          <w:rFonts w:eastAsia="Times New Roman" w:cstheme="minorHAnsi"/>
+          <w:b/>
+          <w:color w:val="222222"/>
+          <w:sz w:val="20"/>
+          <w:szCs w:val="20"/>
+          <w:bdr w:val="none" w:sz="0" w:space="0" w:color="auto" w:frame="1"/>
+          <w:lang w:val="fr-CA" w:eastAsia="fr-CA"/>
+        </w:rPr>
+        <w:tab/>
+        <w:t xml:space="preserve">% </w:t>
+      </w:r>
+      <w:proofErr w:type="spellStart"/>
+      <w:r>
+        <w:rPr>
+          <w:rFonts w:eastAsia="Times New Roman" w:cstheme="minorHAnsi"/>
+          <w:b/>
+          <w:color w:val="222222"/>
+          <w:sz w:val="20"/>
+          <w:szCs w:val="20"/>
+          <w:bdr w:val="none" w:sz="0" w:space="0" w:color="auto" w:frame="1"/>
+          <w:lang w:val="fr-CA" w:eastAsia="fr-CA"/>
+        </w:rPr>
+        <w:t>is</w:t>
+      </w:r>
+      <w:proofErr w:type="spellEnd"/>
+      <w:r>
+        <w:rPr>
+          <w:rFonts w:eastAsia="Times New Roman" w:cstheme="minorHAnsi"/>
+          <w:b/>
+          <w:color w:val="222222"/>
+          <w:sz w:val="20"/>
+          <w:szCs w:val="20"/>
+          <w:bdr w:val="none" w:sz="0" w:space="0" w:color="auto" w:frame="1"/>
+          <w:lang w:val="fr-CA" w:eastAsia="fr-CA"/>
+        </w:rPr>
+        <w:t xml:space="preserve"> </w:t>
+      </w:r>
+      <w:proofErr w:type="spellStart"/>
+      <w:r>
+        <w:rPr>
+          <w:rFonts w:eastAsia="Times New Roman" w:cstheme="minorHAnsi"/>
+          <w:b/>
+          <w:color w:val="222222"/>
+          <w:sz w:val="20"/>
+          <w:szCs w:val="20"/>
+          <w:bdr w:val="none" w:sz="0" w:space="0" w:color="auto" w:frame="1"/>
+          <w:lang w:val="fr-CA" w:eastAsia="fr-CA"/>
+        </w:rPr>
+        <w:t>never</w:t>
+      </w:r>
+      <w:proofErr w:type="spellEnd"/>
+      <w:r>
+        <w:rPr>
+          <w:rFonts w:eastAsia="Times New Roman" w:cstheme="minorHAnsi"/>
+          <w:b/>
+          <w:color w:val="222222"/>
+          <w:sz w:val="20"/>
+          <w:szCs w:val="20"/>
+          <w:bdr w:val="none" w:sz="0" w:space="0" w:color="auto" w:frame="1"/>
+          <w:lang w:val="fr-CA" w:eastAsia="fr-CA"/>
+        </w:rPr>
+        <w:t xml:space="preserve"> 0 at </w:t>
+      </w:r>
+      <w:proofErr w:type="spellStart"/>
+      <w:r>
+        <w:rPr>
+          <w:rFonts w:eastAsia="Times New Roman" w:cstheme="minorHAnsi"/>
+          <w:b/>
+          <w:color w:val="222222"/>
+          <w:sz w:val="20"/>
+          <w:szCs w:val="20"/>
+          <w:bdr w:val="none" w:sz="0" w:space="0" w:color="auto" w:frame="1"/>
+          <w:lang w:val="fr-CA" w:eastAsia="fr-CA"/>
+        </w:rPr>
+        <w:t>any</w:t>
+      </w:r>
+      <w:proofErr w:type="spellEnd"/>
+      <w:r>
+        <w:rPr>
+          <w:rFonts w:eastAsia="Times New Roman" w:cstheme="minorHAnsi"/>
+          <w:b/>
+          <w:color w:val="222222"/>
+          <w:sz w:val="20"/>
+          <w:szCs w:val="20"/>
+          <w:bdr w:val="none" w:sz="0" w:space="0" w:color="auto" w:frame="1"/>
+          <w:lang w:val="fr-CA" w:eastAsia="fr-CA"/>
+        </w:rPr>
+        <w:t xml:space="preserve"> point. So, one possible </w:t>
+      </w:r>
+      <w:proofErr w:type="spellStart"/>
+      <w:r>
+        <w:rPr>
+          <w:rFonts w:eastAsia="Times New Roman" w:cstheme="minorHAnsi"/>
+          <w:b/>
+          <w:color w:val="222222"/>
+          <w:sz w:val="20"/>
+          <w:szCs w:val="20"/>
+          <w:bdr w:val="none" w:sz="0" w:space="0" w:color="auto" w:frame="1"/>
+          <w:lang w:val="fr-CA" w:eastAsia="fr-CA"/>
+        </w:rPr>
+        <w:t>answer</w:t>
+      </w:r>
+      <w:proofErr w:type="spellEnd"/>
+      <w:r>
+        <w:rPr>
+          <w:rFonts w:eastAsia="Times New Roman" w:cstheme="minorHAnsi"/>
+          <w:b/>
+          <w:color w:val="222222"/>
+          <w:sz w:val="20"/>
+          <w:szCs w:val="20"/>
+          <w:bdr w:val="none" w:sz="0" w:space="0" w:color="auto" w:frame="1"/>
+          <w:lang w:val="fr-CA" w:eastAsia="fr-CA"/>
+        </w:rPr>
+        <w:t xml:space="preserve"> </w:t>
+      </w:r>
+      <w:proofErr w:type="spellStart"/>
+      <w:r>
+        <w:rPr>
+          <w:rFonts w:eastAsia="Times New Roman" w:cstheme="minorHAnsi"/>
+          <w:b/>
+          <w:color w:val="222222"/>
+          <w:sz w:val="20"/>
+          <w:szCs w:val="20"/>
+          <w:bdr w:val="none" w:sz="0" w:space="0" w:color="auto" w:frame="1"/>
+          <w:lang w:val="fr-CA" w:eastAsia="fr-CA"/>
+        </w:rPr>
+        <w:t>is</w:t>
+      </w:r>
+      <w:proofErr w:type="spellEnd"/>
+      <w:r>
+        <w:rPr>
+          <w:rFonts w:eastAsia="Times New Roman" w:cstheme="minorHAnsi"/>
+          <w:b/>
+          <w:color w:val="222222"/>
+          <w:sz w:val="20"/>
+          <w:szCs w:val="20"/>
+          <w:bdr w:val="none" w:sz="0" w:space="0" w:color="auto" w:frame="1"/>
+          <w:lang w:val="fr-CA" w:eastAsia="fr-CA"/>
+        </w:rPr>
+        <w:t>:</w:t>
+      </w:r>
+    </w:p>
+    <w:p>
+      <w:pPr>
+        <w:autoSpaceDE w:val="0"/>
+        <w:autoSpaceDN w:val="0"/>
+        <w:adjustRightInd w:val="0"/>
+        <w:spacing w:after="0" w:line="240" w:lineRule="auto"/>
+        <w:rPr>
+          <w:rFonts w:cstheme="minorHAnsi"/>
+          <w:b/>
+          <w:sz w:val="24"/>
+          <w:szCs w:val="24"/>
+          <w:lang w:val="fr-CA"/>
+        </w:rPr>
+      </w:pPr>
+    </w:p>
+    <w:p>
+      <w:pPr>
+        <w:pStyle w:val="NormalWeb"/>
+        <w:spacing w:before="450" w:beforeAutospacing="0" w:after="340" w:afterAutospacing="0"/>
+        <w:rPr>
+          <w:rFonts w:asciiTheme="minorHAnsi" w:hAnsiTheme="minorHAnsi" w:cstheme="minorHAnsi"/>
+        </w:rPr>
+      </w:pPr>
+      <w:r>
+        <w:rPr>
+          <w:rFonts w:asciiTheme="minorHAnsi" w:hAnsiTheme="minorHAnsi" w:cstheme="minorHAnsi"/>
+        </w:rPr>
+        <w:t xml:space="preserve"> </w:t>
+      </w:r>
+      <w:r>
+        <w:rPr>
+          <w:rFonts w:asciiTheme="minorHAnsi" w:hAnsiTheme="minorHAnsi" w:cstheme="minorHAnsi"/>
+        </w:rPr>
+        <w:t xml:space="preserve">(b) Change the </w:t>
+      </w:r>
+      <w:proofErr w:type="spellStart"/>
+      <w:r>
+        <w:rPr>
+          <w:rFonts w:asciiTheme="minorHAnsi" w:hAnsiTheme="minorHAnsi" w:cstheme="minorHAnsi"/>
+        </w:rPr>
+        <w:t>cost</w:t>
+      </w:r>
+      <w:proofErr w:type="spellEnd"/>
+      <w:r>
+        <w:rPr>
+          <w:rFonts w:asciiTheme="minorHAnsi" w:hAnsiTheme="minorHAnsi" w:cstheme="minorHAnsi"/>
+        </w:rPr>
+        <w:t xml:space="preserve">-to-go </w:t>
+      </w:r>
+      <w:proofErr w:type="spellStart"/>
+      <w:r>
+        <w:rPr>
+          <w:rFonts w:asciiTheme="minorHAnsi" w:hAnsiTheme="minorHAnsi" w:cstheme="minorHAnsi"/>
+        </w:rPr>
+        <w:t>function</w:t>
+      </w:r>
+      <w:proofErr w:type="spellEnd"/>
+      <w:r>
+        <w:rPr>
+          <w:rFonts w:asciiTheme="minorHAnsi" w:hAnsiTheme="minorHAnsi" w:cstheme="minorHAnsi"/>
+        </w:rPr>
+        <w:t xml:space="preserve"> to a combination of the </w:t>
+      </w:r>
+      <w:proofErr w:type="spellStart"/>
+      <w:r>
+        <w:rPr>
+          <w:rFonts w:asciiTheme="minorHAnsi" w:hAnsiTheme="minorHAnsi" w:cstheme="minorHAnsi"/>
+        </w:rPr>
+        <w:t>quadratic</w:t>
+      </w:r>
+      <w:proofErr w:type="spellEnd"/>
+      <w:r>
+        <w:rPr>
+          <w:rFonts w:asciiTheme="minorHAnsi" w:hAnsiTheme="minorHAnsi" w:cstheme="minorHAnsi"/>
+        </w:rPr>
+        <w:t xml:space="preserve"> </w:t>
+      </w:r>
+      <w:proofErr w:type="spellStart"/>
+      <w:r>
+        <w:rPr>
+          <w:rFonts w:asciiTheme="minorHAnsi" w:hAnsiTheme="minorHAnsi" w:cstheme="minorHAnsi"/>
+        </w:rPr>
+        <w:t>regulator</w:t>
+      </w:r>
+      <w:proofErr w:type="spellEnd"/>
+      <w:r>
+        <w:rPr>
+          <w:rFonts w:asciiTheme="minorHAnsi" w:hAnsiTheme="minorHAnsi" w:cstheme="minorHAnsi"/>
+        </w:rPr>
+        <w:t xml:space="preserve"> </w:t>
+      </w:r>
+      <w:proofErr w:type="spellStart"/>
+      <w:r>
+        <w:rPr>
+          <w:rFonts w:asciiTheme="minorHAnsi" w:hAnsiTheme="minorHAnsi" w:cstheme="minorHAnsi"/>
+        </w:rPr>
+        <w:t>problem</w:t>
+      </w:r>
+      <w:proofErr w:type="spellEnd"/>
+      <w:r>
+        <w:rPr>
+          <w:rFonts w:asciiTheme="minorHAnsi" w:hAnsiTheme="minorHAnsi" w:cstheme="minorHAnsi"/>
+        </w:rPr>
+        <w:t xml:space="preserve"> and the minimum-</w:t>
+      </w:r>
+      <w:proofErr w:type="gramStart"/>
+      <w:r>
+        <w:rPr>
+          <w:rFonts w:asciiTheme="minorHAnsi" w:hAnsiTheme="minorHAnsi" w:cstheme="minorHAnsi"/>
+        </w:rPr>
+        <w:t>time</w:t>
+      </w:r>
+      <w:proofErr w:type="gramEnd"/>
+      <w:r>
+        <w:rPr>
+          <w:rFonts w:asciiTheme="minorHAnsi" w:hAnsiTheme="minorHAnsi" w:cstheme="minorHAnsi"/>
+        </w:rPr>
+        <w:t xml:space="preserve"> </w:t>
+      </w:r>
+      <w:proofErr w:type="spellStart"/>
+      <w:r>
+        <w:rPr>
+          <w:rFonts w:asciiTheme="minorHAnsi" w:hAnsiTheme="minorHAnsi" w:cstheme="minorHAnsi"/>
+        </w:rPr>
+        <w:t>problem</w:t>
+      </w:r>
+      <w:proofErr w:type="spellEnd"/>
+      <w:r>
+        <w:rPr>
+          <w:rFonts w:asciiTheme="minorHAnsi" w:hAnsiTheme="minorHAnsi" w:cstheme="minorHAnsi"/>
+        </w:rPr>
+        <w:t>:</w:t>
+      </w:r>
+    </w:p>
+    <w:p>
+      <w:pPr>
+        <w:rPr>
+          <w:rFonts w:cstheme="minorHAnsi"/>
+        </w:rPr>
+      </w:pPr>
+      <w:proofErr w:type="gramStart"/>
+      <w:r>
+        <w:rPr>
+          <w:rFonts w:cstheme="minorHAnsi"/>
+        </w:rPr>
+        <w:t>where  is</w:t>
+      </w:r>
+      <w:proofErr w:type="gramEnd"/>
+      <w:r>
+        <w:rPr>
+          <w:rFonts w:cstheme="minorHAnsi"/>
+        </w:rPr>
+        <w:t xml:space="preserve"> 0 when  and 1 otherwise. </w:t>
+      </w:r>
+      <w:proofErr w:type="gramStart"/>
+      <w:r>
+        <w:rPr>
+          <w:rFonts w:cstheme="minorHAnsi"/>
+        </w:rPr>
+        <w:t>Use .</w:t>
+      </w:r>
+      <w:proofErr w:type="gramEnd"/>
+    </w:p>
+    <w:p>
+      <w:pPr>
+        <w:pStyle w:val="NormalWeb"/>
+        <w:spacing w:before="0" w:beforeAutospacing="0" w:after="0" w:afterAutospacing="0"/>
+        <w:rPr>
+          <w:rFonts w:asciiTheme="minorHAnsi" w:hAnsiTheme="minorHAnsi" w:cstheme="minorHAnsi"/>
+        </w:rPr>
+      </w:pPr>
+      <w:r>
+        <w:rPr>
+          <w:rFonts w:asciiTheme="minorHAnsi" w:hAnsiTheme="minorHAnsi" w:cstheme="minorHAnsi"/>
+        </w:rPr>
+        <w:lastRenderedPageBreak/>
+        <w:t xml:space="preserve">1) </w:t>
+      </w:r>
+      <w:proofErr w:type="spellStart"/>
+      <w:r>
+        <w:rPr>
+          <w:rFonts w:asciiTheme="minorHAnsi" w:hAnsiTheme="minorHAnsi" w:cstheme="minorHAnsi"/>
+        </w:rPr>
+        <w:t>What</w:t>
+      </w:r>
+      <w:proofErr w:type="spellEnd"/>
+      <w:r>
+        <w:rPr>
+          <w:rFonts w:asciiTheme="minorHAnsi" w:hAnsiTheme="minorHAnsi" w:cstheme="minorHAnsi"/>
+        </w:rPr>
+        <w:t xml:space="preserve"> </w:t>
+      </w:r>
+      <w:proofErr w:type="spellStart"/>
+      <w:r>
+        <w:rPr>
+          <w:rFonts w:asciiTheme="minorHAnsi" w:hAnsiTheme="minorHAnsi" w:cstheme="minorHAnsi"/>
+        </w:rPr>
+        <w:t>is</w:t>
+      </w:r>
+      <w:proofErr w:type="spellEnd"/>
+      <w:r>
+        <w:rPr>
+          <w:rFonts w:asciiTheme="minorHAnsi" w:hAnsiTheme="minorHAnsi" w:cstheme="minorHAnsi"/>
+        </w:rPr>
+        <w:t xml:space="preserve"> the </w:t>
+      </w:r>
+      <w:proofErr w:type="spellStart"/>
+      <w:r>
+        <w:rPr>
+          <w:rFonts w:asciiTheme="minorHAnsi" w:hAnsiTheme="minorHAnsi" w:cstheme="minorHAnsi"/>
+        </w:rPr>
+        <w:t>cost</w:t>
+      </w:r>
+      <w:proofErr w:type="spellEnd"/>
+      <w:r>
+        <w:rPr>
+          <w:rFonts w:asciiTheme="minorHAnsi" w:hAnsiTheme="minorHAnsi" w:cstheme="minorHAnsi"/>
+        </w:rPr>
+        <w:t xml:space="preserve">-to-go </w:t>
+      </w:r>
+      <w:proofErr w:type="spellStart"/>
+      <w:r>
+        <w:rPr>
+          <w:rFonts w:asciiTheme="minorHAnsi" w:hAnsiTheme="minorHAnsi" w:cstheme="minorHAnsi"/>
+        </w:rPr>
+        <w:t>from</w:t>
+      </w:r>
+      <w:proofErr w:type="spellEnd"/>
+      <w:r>
+        <w:rPr>
+          <w:rFonts w:asciiTheme="minorHAnsi" w:hAnsiTheme="minorHAnsi" w:cstheme="minorHAnsi"/>
+        </w:rPr>
+        <w:t xml:space="preserve"> the </w:t>
+      </w:r>
+      <w:proofErr w:type="gramStart"/>
+      <w:r>
+        <w:rPr>
+          <w:rFonts w:asciiTheme="minorHAnsi" w:hAnsiTheme="minorHAnsi" w:cstheme="minorHAnsi"/>
+        </w:rPr>
+        <w:t>point  </w:t>
+      </w:r>
+      <w:proofErr w:type="spellStart"/>
+      <w:r>
+        <w:rPr>
+          <w:rFonts w:asciiTheme="minorHAnsi" w:hAnsiTheme="minorHAnsi" w:cstheme="minorHAnsi"/>
+        </w:rPr>
+        <w:t>estimated</w:t>
+      </w:r>
+      <w:proofErr w:type="spellEnd"/>
+      <w:proofErr w:type="gramEnd"/>
+      <w:r>
+        <w:rPr>
+          <w:rFonts w:asciiTheme="minorHAnsi" w:hAnsiTheme="minorHAnsi" w:cstheme="minorHAnsi"/>
+        </w:rPr>
+        <w:t xml:space="preserve"> by the value </w:t>
+      </w:r>
+      <w:proofErr w:type="spellStart"/>
+      <w:r>
+        <w:rPr>
+          <w:rFonts w:asciiTheme="minorHAnsi" w:hAnsiTheme="minorHAnsi" w:cstheme="minorHAnsi"/>
+        </w:rPr>
+        <w:t>iteration</w:t>
+      </w:r>
+      <w:proofErr w:type="spellEnd"/>
+      <w:r>
+        <w:rPr>
+          <w:rFonts w:asciiTheme="minorHAnsi" w:hAnsiTheme="minorHAnsi" w:cstheme="minorHAnsi"/>
+        </w:rPr>
+        <w:t>?</w:t>
+      </w:r>
+    </w:p>
+    <w:p>
+      <w:pPr>
+        <w:rPr>
+          <w:rFonts w:cstheme="minorHAnsi"/>
+        </w:rPr>
+      </w:pPr>
+      <w:r>
+        <w:rPr>
+          <w:rFonts w:cstheme="minorHAnsi"/>
+        </w:rPr>
+        <w:object w:dxaOrig="225" w:dyaOrig="225" w14:anchorId="7E256514">
+          <v:shape id="_x0000_i1141" type="#_x0000_t75" style="width:51.6pt;height:18pt" o:ole="">
+            <v:imagedata r:id="rId52" o:title=""/>
+          </v:shape>
+          <w:control r:id="rId53" w:name="DefaultOcxName43" w:shapeid="_x0000_i1141"/>
+        </w:object>
+      </w:r>
+      <w:r>
+        <w:rPr>
+          <w:rFonts w:cstheme="minorHAnsi"/>
+        </w:rPr>
+        <w:t>  </w:t>
+      </w:r>
+    </w:p>
+    <w:p>
+      <w:pPr>
+        <w:pStyle w:val="NormalWeb"/>
+        <w:spacing w:before="0" w:beforeAutospacing="0" w:after="0" w:afterAutospacing="0"/>
+        <w:rPr>
+          <w:rFonts w:asciiTheme="minorHAnsi" w:hAnsiTheme="minorHAnsi" w:cstheme="minorHAnsi"/>
+        </w:rPr>
+      </w:pPr>
+      <w:r>
+        <w:rPr>
+          <w:rFonts w:asciiTheme="minorHAnsi" w:hAnsiTheme="minorHAnsi" w:cstheme="minorHAnsi"/>
+        </w:rPr>
+        <w:t xml:space="preserve">2) </w:t>
+      </w:r>
+      <w:proofErr w:type="spellStart"/>
+      <w:r>
+        <w:rPr>
+          <w:rFonts w:asciiTheme="minorHAnsi" w:hAnsiTheme="minorHAnsi" w:cstheme="minorHAnsi"/>
+        </w:rPr>
+        <w:t>When</w:t>
+      </w:r>
+      <w:proofErr w:type="spellEnd"/>
+      <w:r>
+        <w:rPr>
+          <w:rFonts w:asciiTheme="minorHAnsi" w:hAnsiTheme="minorHAnsi" w:cstheme="minorHAnsi"/>
+        </w:rPr>
+        <w:t xml:space="preserve"> </w:t>
+      </w:r>
+      <w:proofErr w:type="spellStart"/>
+      <w:r>
+        <w:rPr>
+          <w:rFonts w:asciiTheme="minorHAnsi" w:hAnsiTheme="minorHAnsi" w:cstheme="minorHAnsi"/>
+        </w:rPr>
+        <w:t>implementing</w:t>
+      </w:r>
+      <w:proofErr w:type="spellEnd"/>
+      <w:r>
+        <w:rPr>
+          <w:rFonts w:asciiTheme="minorHAnsi" w:hAnsiTheme="minorHAnsi" w:cstheme="minorHAnsi"/>
+        </w:rPr>
+        <w:t xml:space="preserve"> </w:t>
+      </w:r>
+      <w:proofErr w:type="spellStart"/>
+      <w:r>
+        <w:rPr>
+          <w:rFonts w:asciiTheme="minorHAnsi" w:hAnsiTheme="minorHAnsi" w:cstheme="minorHAnsi"/>
+        </w:rPr>
+        <w:t>controllers</w:t>
+      </w:r>
+      <w:proofErr w:type="spellEnd"/>
+      <w:r>
+        <w:rPr>
+          <w:rFonts w:asciiTheme="minorHAnsi" w:hAnsiTheme="minorHAnsi" w:cstheme="minorHAnsi"/>
+        </w:rPr>
+        <w:t xml:space="preserve"> on real robots, </w:t>
+      </w:r>
+      <w:proofErr w:type="spellStart"/>
+      <w:r>
+        <w:rPr>
+          <w:rFonts w:asciiTheme="minorHAnsi" w:hAnsiTheme="minorHAnsi" w:cstheme="minorHAnsi"/>
+        </w:rPr>
+        <w:t>we</w:t>
+      </w:r>
+      <w:proofErr w:type="spellEnd"/>
+      <w:r>
+        <w:rPr>
+          <w:rFonts w:asciiTheme="minorHAnsi" w:hAnsiTheme="minorHAnsi" w:cstheme="minorHAnsi"/>
+        </w:rPr>
+        <w:t xml:space="preserve"> have to </w:t>
+      </w:r>
+      <w:proofErr w:type="spellStart"/>
+      <w:r>
+        <w:rPr>
+          <w:rFonts w:asciiTheme="minorHAnsi" w:hAnsiTheme="minorHAnsi" w:cstheme="minorHAnsi"/>
+        </w:rPr>
+        <w:t>be</w:t>
+      </w:r>
+      <w:proofErr w:type="spellEnd"/>
+      <w:r>
+        <w:rPr>
+          <w:rFonts w:asciiTheme="minorHAnsi" w:hAnsiTheme="minorHAnsi" w:cstheme="minorHAnsi"/>
+        </w:rPr>
+        <w:t xml:space="preserve"> </w:t>
+      </w:r>
+      <w:proofErr w:type="spellStart"/>
+      <w:r>
+        <w:rPr>
+          <w:rFonts w:asciiTheme="minorHAnsi" w:hAnsiTheme="minorHAnsi" w:cstheme="minorHAnsi"/>
+        </w:rPr>
+        <w:t>mindful</w:t>
+      </w:r>
+      <w:proofErr w:type="spellEnd"/>
+      <w:r>
+        <w:rPr>
+          <w:rFonts w:asciiTheme="minorHAnsi" w:hAnsiTheme="minorHAnsi" w:cstheme="minorHAnsi"/>
+        </w:rPr>
+        <w:t xml:space="preserve"> of the </w:t>
+      </w:r>
+      <w:proofErr w:type="spellStart"/>
+      <w:r>
+        <w:rPr>
+          <w:rFonts w:asciiTheme="minorHAnsi" w:hAnsiTheme="minorHAnsi" w:cstheme="minorHAnsi"/>
+        </w:rPr>
+        <w:t>fact</w:t>
+      </w:r>
+      <w:proofErr w:type="spellEnd"/>
+      <w:r>
+        <w:rPr>
+          <w:rFonts w:asciiTheme="minorHAnsi" w:hAnsiTheme="minorHAnsi" w:cstheme="minorHAnsi"/>
+        </w:rPr>
+        <w:t xml:space="preserve"> </w:t>
+      </w:r>
+      <w:proofErr w:type="spellStart"/>
+      <w:r>
+        <w:rPr>
+          <w:rFonts w:asciiTheme="minorHAnsi" w:hAnsiTheme="minorHAnsi" w:cstheme="minorHAnsi"/>
+        </w:rPr>
+        <w:t>that</w:t>
+      </w:r>
+      <w:proofErr w:type="spellEnd"/>
+      <w:r>
+        <w:rPr>
+          <w:rFonts w:asciiTheme="minorHAnsi" w:hAnsiTheme="minorHAnsi" w:cstheme="minorHAnsi"/>
+        </w:rPr>
+        <w:t xml:space="preserve"> </w:t>
+      </w:r>
+      <w:proofErr w:type="spellStart"/>
+      <w:r>
+        <w:rPr>
+          <w:rFonts w:asciiTheme="minorHAnsi" w:hAnsiTheme="minorHAnsi" w:cstheme="minorHAnsi"/>
+        </w:rPr>
+        <w:t>our</w:t>
+      </w:r>
+      <w:proofErr w:type="spellEnd"/>
+      <w:r>
+        <w:rPr>
+          <w:rFonts w:asciiTheme="minorHAnsi" w:hAnsiTheme="minorHAnsi" w:cstheme="minorHAnsi"/>
+        </w:rPr>
+        <w:t xml:space="preserve"> </w:t>
+      </w:r>
+      <w:proofErr w:type="spellStart"/>
+      <w:r>
+        <w:rPr>
+          <w:rFonts w:asciiTheme="minorHAnsi" w:hAnsiTheme="minorHAnsi" w:cstheme="minorHAnsi"/>
+        </w:rPr>
+        <w:t>models</w:t>
+      </w:r>
+      <w:proofErr w:type="spellEnd"/>
+      <w:r>
+        <w:rPr>
+          <w:rFonts w:asciiTheme="minorHAnsi" w:hAnsiTheme="minorHAnsi" w:cstheme="minorHAnsi"/>
+        </w:rPr>
+        <w:t xml:space="preserve"> </w:t>
+      </w:r>
+      <w:proofErr w:type="spellStart"/>
+      <w:r>
+        <w:rPr>
+          <w:rFonts w:asciiTheme="minorHAnsi" w:hAnsiTheme="minorHAnsi" w:cstheme="minorHAnsi"/>
+        </w:rPr>
+        <w:t>seldom</w:t>
+      </w:r>
+      <w:proofErr w:type="spellEnd"/>
+      <w:r>
+        <w:rPr>
+          <w:rFonts w:asciiTheme="minorHAnsi" w:hAnsiTheme="minorHAnsi" w:cstheme="minorHAnsi"/>
+        </w:rPr>
+        <w:t xml:space="preserve"> capture all aspects of the </w:t>
+      </w:r>
+      <w:proofErr w:type="spellStart"/>
+      <w:r>
+        <w:rPr>
+          <w:rFonts w:asciiTheme="minorHAnsi" w:hAnsiTheme="minorHAnsi" w:cstheme="minorHAnsi"/>
+        </w:rPr>
+        <w:t>behavior</w:t>
+      </w:r>
+      <w:proofErr w:type="spellEnd"/>
+      <w:r>
+        <w:rPr>
+          <w:rFonts w:asciiTheme="minorHAnsi" w:hAnsiTheme="minorHAnsi" w:cstheme="minorHAnsi"/>
+        </w:rPr>
+        <w:t xml:space="preserve"> of the system. </w:t>
+      </w:r>
+      <w:proofErr w:type="spellStart"/>
+      <w:r>
+        <w:rPr>
+          <w:rFonts w:asciiTheme="minorHAnsi" w:hAnsiTheme="minorHAnsi" w:cstheme="minorHAnsi"/>
+        </w:rPr>
+        <w:t>Supposing</w:t>
+      </w:r>
+      <w:proofErr w:type="spellEnd"/>
+      <w:r>
+        <w:rPr>
+          <w:rFonts w:asciiTheme="minorHAnsi" w:hAnsiTheme="minorHAnsi" w:cstheme="minorHAnsi"/>
+        </w:rPr>
+        <w:t xml:space="preserve"> </w:t>
+      </w:r>
+      <w:proofErr w:type="spellStart"/>
+      <w:r>
+        <w:rPr>
+          <w:rFonts w:asciiTheme="minorHAnsi" w:hAnsiTheme="minorHAnsi" w:cstheme="minorHAnsi"/>
+        </w:rPr>
+        <w:t>that</w:t>
+      </w:r>
+      <w:proofErr w:type="spellEnd"/>
+      <w:r>
+        <w:rPr>
+          <w:rFonts w:asciiTheme="minorHAnsi" w:hAnsiTheme="minorHAnsi" w:cstheme="minorHAnsi"/>
+        </w:rPr>
+        <w:t xml:space="preserve"> in addition to the </w:t>
+      </w:r>
+      <w:proofErr w:type="spellStart"/>
+      <w:r>
+        <w:rPr>
+          <w:rFonts w:asciiTheme="minorHAnsi" w:hAnsiTheme="minorHAnsi" w:cstheme="minorHAnsi"/>
+        </w:rPr>
+        <w:t>constraints</w:t>
+      </w:r>
+      <w:proofErr w:type="spellEnd"/>
+      <w:r>
+        <w:rPr>
+          <w:rFonts w:asciiTheme="minorHAnsi" w:hAnsiTheme="minorHAnsi" w:cstheme="minorHAnsi"/>
+        </w:rPr>
+        <w:t xml:space="preserve"> </w:t>
+      </w:r>
+      <w:proofErr w:type="spellStart"/>
+      <w:r>
+        <w:rPr>
+          <w:rFonts w:asciiTheme="minorHAnsi" w:hAnsiTheme="minorHAnsi" w:cstheme="minorHAnsi"/>
+        </w:rPr>
+        <w:t>imposed</w:t>
+      </w:r>
+      <w:proofErr w:type="spellEnd"/>
+      <w:r>
+        <w:rPr>
+          <w:rFonts w:asciiTheme="minorHAnsi" w:hAnsiTheme="minorHAnsi" w:cstheme="minorHAnsi"/>
+        </w:rPr>
+        <w:t xml:space="preserve"> on the maximum and minimum control input (i.e.</w:t>
+      </w:r>
+      <w:proofErr w:type="gramStart"/>
+      <w:r>
+        <w:rPr>
+          <w:rFonts w:asciiTheme="minorHAnsi" w:hAnsiTheme="minorHAnsi" w:cstheme="minorHAnsi"/>
+        </w:rPr>
+        <w:t>, )</w:t>
+      </w:r>
+      <w:proofErr w:type="gramEnd"/>
+      <w:r>
+        <w:rPr>
+          <w:rFonts w:asciiTheme="minorHAnsi" w:hAnsiTheme="minorHAnsi" w:cstheme="minorHAnsi"/>
+        </w:rPr>
+        <w:t xml:space="preserve">, </w:t>
+      </w:r>
+      <w:proofErr w:type="spellStart"/>
+      <w:r>
+        <w:rPr>
+          <w:rFonts w:asciiTheme="minorHAnsi" w:hAnsiTheme="minorHAnsi" w:cstheme="minorHAnsi"/>
+        </w:rPr>
+        <w:t>our</w:t>
+      </w:r>
+      <w:proofErr w:type="spellEnd"/>
+      <w:r>
+        <w:rPr>
+          <w:rFonts w:asciiTheme="minorHAnsi" w:hAnsiTheme="minorHAnsi" w:cstheme="minorHAnsi"/>
+        </w:rPr>
+        <w:t xml:space="preserve"> real </w:t>
+      </w:r>
+      <w:proofErr w:type="spellStart"/>
+      <w:r>
+        <w:rPr>
+          <w:rFonts w:asciiTheme="minorHAnsi" w:hAnsiTheme="minorHAnsi" w:cstheme="minorHAnsi"/>
+        </w:rPr>
+        <w:t>physical</w:t>
+      </w:r>
+      <w:proofErr w:type="spellEnd"/>
+      <w:r>
+        <w:rPr>
+          <w:rFonts w:asciiTheme="minorHAnsi" w:hAnsiTheme="minorHAnsi" w:cstheme="minorHAnsi"/>
+        </w:rPr>
+        <w:t xml:space="preserve"> brick "robot" </w:t>
+      </w:r>
+      <w:proofErr w:type="spellStart"/>
+      <w:r>
+        <w:rPr>
+          <w:rFonts w:asciiTheme="minorHAnsi" w:hAnsiTheme="minorHAnsi" w:cstheme="minorHAnsi"/>
+        </w:rPr>
+        <w:t>also</w:t>
+      </w:r>
+      <w:proofErr w:type="spellEnd"/>
+      <w:r>
+        <w:rPr>
+          <w:rFonts w:asciiTheme="minorHAnsi" w:hAnsiTheme="minorHAnsi" w:cstheme="minorHAnsi"/>
+        </w:rPr>
+        <w:t xml:space="preserve"> </w:t>
+      </w:r>
+      <w:proofErr w:type="spellStart"/>
+      <w:r>
+        <w:rPr>
+          <w:rFonts w:asciiTheme="minorHAnsi" w:hAnsiTheme="minorHAnsi" w:cstheme="minorHAnsi"/>
+        </w:rPr>
+        <w:t>had</w:t>
+      </w:r>
+      <w:proofErr w:type="spellEnd"/>
+      <w:r>
+        <w:rPr>
+          <w:rFonts w:asciiTheme="minorHAnsi" w:hAnsiTheme="minorHAnsi" w:cstheme="minorHAnsi"/>
+        </w:rPr>
+        <w:t xml:space="preserve"> </w:t>
+      </w:r>
+      <w:proofErr w:type="spellStart"/>
+      <w:r>
+        <w:rPr>
+          <w:rFonts w:asciiTheme="minorHAnsi" w:hAnsiTheme="minorHAnsi" w:cstheme="minorHAnsi"/>
+        </w:rPr>
+        <w:t>constraints</w:t>
+      </w:r>
+      <w:proofErr w:type="spellEnd"/>
+      <w:r>
+        <w:rPr>
+          <w:rFonts w:asciiTheme="minorHAnsi" w:hAnsiTheme="minorHAnsi" w:cstheme="minorHAnsi"/>
+        </w:rPr>
+        <w:t xml:space="preserve"> on the </w:t>
+      </w:r>
+      <w:proofErr w:type="spellStart"/>
+      <w:r>
+        <w:rPr>
+          <w:rFonts w:asciiTheme="minorHAnsi" w:hAnsiTheme="minorHAnsi" w:cstheme="minorHAnsi"/>
+        </w:rPr>
+        <w:t>derivative</w:t>
+      </w:r>
+      <w:proofErr w:type="spellEnd"/>
+      <w:r>
+        <w:rPr>
+          <w:rFonts w:asciiTheme="minorHAnsi" w:hAnsiTheme="minorHAnsi" w:cstheme="minorHAnsi"/>
+        </w:rPr>
+        <w:t xml:space="preserve"> of the control input (</w:t>
+      </w:r>
+      <w:proofErr w:type="spellStart"/>
+      <w:r>
+        <w:rPr>
+          <w:rFonts w:asciiTheme="minorHAnsi" w:hAnsiTheme="minorHAnsi" w:cstheme="minorHAnsi"/>
+        </w:rPr>
+        <w:t>let's</w:t>
+      </w:r>
+      <w:proofErr w:type="spellEnd"/>
+      <w:r>
+        <w:rPr>
+          <w:rFonts w:asciiTheme="minorHAnsi" w:hAnsiTheme="minorHAnsi" w:cstheme="minorHAnsi"/>
+        </w:rPr>
+        <w:t xml:space="preserve"> </w:t>
+      </w:r>
+      <w:proofErr w:type="spellStart"/>
+      <w:r>
+        <w:rPr>
+          <w:rFonts w:asciiTheme="minorHAnsi" w:hAnsiTheme="minorHAnsi" w:cstheme="minorHAnsi"/>
+        </w:rPr>
+        <w:t>say</w:t>
+      </w:r>
+      <w:proofErr w:type="spellEnd"/>
+      <w:r>
+        <w:rPr>
+          <w:rFonts w:asciiTheme="minorHAnsi" w:hAnsiTheme="minorHAnsi" w:cstheme="minorHAnsi"/>
+        </w:rPr>
+        <w:t xml:space="preserve"> ). </w:t>
+      </w:r>
+      <w:proofErr w:type="spellStart"/>
+      <w:r>
+        <w:rPr>
+          <w:rFonts w:asciiTheme="minorHAnsi" w:hAnsiTheme="minorHAnsi" w:cstheme="minorHAnsi"/>
+        </w:rPr>
+        <w:t>Assuming</w:t>
+      </w:r>
+      <w:proofErr w:type="spellEnd"/>
+      <w:r>
+        <w:rPr>
+          <w:rFonts w:asciiTheme="minorHAnsi" w:hAnsiTheme="minorHAnsi" w:cstheme="minorHAnsi"/>
+        </w:rPr>
+        <w:t xml:space="preserve"> </w:t>
+      </w:r>
+      <w:proofErr w:type="spellStart"/>
+      <w:r>
+        <w:rPr>
+          <w:rFonts w:asciiTheme="minorHAnsi" w:hAnsiTheme="minorHAnsi" w:cstheme="minorHAnsi"/>
+        </w:rPr>
+        <w:t>that</w:t>
+      </w:r>
+      <w:proofErr w:type="spellEnd"/>
+      <w:r>
+        <w:rPr>
+          <w:rFonts w:asciiTheme="minorHAnsi" w:hAnsiTheme="minorHAnsi" w:cstheme="minorHAnsi"/>
+        </w:rPr>
+        <w:t xml:space="preserve"> </w:t>
+      </w:r>
+      <w:proofErr w:type="spellStart"/>
+      <w:r>
+        <w:rPr>
+          <w:rFonts w:asciiTheme="minorHAnsi" w:hAnsiTheme="minorHAnsi" w:cstheme="minorHAnsi"/>
+        </w:rPr>
+        <w:t>you</w:t>
+      </w:r>
+      <w:proofErr w:type="spellEnd"/>
+      <w:r>
+        <w:rPr>
+          <w:rFonts w:asciiTheme="minorHAnsi" w:hAnsiTheme="minorHAnsi" w:cstheme="minorHAnsi"/>
+        </w:rPr>
+        <w:t xml:space="preserve"> </w:t>
+      </w:r>
+      <w:proofErr w:type="spellStart"/>
+      <w:r>
+        <w:rPr>
+          <w:rFonts w:asciiTheme="minorHAnsi" w:hAnsiTheme="minorHAnsi" w:cstheme="minorHAnsi"/>
+        </w:rPr>
+        <w:t>only</w:t>
+      </w:r>
+      <w:proofErr w:type="spellEnd"/>
+      <w:r>
+        <w:rPr>
+          <w:rFonts w:asciiTheme="minorHAnsi" w:hAnsiTheme="minorHAnsi" w:cstheme="minorHAnsi"/>
+        </w:rPr>
+        <w:t xml:space="preserve"> </w:t>
+      </w:r>
+      <w:proofErr w:type="spellStart"/>
+      <w:r>
+        <w:rPr>
+          <w:rFonts w:asciiTheme="minorHAnsi" w:hAnsiTheme="minorHAnsi" w:cstheme="minorHAnsi"/>
+        </w:rPr>
+        <w:t>cared</w:t>
+      </w:r>
+      <w:proofErr w:type="spellEnd"/>
+      <w:r>
+        <w:rPr>
+          <w:rFonts w:asciiTheme="minorHAnsi" w:hAnsiTheme="minorHAnsi" w:cstheme="minorHAnsi"/>
+        </w:rPr>
+        <w:t xml:space="preserve"> about </w:t>
+      </w:r>
+      <w:proofErr w:type="spellStart"/>
+      <w:r>
+        <w:rPr>
+          <w:rFonts w:asciiTheme="minorHAnsi" w:hAnsiTheme="minorHAnsi" w:cstheme="minorHAnsi"/>
+        </w:rPr>
+        <w:t>stabilizing</w:t>
+      </w:r>
+      <w:proofErr w:type="spellEnd"/>
+      <w:r>
+        <w:rPr>
+          <w:rFonts w:asciiTheme="minorHAnsi" w:hAnsiTheme="minorHAnsi" w:cstheme="minorHAnsi"/>
+        </w:rPr>
+        <w:t xml:space="preserve"> the system to the </w:t>
+      </w:r>
+      <w:proofErr w:type="spellStart"/>
+      <w:r>
+        <w:rPr>
+          <w:rFonts w:asciiTheme="minorHAnsi" w:hAnsiTheme="minorHAnsi" w:cstheme="minorHAnsi"/>
+        </w:rPr>
+        <w:t>origin</w:t>
+      </w:r>
+      <w:proofErr w:type="spellEnd"/>
+      <w:r>
+        <w:rPr>
+          <w:rFonts w:asciiTheme="minorHAnsi" w:hAnsiTheme="minorHAnsi" w:cstheme="minorHAnsi"/>
+        </w:rPr>
+        <w:t xml:space="preserve">, </w:t>
+      </w:r>
+      <w:proofErr w:type="spellStart"/>
+      <w:r>
+        <w:rPr>
+          <w:rFonts w:asciiTheme="minorHAnsi" w:hAnsiTheme="minorHAnsi" w:cstheme="minorHAnsi"/>
+        </w:rPr>
+        <w:t>which</w:t>
+      </w:r>
+      <w:proofErr w:type="spellEnd"/>
+      <w:r>
+        <w:rPr>
+          <w:rFonts w:asciiTheme="minorHAnsi" w:hAnsiTheme="minorHAnsi" w:cstheme="minorHAnsi"/>
+        </w:rPr>
+        <w:t xml:space="preserve"> </w:t>
+      </w:r>
+      <w:proofErr w:type="spellStart"/>
+      <w:r>
+        <w:rPr>
+          <w:rFonts w:asciiTheme="minorHAnsi" w:hAnsiTheme="minorHAnsi" w:cstheme="minorHAnsi"/>
+        </w:rPr>
+        <w:t>controller</w:t>
+      </w:r>
+      <w:proofErr w:type="spellEnd"/>
+      <w:r>
+        <w:rPr>
+          <w:rFonts w:asciiTheme="minorHAnsi" w:hAnsiTheme="minorHAnsi" w:cstheme="minorHAnsi"/>
+        </w:rPr>
+        <w:t xml:space="preserve"> </w:t>
+      </w:r>
+      <w:proofErr w:type="spellStart"/>
+      <w:r>
+        <w:rPr>
+          <w:rFonts w:asciiTheme="minorHAnsi" w:hAnsiTheme="minorHAnsi" w:cstheme="minorHAnsi"/>
+        </w:rPr>
+        <w:t>would</w:t>
+      </w:r>
+      <w:proofErr w:type="spellEnd"/>
+      <w:r>
+        <w:rPr>
+          <w:rFonts w:asciiTheme="minorHAnsi" w:hAnsiTheme="minorHAnsi" w:cstheme="minorHAnsi"/>
+        </w:rPr>
+        <w:t xml:space="preserve"> </w:t>
+      </w:r>
+      <w:proofErr w:type="spellStart"/>
+      <w:r>
+        <w:rPr>
+          <w:rFonts w:asciiTheme="minorHAnsi" w:hAnsiTheme="minorHAnsi" w:cstheme="minorHAnsi"/>
+        </w:rPr>
+        <w:t>you</w:t>
+      </w:r>
+      <w:proofErr w:type="spellEnd"/>
+      <w:r>
+        <w:rPr>
+          <w:rFonts w:asciiTheme="minorHAnsi" w:hAnsiTheme="minorHAnsi" w:cstheme="minorHAnsi"/>
+        </w:rPr>
+        <w:t xml:space="preserve"> </w:t>
+      </w:r>
+      <w:proofErr w:type="spellStart"/>
+      <w:r>
+        <w:rPr>
+          <w:rFonts w:asciiTheme="minorHAnsi" w:hAnsiTheme="minorHAnsi" w:cstheme="minorHAnsi"/>
+        </w:rPr>
+        <w:t>prefer</w:t>
+      </w:r>
+      <w:proofErr w:type="spellEnd"/>
+      <w:r>
+        <w:rPr>
+          <w:rFonts w:asciiTheme="minorHAnsi" w:hAnsiTheme="minorHAnsi" w:cstheme="minorHAnsi"/>
+        </w:rPr>
+        <w:t xml:space="preserve"> to </w:t>
+      </w:r>
+      <w:proofErr w:type="spellStart"/>
+      <w:r>
+        <w:rPr>
+          <w:rFonts w:asciiTheme="minorHAnsi" w:hAnsiTheme="minorHAnsi" w:cstheme="minorHAnsi"/>
+        </w:rPr>
+        <w:t>implement</w:t>
+      </w:r>
+      <w:proofErr w:type="spellEnd"/>
+      <w:r>
+        <w:rPr>
+          <w:rFonts w:asciiTheme="minorHAnsi" w:hAnsiTheme="minorHAnsi" w:cstheme="minorHAnsi"/>
+        </w:rPr>
+        <w:t>?</w:t>
+      </w:r>
+    </w:p>
+    <w:p>
+      <w:pPr>
+        <w:rPr>
+          <w:rFonts w:cstheme="minorHAnsi"/>
+          <w:b/>
+        </w:rPr>
+      </w:pPr>
+      <w:r>
+        <w:rPr>
+          <w:rFonts w:cstheme="minorHAnsi"/>
+          <w:b/>
+        </w:rPr>
+        <w:object w:dxaOrig="225" w:dyaOrig="225" w14:anchorId="516B00B4">
+          <v:shape id="_x0000_i1180" type="#_x0000_t75" style="width:18pt;height:15.6pt" o:ole="">
+            <v:imagedata r:id="rId6" o:title=""/>
+          </v:shape>
+          <w:control r:id="rId54" w:name="DefaultOcxName6" w:shapeid="_x0000_i1180"/>
+        </w:object>
+      </w:r>
+      <w:r>
+        <w:rPr>
+          <w:rFonts w:cstheme="minorHAnsi"/>
+          <w:b/>
+        </w:rPr>
+        <w:t>Quadratic cost + minimum-time (cost from part (b))</w:t>
+      </w:r>
+    </w:p>
+    <w:p>
+      <w:pPr>
+        <w:shd w:val="clear" w:color="auto" w:fill="FFFFFF"/>
+        <w:spacing w:after="0" w:line="240" w:lineRule="auto"/>
+        <w:rPr>
+          <w:rFonts w:eastAsia="Times New Roman" w:cstheme="minorHAnsi"/>
+          <w:b/>
+          <w:bCs/>
+          <w:color w:val="222222"/>
+          <w:sz w:val="24"/>
+          <w:szCs w:val="24"/>
+          <w:lang w:val="fr-CA" w:eastAsia="fr-CA"/>
+        </w:rPr>
+      </w:pPr>
+      <w:proofErr w:type="spellStart"/>
+      <w:r>
+        <w:rPr>
+          <w:rFonts w:eastAsia="Times New Roman" w:cstheme="minorHAnsi"/>
+          <w:b/>
+          <w:bCs/>
+          <w:color w:val="222222"/>
+          <w:sz w:val="24"/>
+          <w:szCs w:val="24"/>
+          <w:lang w:val="fr-CA" w:eastAsia="fr-CA"/>
+        </w:rPr>
+        <w:t>Explanation</w:t>
+      </w:r>
+      <w:proofErr w:type="spellEnd"/>
+    </w:p>
+    <w:p>
+      <w:pPr>
+        <w:shd w:val="clear" w:color="auto" w:fill="FFFFFF"/>
+        <w:spacing w:after="0" w:line="240" w:lineRule="auto"/>
+        <w:rPr>
+          <w:rFonts w:eastAsia="Times New Roman" w:cstheme="minorHAnsi"/>
+          <w:b/>
+          <w:color w:val="222222"/>
+          <w:sz w:val="24"/>
+          <w:szCs w:val="24"/>
+          <w:lang w:val="fr-CA" w:eastAsia="fr-CA"/>
+        </w:rPr>
+      </w:pPr>
+      <w:r>
+        <w:rPr>
+          <w:rFonts w:eastAsia="Times New Roman" w:cstheme="minorHAnsi"/>
+          <w:b/>
+          <w:color w:val="222222"/>
+          <w:sz w:val="24"/>
+          <w:szCs w:val="24"/>
+          <w:lang w:val="fr-CA" w:eastAsia="fr-CA"/>
+        </w:rPr>
+        <w:t xml:space="preserve">As </w:t>
+      </w:r>
+      <w:proofErr w:type="spellStart"/>
+      <w:r>
+        <w:rPr>
+          <w:rFonts w:eastAsia="Times New Roman" w:cstheme="minorHAnsi"/>
+          <w:b/>
+          <w:color w:val="222222"/>
+          <w:sz w:val="24"/>
+          <w:szCs w:val="24"/>
+          <w:lang w:val="fr-CA" w:eastAsia="fr-CA"/>
+        </w:rPr>
+        <w:t>discussed</w:t>
+      </w:r>
+      <w:proofErr w:type="spellEnd"/>
+      <w:r>
+        <w:rPr>
+          <w:rFonts w:eastAsia="Times New Roman" w:cstheme="minorHAnsi"/>
+          <w:b/>
+          <w:color w:val="222222"/>
+          <w:sz w:val="24"/>
+          <w:szCs w:val="24"/>
+          <w:lang w:val="fr-CA" w:eastAsia="fr-CA"/>
+        </w:rPr>
+        <w:t xml:space="preserve"> in class, the minimum-time </w:t>
+      </w:r>
+      <w:proofErr w:type="spellStart"/>
+      <w:r>
+        <w:rPr>
+          <w:rFonts w:eastAsia="Times New Roman" w:cstheme="minorHAnsi"/>
+          <w:b/>
+          <w:color w:val="222222"/>
+          <w:sz w:val="24"/>
+          <w:szCs w:val="24"/>
+          <w:lang w:val="fr-CA" w:eastAsia="fr-CA"/>
+        </w:rPr>
+        <w:t>cos</w:t>
+      </w:r>
       <w:bookmarkStart w:id="0" w:name="_GoBack"/>
-      <w:r>
-        <w:rPr>
-          <w:rFonts w:ascii="Open Sans" w:hAnsi="Open Sans" w:cs="Open Sans"/>
-          <w:b/>
-          <w:color w:val="222222"/>
-          <w:shd w:val="clear" w:color="auto" w:fill="FFFFFF"/>
-        </w:rPr>
-        <w:t>The optimal cost-to-go gets multiplied by 3, but the controller does not change. This can be easily verified by going through the same calculations as in part (a) and (b). This is a feature of LQR (Linear Quadratic Regulator) problems in general. Scaling both the cost on state and action does not change the controller (but only changes the optimal cost-to-go).</w:t>
-      </w:r>
       <w:bookmarkEnd w:id="0"/>
+      <w:r>
+        <w:rPr>
+          <w:rFonts w:eastAsia="Times New Roman" w:cstheme="minorHAnsi"/>
+          <w:b/>
+          <w:color w:val="222222"/>
+          <w:sz w:val="24"/>
+          <w:szCs w:val="24"/>
+          <w:lang w:val="fr-CA" w:eastAsia="fr-CA"/>
+        </w:rPr>
+        <w:t>t</w:t>
+      </w:r>
+      <w:proofErr w:type="spellEnd"/>
+      <w:r>
+        <w:rPr>
+          <w:rFonts w:eastAsia="Times New Roman" w:cstheme="minorHAnsi"/>
+          <w:b/>
+          <w:color w:val="222222"/>
+          <w:sz w:val="24"/>
+          <w:szCs w:val="24"/>
+          <w:lang w:val="fr-CA" w:eastAsia="fr-CA"/>
+        </w:rPr>
+        <w:t xml:space="preserve"> </w:t>
+      </w:r>
+      <w:proofErr w:type="spellStart"/>
+      <w:r>
+        <w:rPr>
+          <w:rFonts w:eastAsia="Times New Roman" w:cstheme="minorHAnsi"/>
+          <w:b/>
+          <w:color w:val="222222"/>
+          <w:sz w:val="24"/>
+          <w:szCs w:val="24"/>
+          <w:lang w:val="fr-CA" w:eastAsia="fr-CA"/>
+        </w:rPr>
+        <w:t>typically</w:t>
+      </w:r>
+      <w:proofErr w:type="spellEnd"/>
+      <w:r>
+        <w:rPr>
+          <w:rFonts w:eastAsia="Times New Roman" w:cstheme="minorHAnsi"/>
+          <w:b/>
+          <w:color w:val="222222"/>
+          <w:sz w:val="24"/>
+          <w:szCs w:val="24"/>
+          <w:lang w:val="fr-CA" w:eastAsia="fr-CA"/>
+        </w:rPr>
+        <w:t xml:space="preserve"> </w:t>
+      </w:r>
+      <w:proofErr w:type="spellStart"/>
+      <w:r>
+        <w:rPr>
+          <w:rFonts w:eastAsia="Times New Roman" w:cstheme="minorHAnsi"/>
+          <w:b/>
+          <w:color w:val="222222"/>
+          <w:sz w:val="24"/>
+          <w:szCs w:val="24"/>
+          <w:lang w:val="fr-CA" w:eastAsia="fr-CA"/>
+        </w:rPr>
+        <w:t>yields</w:t>
+      </w:r>
+      <w:proofErr w:type="spellEnd"/>
+      <w:r>
+        <w:rPr>
+          <w:rFonts w:eastAsia="Times New Roman" w:cstheme="minorHAnsi"/>
+          <w:b/>
+          <w:color w:val="222222"/>
+          <w:sz w:val="24"/>
+          <w:szCs w:val="24"/>
+          <w:lang w:val="fr-CA" w:eastAsia="fr-CA"/>
+        </w:rPr>
+        <w:t xml:space="preserve"> </w:t>
+      </w:r>
+      <w:proofErr w:type="spellStart"/>
+      <w:r>
+        <w:rPr>
+          <w:rFonts w:eastAsia="Times New Roman" w:cstheme="minorHAnsi"/>
+          <w:b/>
+          <w:color w:val="222222"/>
+          <w:sz w:val="24"/>
+          <w:szCs w:val="24"/>
+          <w:lang w:val="fr-CA" w:eastAsia="fr-CA"/>
+        </w:rPr>
+        <w:t>controllers</w:t>
+      </w:r>
+      <w:proofErr w:type="spellEnd"/>
+      <w:r>
+        <w:rPr>
+          <w:rFonts w:eastAsia="Times New Roman" w:cstheme="minorHAnsi"/>
+          <w:b/>
+          <w:color w:val="222222"/>
+          <w:sz w:val="24"/>
+          <w:szCs w:val="24"/>
+          <w:lang w:val="fr-CA" w:eastAsia="fr-CA"/>
+        </w:rPr>
+        <w:t xml:space="preserve"> </w:t>
+      </w:r>
+      <w:proofErr w:type="spellStart"/>
+      <w:r>
+        <w:rPr>
+          <w:rFonts w:eastAsia="Times New Roman" w:cstheme="minorHAnsi"/>
+          <w:b/>
+          <w:color w:val="222222"/>
+          <w:sz w:val="24"/>
+          <w:szCs w:val="24"/>
+          <w:lang w:val="fr-CA" w:eastAsia="fr-CA"/>
+        </w:rPr>
+        <w:t>that</w:t>
+      </w:r>
+      <w:proofErr w:type="spellEnd"/>
+      <w:r>
+        <w:rPr>
+          <w:rFonts w:eastAsia="Times New Roman" w:cstheme="minorHAnsi"/>
+          <w:b/>
+          <w:color w:val="222222"/>
+          <w:sz w:val="24"/>
+          <w:szCs w:val="24"/>
+          <w:lang w:val="fr-CA" w:eastAsia="fr-CA"/>
+        </w:rPr>
+        <w:t xml:space="preserve"> change </w:t>
+      </w:r>
+      <w:proofErr w:type="spellStart"/>
+      <w:r>
+        <w:rPr>
+          <w:rFonts w:eastAsia="Times New Roman" w:cstheme="minorHAnsi"/>
+          <w:b/>
+          <w:color w:val="222222"/>
+          <w:sz w:val="24"/>
+          <w:szCs w:val="24"/>
+          <w:lang w:val="fr-CA" w:eastAsia="fr-CA"/>
+        </w:rPr>
+        <w:t>very</w:t>
+      </w:r>
+      <w:proofErr w:type="spellEnd"/>
+      <w:r>
+        <w:rPr>
+          <w:rFonts w:eastAsia="Times New Roman" w:cstheme="minorHAnsi"/>
+          <w:b/>
+          <w:color w:val="222222"/>
+          <w:sz w:val="24"/>
+          <w:szCs w:val="24"/>
+          <w:lang w:val="fr-CA" w:eastAsia="fr-CA"/>
+        </w:rPr>
+        <w:t xml:space="preserve"> </w:t>
+      </w:r>
+      <w:proofErr w:type="spellStart"/>
+      <w:r>
+        <w:rPr>
+          <w:rFonts w:eastAsia="Times New Roman" w:cstheme="minorHAnsi"/>
+          <w:b/>
+          <w:color w:val="222222"/>
+          <w:sz w:val="24"/>
+          <w:szCs w:val="24"/>
+          <w:lang w:val="fr-CA" w:eastAsia="fr-CA"/>
+        </w:rPr>
+        <w:t>sharply</w:t>
+      </w:r>
+      <w:proofErr w:type="spellEnd"/>
+      <w:r>
+        <w:rPr>
+          <w:rFonts w:eastAsia="Times New Roman" w:cstheme="minorHAnsi"/>
+          <w:b/>
+          <w:color w:val="222222"/>
+          <w:sz w:val="24"/>
+          <w:szCs w:val="24"/>
+          <w:lang w:val="fr-CA" w:eastAsia="fr-CA"/>
+        </w:rPr>
+        <w:t xml:space="preserve"> </w:t>
+      </w:r>
+      <w:proofErr w:type="spellStart"/>
+      <w:r>
+        <w:rPr>
+          <w:rFonts w:eastAsia="Times New Roman" w:cstheme="minorHAnsi"/>
+          <w:b/>
+          <w:color w:val="222222"/>
+          <w:sz w:val="24"/>
+          <w:szCs w:val="24"/>
+          <w:lang w:val="fr-CA" w:eastAsia="fr-CA"/>
+        </w:rPr>
+        <w:t>from</w:t>
+      </w:r>
+      <w:proofErr w:type="spellEnd"/>
+      <w:r>
+        <w:rPr>
+          <w:rFonts w:eastAsia="Times New Roman" w:cstheme="minorHAnsi"/>
+          <w:b/>
+          <w:color w:val="222222"/>
+          <w:sz w:val="24"/>
+          <w:szCs w:val="24"/>
+          <w:lang w:val="fr-CA" w:eastAsia="fr-CA"/>
+        </w:rPr>
+        <w:t xml:space="preserve"> -1 to 1 </w:t>
+      </w:r>
+      <w:proofErr w:type="spellStart"/>
+      <w:r>
+        <w:rPr>
+          <w:rFonts w:eastAsia="Times New Roman" w:cstheme="minorHAnsi"/>
+          <w:b/>
+          <w:color w:val="222222"/>
+          <w:sz w:val="24"/>
+          <w:szCs w:val="24"/>
+          <w:lang w:val="fr-CA" w:eastAsia="fr-CA"/>
+        </w:rPr>
+        <w:t>along</w:t>
+      </w:r>
+      <w:proofErr w:type="spellEnd"/>
+      <w:r>
+        <w:rPr>
+          <w:rFonts w:eastAsia="Times New Roman" w:cstheme="minorHAnsi"/>
+          <w:b/>
+          <w:color w:val="222222"/>
+          <w:sz w:val="24"/>
+          <w:szCs w:val="24"/>
+          <w:lang w:val="fr-CA" w:eastAsia="fr-CA"/>
+        </w:rPr>
+        <w:t xml:space="preserve"> the </w:t>
+      </w:r>
+      <w:proofErr w:type="spellStart"/>
+      <w:r>
+        <w:rPr>
+          <w:rFonts w:eastAsia="Times New Roman" w:cstheme="minorHAnsi"/>
+          <w:b/>
+          <w:color w:val="222222"/>
+          <w:sz w:val="24"/>
+          <w:szCs w:val="24"/>
+          <w:lang w:val="fr-CA" w:eastAsia="fr-CA"/>
+        </w:rPr>
+        <w:t>switching</w:t>
+      </w:r>
+      <w:proofErr w:type="spellEnd"/>
+      <w:r>
+        <w:rPr>
+          <w:rFonts w:eastAsia="Times New Roman" w:cstheme="minorHAnsi"/>
+          <w:b/>
+          <w:color w:val="222222"/>
+          <w:sz w:val="24"/>
+          <w:szCs w:val="24"/>
+          <w:lang w:val="fr-CA" w:eastAsia="fr-CA"/>
+        </w:rPr>
+        <w:t xml:space="preserve"> surface. This </w:t>
+      </w:r>
+      <w:proofErr w:type="spellStart"/>
+      <w:r>
+        <w:rPr>
+          <w:rFonts w:eastAsia="Times New Roman" w:cstheme="minorHAnsi"/>
+          <w:b/>
+          <w:color w:val="222222"/>
+          <w:sz w:val="24"/>
+          <w:szCs w:val="24"/>
+          <w:lang w:val="fr-CA" w:eastAsia="fr-CA"/>
+        </w:rPr>
+        <w:t>would</w:t>
+      </w:r>
+      <w:proofErr w:type="spellEnd"/>
+      <w:r>
+        <w:rPr>
+          <w:rFonts w:eastAsia="Times New Roman" w:cstheme="minorHAnsi"/>
+          <w:b/>
+          <w:color w:val="222222"/>
+          <w:sz w:val="24"/>
+          <w:szCs w:val="24"/>
+          <w:lang w:val="fr-CA" w:eastAsia="fr-CA"/>
+        </w:rPr>
+        <w:t xml:space="preserve"> </w:t>
+      </w:r>
+      <w:proofErr w:type="spellStart"/>
+      <w:r>
+        <w:rPr>
+          <w:rFonts w:eastAsia="Times New Roman" w:cstheme="minorHAnsi"/>
+          <w:b/>
+          <w:color w:val="222222"/>
+          <w:sz w:val="24"/>
+          <w:szCs w:val="24"/>
+          <w:lang w:val="fr-CA" w:eastAsia="fr-CA"/>
+        </w:rPr>
+        <w:t>violate</w:t>
+      </w:r>
+      <w:proofErr w:type="spellEnd"/>
+      <w:r>
+        <w:rPr>
+          <w:rFonts w:eastAsia="Times New Roman" w:cstheme="minorHAnsi"/>
+          <w:b/>
+          <w:color w:val="222222"/>
+          <w:sz w:val="24"/>
+          <w:szCs w:val="24"/>
+          <w:lang w:val="fr-CA" w:eastAsia="fr-CA"/>
+        </w:rPr>
+        <w:t xml:space="preserve"> the </w:t>
+      </w:r>
+      <w:proofErr w:type="spellStart"/>
+      <w:proofErr w:type="gramStart"/>
+      <w:r>
+        <w:rPr>
+          <w:rFonts w:eastAsia="Times New Roman" w:cstheme="minorHAnsi"/>
+          <w:b/>
+          <w:color w:val="222222"/>
+          <w:sz w:val="24"/>
+          <w:szCs w:val="24"/>
+          <w:lang w:val="fr-CA" w:eastAsia="fr-CA"/>
+        </w:rPr>
+        <w:t>constraint</w:t>
+      </w:r>
+      <w:proofErr w:type="spellEnd"/>
+      <w:r>
+        <w:rPr>
+          <w:rFonts w:eastAsia="Times New Roman" w:cstheme="minorHAnsi"/>
+          <w:b/>
+          <w:color w:val="222222"/>
+          <w:sz w:val="24"/>
+          <w:szCs w:val="24"/>
+          <w:lang w:val="fr-CA" w:eastAsia="fr-CA"/>
+        </w:rPr>
+        <w:t> .</w:t>
+      </w:r>
+      <w:proofErr w:type="gramEnd"/>
+      <w:r>
+        <w:rPr>
+          <w:rFonts w:eastAsia="Times New Roman" w:cstheme="minorHAnsi"/>
+          <w:b/>
+          <w:color w:val="222222"/>
+          <w:sz w:val="24"/>
+          <w:szCs w:val="24"/>
+          <w:lang w:val="fr-CA" w:eastAsia="fr-CA"/>
+        </w:rPr>
+        <w:t xml:space="preserve"> The </w:t>
+      </w:r>
+      <w:proofErr w:type="spellStart"/>
+      <w:r>
+        <w:rPr>
+          <w:rFonts w:eastAsia="Times New Roman" w:cstheme="minorHAnsi"/>
+          <w:b/>
+          <w:color w:val="222222"/>
+          <w:sz w:val="24"/>
+          <w:szCs w:val="24"/>
+          <w:lang w:val="fr-CA" w:eastAsia="fr-CA"/>
+        </w:rPr>
+        <w:t>quadratic</w:t>
+      </w:r>
+      <w:proofErr w:type="spellEnd"/>
+      <w:r>
+        <w:rPr>
+          <w:rFonts w:eastAsia="Times New Roman" w:cstheme="minorHAnsi"/>
+          <w:b/>
+          <w:color w:val="222222"/>
+          <w:sz w:val="24"/>
+          <w:szCs w:val="24"/>
+          <w:lang w:val="fr-CA" w:eastAsia="fr-CA"/>
+        </w:rPr>
+        <w:t xml:space="preserve"> </w:t>
+      </w:r>
+      <w:proofErr w:type="spellStart"/>
+      <w:r>
+        <w:rPr>
+          <w:rFonts w:eastAsia="Times New Roman" w:cstheme="minorHAnsi"/>
+          <w:b/>
+          <w:color w:val="222222"/>
+          <w:sz w:val="24"/>
+          <w:szCs w:val="24"/>
+          <w:lang w:val="fr-CA" w:eastAsia="fr-CA"/>
+        </w:rPr>
+        <w:t>cost</w:t>
+      </w:r>
+      <w:proofErr w:type="spellEnd"/>
+      <w:r>
+        <w:rPr>
+          <w:rFonts w:eastAsia="Times New Roman" w:cstheme="minorHAnsi"/>
+          <w:b/>
+          <w:color w:val="222222"/>
+          <w:sz w:val="24"/>
+          <w:szCs w:val="24"/>
+          <w:lang w:val="fr-CA" w:eastAsia="fr-CA"/>
+        </w:rPr>
+        <w:t xml:space="preserve"> </w:t>
+      </w:r>
+      <w:proofErr w:type="spellStart"/>
+      <w:r>
+        <w:rPr>
+          <w:rFonts w:eastAsia="Times New Roman" w:cstheme="minorHAnsi"/>
+          <w:b/>
+          <w:color w:val="222222"/>
+          <w:sz w:val="24"/>
+          <w:szCs w:val="24"/>
+          <w:lang w:val="fr-CA" w:eastAsia="fr-CA"/>
+        </w:rPr>
+        <w:t>adds</w:t>
+      </w:r>
+      <w:proofErr w:type="spellEnd"/>
+      <w:r>
+        <w:rPr>
+          <w:rFonts w:eastAsia="Times New Roman" w:cstheme="minorHAnsi"/>
+          <w:b/>
+          <w:color w:val="222222"/>
+          <w:sz w:val="24"/>
+          <w:szCs w:val="24"/>
+          <w:lang w:val="fr-CA" w:eastAsia="fr-CA"/>
+        </w:rPr>
+        <w:t xml:space="preserve"> a penalty to the actions and causes </w:t>
+      </w:r>
+      <w:proofErr w:type="spellStart"/>
+      <w:r>
+        <w:rPr>
+          <w:rFonts w:eastAsia="Times New Roman" w:cstheme="minorHAnsi"/>
+          <w:b/>
+          <w:color w:val="222222"/>
+          <w:sz w:val="24"/>
+          <w:szCs w:val="24"/>
+          <w:lang w:val="fr-CA" w:eastAsia="fr-CA"/>
+        </w:rPr>
+        <w:t>them</w:t>
+      </w:r>
+      <w:proofErr w:type="spellEnd"/>
+      <w:r>
+        <w:rPr>
+          <w:rFonts w:eastAsia="Times New Roman" w:cstheme="minorHAnsi"/>
+          <w:b/>
+          <w:color w:val="222222"/>
+          <w:sz w:val="24"/>
+          <w:szCs w:val="24"/>
+          <w:lang w:val="fr-CA" w:eastAsia="fr-CA"/>
+        </w:rPr>
+        <w:t xml:space="preserve"> to </w:t>
+      </w:r>
+      <w:proofErr w:type="spellStart"/>
+      <w:r>
+        <w:rPr>
+          <w:rFonts w:eastAsia="Times New Roman" w:cstheme="minorHAnsi"/>
+          <w:b/>
+          <w:color w:val="222222"/>
+          <w:sz w:val="24"/>
+          <w:szCs w:val="24"/>
+          <w:lang w:val="fr-CA" w:eastAsia="fr-CA"/>
+        </w:rPr>
+        <w:t>get</w:t>
+      </w:r>
+      <w:proofErr w:type="spellEnd"/>
+      <w:r>
+        <w:rPr>
+          <w:rFonts w:eastAsia="Times New Roman" w:cstheme="minorHAnsi"/>
+          <w:b/>
+          <w:color w:val="222222"/>
+          <w:sz w:val="24"/>
+          <w:szCs w:val="24"/>
+          <w:lang w:val="fr-CA" w:eastAsia="fr-CA"/>
+        </w:rPr>
+        <w:t xml:space="preserve"> </w:t>
+      </w:r>
+      <w:proofErr w:type="spellStart"/>
+      <w:r>
+        <w:rPr>
+          <w:rFonts w:eastAsia="Times New Roman" w:cstheme="minorHAnsi"/>
+          <w:b/>
+          <w:color w:val="222222"/>
+          <w:sz w:val="24"/>
+          <w:szCs w:val="24"/>
+          <w:lang w:val="fr-CA" w:eastAsia="fr-CA"/>
+        </w:rPr>
+        <w:t>smoothed</w:t>
+      </w:r>
+      <w:proofErr w:type="spellEnd"/>
+      <w:r>
+        <w:rPr>
+          <w:rFonts w:eastAsia="Times New Roman" w:cstheme="minorHAnsi"/>
+          <w:b/>
+          <w:color w:val="222222"/>
+          <w:sz w:val="24"/>
+          <w:szCs w:val="24"/>
+          <w:lang w:val="fr-CA" w:eastAsia="fr-CA"/>
+        </w:rPr>
+        <w:t xml:space="preserve"> out (as </w:t>
+      </w:r>
+      <w:proofErr w:type="spellStart"/>
+      <w:r>
+        <w:rPr>
+          <w:rFonts w:eastAsia="Times New Roman" w:cstheme="minorHAnsi"/>
+          <w:b/>
+          <w:color w:val="222222"/>
+          <w:sz w:val="24"/>
+          <w:szCs w:val="24"/>
+          <w:lang w:val="fr-CA" w:eastAsia="fr-CA"/>
+        </w:rPr>
+        <w:t>you</w:t>
+      </w:r>
+      <w:proofErr w:type="spellEnd"/>
+      <w:r>
+        <w:rPr>
+          <w:rFonts w:eastAsia="Times New Roman" w:cstheme="minorHAnsi"/>
+          <w:b/>
+          <w:color w:val="222222"/>
+          <w:sz w:val="24"/>
+          <w:szCs w:val="24"/>
+          <w:lang w:val="fr-CA" w:eastAsia="fr-CA"/>
+        </w:rPr>
+        <w:t xml:space="preserve"> can </w:t>
+      </w:r>
+      <w:proofErr w:type="spellStart"/>
+      <w:r>
+        <w:rPr>
+          <w:rFonts w:eastAsia="Times New Roman" w:cstheme="minorHAnsi"/>
+          <w:b/>
+          <w:color w:val="222222"/>
+          <w:sz w:val="24"/>
+          <w:szCs w:val="24"/>
+          <w:lang w:val="fr-CA" w:eastAsia="fr-CA"/>
+        </w:rPr>
+        <w:t>see</w:t>
+      </w:r>
+      <w:proofErr w:type="spellEnd"/>
+      <w:r>
+        <w:rPr>
+          <w:rFonts w:eastAsia="Times New Roman" w:cstheme="minorHAnsi"/>
+          <w:b/>
+          <w:color w:val="222222"/>
+          <w:sz w:val="24"/>
+          <w:szCs w:val="24"/>
+          <w:lang w:val="fr-CA" w:eastAsia="fr-CA"/>
+        </w:rPr>
+        <w:t xml:space="preserve"> </w:t>
+      </w:r>
+      <w:proofErr w:type="spellStart"/>
+      <w:r>
+        <w:rPr>
+          <w:rFonts w:eastAsia="Times New Roman" w:cstheme="minorHAnsi"/>
+          <w:b/>
+          <w:color w:val="222222"/>
+          <w:sz w:val="24"/>
+          <w:szCs w:val="24"/>
+          <w:lang w:val="fr-CA" w:eastAsia="fr-CA"/>
+        </w:rPr>
+        <w:t>from</w:t>
+      </w:r>
+      <w:proofErr w:type="spellEnd"/>
+      <w:r>
+        <w:rPr>
+          <w:rFonts w:eastAsia="Times New Roman" w:cstheme="minorHAnsi"/>
+          <w:b/>
+          <w:color w:val="222222"/>
+          <w:sz w:val="24"/>
+          <w:szCs w:val="24"/>
+          <w:lang w:val="fr-CA" w:eastAsia="fr-CA"/>
+        </w:rPr>
+        <w:t xml:space="preserve"> the </w:t>
+      </w:r>
+      <w:proofErr w:type="spellStart"/>
+      <w:r>
+        <w:rPr>
+          <w:rFonts w:eastAsia="Times New Roman" w:cstheme="minorHAnsi"/>
+          <w:b/>
+          <w:color w:val="222222"/>
+          <w:sz w:val="24"/>
+          <w:szCs w:val="24"/>
+          <w:lang w:val="fr-CA" w:eastAsia="fr-CA"/>
+        </w:rPr>
+        <w:t>controller</w:t>
+      </w:r>
+      <w:proofErr w:type="spellEnd"/>
+      <w:r>
+        <w:rPr>
+          <w:rFonts w:eastAsia="Times New Roman" w:cstheme="minorHAnsi"/>
+          <w:b/>
+          <w:color w:val="222222"/>
+          <w:sz w:val="24"/>
+          <w:szCs w:val="24"/>
+          <w:lang w:val="fr-CA" w:eastAsia="fr-CA"/>
+        </w:rPr>
+        <w:t xml:space="preserve"> </w:t>
+      </w:r>
+      <w:proofErr w:type="spellStart"/>
+      <w:r>
+        <w:rPr>
+          <w:rFonts w:eastAsia="Times New Roman" w:cstheme="minorHAnsi"/>
+          <w:b/>
+          <w:color w:val="222222"/>
+          <w:sz w:val="24"/>
+          <w:szCs w:val="24"/>
+          <w:lang w:val="fr-CA" w:eastAsia="fr-CA"/>
+        </w:rPr>
+        <w:t>found</w:t>
+      </w:r>
+      <w:proofErr w:type="spellEnd"/>
+      <w:r>
+        <w:rPr>
+          <w:rFonts w:eastAsia="Times New Roman" w:cstheme="minorHAnsi"/>
+          <w:b/>
+          <w:color w:val="222222"/>
+          <w:sz w:val="24"/>
+          <w:szCs w:val="24"/>
+          <w:lang w:val="fr-CA" w:eastAsia="fr-CA"/>
+        </w:rPr>
+        <w:t xml:space="preserve"> by value </w:t>
+      </w:r>
+      <w:proofErr w:type="spellStart"/>
+      <w:r>
+        <w:rPr>
+          <w:rFonts w:eastAsia="Times New Roman" w:cstheme="minorHAnsi"/>
+          <w:b/>
+          <w:color w:val="222222"/>
+          <w:sz w:val="24"/>
+          <w:szCs w:val="24"/>
+          <w:lang w:val="fr-CA" w:eastAsia="fr-CA"/>
+        </w:rPr>
+        <w:t>iteration</w:t>
+      </w:r>
+      <w:proofErr w:type="spellEnd"/>
+      <w:r>
+        <w:rPr>
+          <w:rFonts w:eastAsia="Times New Roman" w:cstheme="minorHAnsi"/>
+          <w:b/>
+          <w:color w:val="222222"/>
+          <w:sz w:val="24"/>
+          <w:szCs w:val="24"/>
+          <w:lang w:val="fr-CA" w:eastAsia="fr-CA"/>
+        </w:rPr>
+        <w:t xml:space="preserve"> in part (b)).</w:t>
+      </w:r>
+    </w:p>
+    <w:p>
+      <w:pPr>
+        <w:spacing w:after="0" w:line="240" w:lineRule="auto"/>
+        <w:rPr>
+          <w:rFonts w:eastAsia="Times New Roman" w:cstheme="minorHAnsi"/>
+          <w:b/>
+          <w:sz w:val="24"/>
+          <w:szCs w:val="24"/>
+          <w:lang w:val="fr-CA" w:eastAsia="fr-CA"/>
+        </w:rPr>
+      </w:pPr>
     </w:p>
     <w:sectPr>
       <w:pgSz w:w="12240" w:h="15840"/>
@@ -17793,6 +21045,7 @@
     <w:lsdException w:name="HTML Sample" w:semiHidden="1" w:unhideWhenUsed="1"/>
     <w:lsdException w:name="HTML Typewriter" w:semiHidden="1" w:unhideWhenUsed="1"/>
     <w:lsdException w:name="HTML Variable" w:semiHidden="1" w:unhideWhenUsed="1"/>
+    <w:lsdException w:name="Normal Table" w:semiHidden="1" w:unhideWhenUsed="1"/>
     <w:lsdException w:name="annotation subject" w:semiHidden="1" w:unhideWhenUsed="1"/>
     <w:lsdException w:name="No List" w:semiHidden="1" w:unhideWhenUsed="1"/>
     <w:lsdException w:name="Outline List 1" w:semiHidden="1" w:unhideWhenUsed="1"/>
@@ -17839,8 +21092,10 @@
     <w:lsdException w:name="Table Subtle 2" w:semiHidden="1" w:unhideWhenUsed="1"/>
     <w:lsdException w:name="Table Web 1" w:semiHidden="1" w:unhideWhenUsed="1"/>
     <w:lsdException w:name="Table Web 2" w:semiHidden="1" w:unhideWhenUsed="1"/>
+    <w:lsdException w:name="Table Web 3" w:semiHidden="1" w:unhideWhenUsed="1"/>
     <w:lsdException w:name="Balloon Text" w:semiHidden="1" w:unhideWhenUsed="1"/>
     <w:lsdException w:name="Table Grid" w:uiPriority="39"/>
+    <w:lsdException w:name="Table Theme" w:semiHidden="1" w:unhideWhenUsed="1"/>
     <w:lsdException w:name="Placeholder Text" w:semiHidden="1"/>
     <w:lsdException w:name="No Spacing" w:uiPriority="1" w:qFormat="1"/>
     <w:lsdException w:name="Light Shading" w:uiPriority="60"/>
@@ -18538,6 +21793,19 @@
       <w:contextualSpacing/>
     </w:pPr>
   </w:style>
+  <w:style w:type="character" w:styleId="HTMLCode">
+    <w:name w:val="HTML Code"/>
+    <w:basedOn w:val="DefaultParagraphFont"/>
+    <w:uiPriority w:val="99"/>
+    <w:semiHidden/>
+    <w:unhideWhenUsed/>
+    <w:rsid w:val="007B1BA2"/>
+    <w:rPr>
+      <w:rFonts w:ascii="Courier New" w:eastAsia="Times New Roman" w:hAnsi="Courier New" w:cs="Courier New"/>
+      <w:sz w:val="20"/>
+      <w:szCs w:val="20"/>
+    </w:rPr>
+  </w:style>
 </w:styles>
 </file>
 
@@ -18591,6 +21859,30 @@
 
 <file path=word/activeX/activeX20.xml><?xml version="1.0" encoding="utf-8"?>
 <ax:ocx xmlns:ax="http://schemas.microsoft.com/office/2006/activeX" xmlns:r="http://schemas.openxmlformats.org/officeDocument/2006/relationships" ax:classid="{5512D116-5CC6-11CF-8D67-00AA00BDCE1D}" ax:persistence="persistStream" r:id="rId1"/>
+</file>
+
+<file path=word/activeX/activeX21.xml><?xml version="1.0" encoding="utf-8"?>
+<ax:ocx xmlns:ax="http://schemas.microsoft.com/office/2006/activeX" xmlns:r="http://schemas.openxmlformats.org/officeDocument/2006/relationships" ax:classid="{5512D11A-5CC6-11CF-8D67-00AA00BDCE1D}" ax:persistence="persistStream" r:id="rId1"/>
+</file>
+
+<file path=word/activeX/activeX22.xml><?xml version="1.0" encoding="utf-8"?>
+<ax:ocx xmlns:ax="http://schemas.microsoft.com/office/2006/activeX" xmlns:r="http://schemas.openxmlformats.org/officeDocument/2006/relationships" ax:classid="{5512D11A-5CC6-11CF-8D67-00AA00BDCE1D}" ax:persistence="persistStream" r:id="rId1"/>
+</file>
+
+<file path=word/activeX/activeX23.xml><?xml version="1.0" encoding="utf-8"?>
+<ax:ocx xmlns:ax="http://schemas.microsoft.com/office/2006/activeX" xmlns:r="http://schemas.openxmlformats.org/officeDocument/2006/relationships" ax:classid="{5512D11A-5CC6-11CF-8D67-00AA00BDCE1D}" ax:persistence="persistStream" r:id="rId1"/>
+</file>
+
+<file path=word/activeX/activeX24.xml><?xml version="1.0" encoding="utf-8"?>
+<ax:ocx xmlns:ax="http://schemas.microsoft.com/office/2006/activeX" xmlns:r="http://schemas.openxmlformats.org/officeDocument/2006/relationships" ax:classid="{5512D124-5CC6-11CF-8D67-00AA00BDCE1D}" ax:persistence="persistStream" r:id="rId1"/>
+</file>
+
+<file path=word/activeX/activeX25.xml><?xml version="1.0" encoding="utf-8"?>
+<ax:ocx xmlns:ax="http://schemas.microsoft.com/office/2006/activeX" xmlns:r="http://schemas.openxmlformats.org/officeDocument/2006/relationships" ax:classid="{5512D11A-5CC6-11CF-8D67-00AA00BDCE1D}" ax:persistence="persistStream" r:id="rId1"/>
+</file>
+
+<file path=word/activeX/activeX26.xml><?xml version="1.0" encoding="utf-8"?>
+<ax:ocx xmlns:ax="http://schemas.microsoft.com/office/2006/activeX" xmlns:r="http://schemas.openxmlformats.org/officeDocument/2006/relationships" ax:classid="{5512D118-5CC6-11CF-8D67-00AA00BDCE1D}" ax:persistence="persistStream" r:id="rId1"/>
 </file>
 
 <file path=word/activeX/activeX3.xml><?xml version="1.0" encoding="utf-8"?>

</xml_diff>